<commit_message>
Updated Market Research TBC
</commit_message>
<xml_diff>
--- a/Documentation/Research/Market Research.docx
+++ b/Documentation/Research/Market Research.docx
@@ -1,6 +1,6 @@
 
 <file path=word/document.xml><?xml version="1.0" encoding="utf-8"?>
-<w:document xmlns:wpc="http://schemas.microsoft.com/office/word/2010/wordprocessingCanvas" xmlns:mc="http://schemas.openxmlformats.org/markup-compatibility/2006" xmlns:o="urn:schemas-microsoft-com:office:office" xmlns:r="http://schemas.openxmlformats.org/officeDocument/2006/relationships" xmlns:m="http://schemas.openxmlformats.org/officeDocument/2006/math" xmlns:v="urn:schemas-microsoft-com:vml" xmlns:wp14="http://schemas.microsoft.com/office/word/2010/wordprocessingDrawing" xmlns:wp="http://schemas.openxmlformats.org/drawingml/2006/wordprocessingDrawing" xmlns:w10="urn:schemas-microsoft-com:office:word" xmlns:w="http://schemas.openxmlformats.org/wordprocessingml/2006/main" xmlns:w14="http://schemas.microsoft.com/office/word/2010/wordml" xmlns:w15="http://schemas.microsoft.com/office/word/2012/wordml" xmlns:wpg="http://schemas.microsoft.com/office/word/2010/wordprocessingGroup" xmlns:wpi="http://schemas.microsoft.com/office/word/2010/wordprocessingInk" xmlns:wne="http://schemas.microsoft.com/office/word/2006/wordml" xmlns:wps="http://schemas.microsoft.com/office/word/2010/wordprocessingShape" mc:Ignorable="w14 w15 wp14">
+<w:document xmlns:wpc="http://schemas.microsoft.com/office/word/2010/wordprocessingCanvas" xmlns:mc="http://schemas.openxmlformats.org/markup-compatibility/2006" xmlns:o="urn:schemas-microsoft-com:office:office" xmlns:r="http://schemas.openxmlformats.org/officeDocument/2006/relationships" xmlns:m="http://schemas.openxmlformats.org/officeDocument/2006/math" xmlns:v="urn:schemas-microsoft-com:vml" xmlns:wp14="http://schemas.microsoft.com/office/word/2010/wordprocessingDrawing" xmlns:wp="http://schemas.openxmlformats.org/drawingml/2006/wordprocessingDrawing" xmlns:w10="urn:schemas-microsoft-com:office:word" xmlns:w="http://schemas.openxmlformats.org/wordprocessingml/2006/main" xmlns:w14="http://schemas.microsoft.com/office/word/2010/wordml" xmlns:wpg="http://schemas.microsoft.com/office/word/2010/wordprocessingGroup" xmlns:wpi="http://schemas.microsoft.com/office/word/2010/wordprocessingInk" xmlns:wne="http://schemas.microsoft.com/office/word/2006/wordml" xmlns:wps="http://schemas.microsoft.com/office/word/2010/wordprocessingShape" mc:Ignorable="w14 wp14">
   <w:body>
     <w:p>
       <w:pPr>
@@ -234,19 +234,21 @@
     </w:p>
     <w:p>
       <w:r>
-        <w:t xml:space="preserve">SystmOne is a clinical software that is produced by a company names TPP, it was first released in 1999 and is adopted by the NHS as a part of the National Programme for IT and their vision for a ‘one patient, one record’ model of healthcare </w:t>
+        <w:t>SystmOne is a clinical software that is produced by a company names TPP, it was first released in 1999 and is adopted by the NHS as a part of the National Programme for IT and their vision for a ‘one patient, one record’ model of healthcare</w:t>
       </w:r>
       <w:sdt>
         <w:sdtPr>
-          <w:id w:val="848755534"/>
+          <w:id w:val="-1678339483"/>
           <w:citation/>
         </w:sdtPr>
-        <w:sdtEndPr/>
         <w:sdtContent>
           <w:r>
             <w:fldChar w:fldCharType="begin"/>
           </w:r>
           <w:r>
+            <w:rPr>
+              <w:noProof/>
+            </w:rPr>
             <w:instrText xml:space="preserve"> CITATION TPP11 \l 2057 </w:instrText>
           </w:r>
           <w:r>
@@ -256,7 +258,7 @@
             <w:rPr>
               <w:noProof/>
             </w:rPr>
-            <w:t>(TPP SystmOne, 2011)</w:t>
+            <w:t xml:space="preserve"> (TPP-UK, 2011)</w:t>
           </w:r>
           <w:r>
             <w:fldChar w:fldCharType="end"/>
@@ -264,7 +266,756 @@
         </w:sdtContent>
       </w:sdt>
       <w:r>
-        <w:t xml:space="preserve">. </w:t>
+        <w:t>.</w:t>
+      </w:r>
+    </w:p>
+    <w:p>
+      <w:r>
+        <w:t xml:space="preserve">SystmOne is an enterprise product that is made up of several modules; these are able to be used to together or individually as a standalone solution. The module that is most similar to the vision of JustHealth is the SystmOne ‘Community’ module. This is used by NHS district nursing teams in 107 different Primary Care Trusts </w:t>
+      </w:r>
+      <w:sdt>
+        <w:sdtPr>
+          <w:id w:val="-1897965073"/>
+          <w:citation/>
+        </w:sdtPr>
+        <w:sdtContent>
+          <w:r>
+            <w:fldChar w:fldCharType="begin"/>
+          </w:r>
+          <w:r>
+            <w:instrText xml:space="preserve"> CITATION TPP13 \l 2057 </w:instrText>
+          </w:r>
+          <w:r>
+            <w:fldChar w:fldCharType="separate"/>
+          </w:r>
+          <w:r>
+            <w:rPr>
+              <w:noProof/>
+            </w:rPr>
+            <w:t>(TPP-UK, 2011)</w:t>
+          </w:r>
+          <w:r>
+            <w:fldChar w:fldCharType="end"/>
+          </w:r>
+        </w:sdtContent>
+      </w:sdt>
+      <w:r>
+        <w:t xml:space="preserve">, including South West Essex Community Services </w:t>
+      </w:r>
+      <w:r>
+        <w:t xml:space="preserve">(SWECS) </w:t>
+      </w:r>
+      <w:r>
+        <w:t xml:space="preserve">who use the software when visiting patients at home to update the software. </w:t>
+      </w:r>
+    </w:p>
+    <w:p>
+      <w:r>
+        <w:t xml:space="preserve">Before the introduction of the SystmOne Community module the carers/nurses that would visit the patients home would have to duplicate there work by recording by hand information about the patient and then when they arrived back at the hospital/clinic where they were based they would have to copy this information electronically into the system. However, SystmOne has enabled nurses to be able to do this whilst on the move as in particular SWEC have given all of their nurses an HP Toughbook to ensure that they are able to </w:t>
+      </w:r>
+      <w:r>
+        <w:t xml:space="preserve">do this on the move which means that each nurse is able to see more patients and/or spend more time with the patients that they visit. </w:t>
+      </w:r>
+    </w:p>
+    <w:p>
+      <w:pPr>
+        <w:pStyle w:val="Heading2"/>
+        <w:numPr>
+          <w:ilvl w:val="1"/>
+          <w:numId w:val="2"/>
+        </w:numPr>
+      </w:pPr>
+      <w:r>
+        <w:t>Functionality</w:t>
+      </w:r>
+    </w:p>
+    <w:p>
+      <w:r>
+        <w:t>SystmOne: Community has many features and functionalities, some of these are aimed at the carers/nurses and others are directed towards management and administrators. Management functionality is much to do with reporting on workload of the Primary Care Trust as a whole, individual nursing units, or individual members of staff. It is also capable of running reports on waiting times and referral reasons. Due to the scope, time and resources allocated to the JustHealth project it is unlikely that this functionality would be built into the application.</w:t>
+      </w:r>
+    </w:p>
+    <w:p>
+      <w:r>
+        <w:t xml:space="preserve">Furthermore, the </w:t>
+      </w:r>
+      <w:r>
+        <w:t xml:space="preserve">administrators are also given full access to SystmOne so that they are able to schedule appointments and assign patients to other nurses/carers. Administrators are given full access to the system so they would be able to update patient records. This seems to be somewhat unnecessary and JustHealth believe that administrators should only need access to patient profiles; to update address/doctor/next of kin and so on and to add appointments however, they should not need access to patient information such as blood pressure, heart rate and medication and if this is required it should be read-only access. </w:t>
+      </w:r>
+    </w:p>
+    <w:p>
+      <w:pPr>
+        <w:spacing w:after="0"/>
+      </w:pPr>
+      <w:r>
+        <w:t>Nurses are able to update SystmOne with a whole range of different</w:t>
+      </w:r>
+      <w:r>
+        <w:t xml:space="preserve"> information, including: </w:t>
+      </w:r>
+    </w:p>
+    <w:p>
+      <w:pPr>
+        <w:pStyle w:val="ListParagraph"/>
+        <w:numPr>
+          <w:ilvl w:val="0"/>
+          <w:numId w:val="4"/>
+        </w:numPr>
+      </w:pPr>
+      <w:r>
+        <w:t>Pulse</w:t>
+      </w:r>
+    </w:p>
+    <w:p>
+      <w:pPr>
+        <w:pStyle w:val="ListParagraph"/>
+        <w:numPr>
+          <w:ilvl w:val="0"/>
+          <w:numId w:val="4"/>
+        </w:numPr>
+      </w:pPr>
+      <w:r>
+        <w:t>Blood Pressure</w:t>
+      </w:r>
+    </w:p>
+    <w:p>
+      <w:pPr>
+        <w:pStyle w:val="ListParagraph"/>
+        <w:numPr>
+          <w:ilvl w:val="0"/>
+          <w:numId w:val="4"/>
+        </w:numPr>
+      </w:pPr>
+      <w:r>
+        <w:rPr>
+          <w:noProof/>
+          <w:lang w:eastAsia="en-GB"/>
+        </w:rPr>
+        <mc:AlternateContent>
+          <mc:Choice Requires="wps">
+            <w:drawing>
+              <wp:anchor distT="0" distB="0" distL="114300" distR="114300" simplePos="0" relativeHeight="251877888" behindDoc="0" locked="0" layoutInCell="1" allowOverlap="1" wp14:anchorId="271BC7CF" wp14:editId="24C0FA34">
+                <wp:simplePos x="0" y="0"/>
+                <wp:positionH relativeFrom="column">
+                  <wp:posOffset>1143000</wp:posOffset>
+                </wp:positionH>
+                <wp:positionV relativeFrom="paragraph">
+                  <wp:posOffset>9525</wp:posOffset>
+                </wp:positionV>
+                <wp:extent cx="1057275" cy="352425"/>
+                <wp:effectExtent l="0" t="0" r="9525" b="9525"/>
+                <wp:wrapNone/>
+                <wp:docPr id="19" name="Text Box 19"/>
+                <wp:cNvGraphicFramePr/>
+                <a:graphic xmlns:a="http://schemas.openxmlformats.org/drawingml/2006/main">
+                  <a:graphicData uri="http://schemas.microsoft.com/office/word/2010/wordprocessingShape">
+                    <wps:wsp>
+                      <wps:cNvSpPr txBox="1"/>
+                      <wps:spPr>
+                        <a:xfrm>
+                          <a:off x="0" y="0"/>
+                          <a:ext cx="1057275" cy="352425"/>
+                        </a:xfrm>
+                        <a:prstGeom prst="rect">
+                          <a:avLst/>
+                        </a:prstGeom>
+                        <a:solidFill>
+                          <a:schemeClr val="lt1"/>
+                        </a:solidFill>
+                        <a:ln w="6350">
+                          <a:noFill/>
+                        </a:ln>
+                        <a:effectLst/>
+                      </wps:spPr>
+                      <wps:style>
+                        <a:lnRef idx="0">
+                          <a:schemeClr val="accent1"/>
+                        </a:lnRef>
+                        <a:fillRef idx="0">
+                          <a:schemeClr val="accent1"/>
+                        </a:fillRef>
+                        <a:effectRef idx="0">
+                          <a:schemeClr val="accent1"/>
+                        </a:effectRef>
+                        <a:fontRef idx="minor">
+                          <a:schemeClr val="dk1"/>
+                        </a:fontRef>
+                      </wps:style>
+                      <wps:txbx>
+                        <w:txbxContent>
+                          <w:p>
+                            <w:pPr>
+                              <w:rPr>
+                                <w:sz w:val="16"/>
+                              </w:rPr>
+                            </w:pPr>
+                            <w:r>
+                              <w:rPr>
+                                <w:sz w:val="16"/>
+                              </w:rPr>
+                              <w:t>SystmOne will calculate BMI</w:t>
+                            </w:r>
+                          </w:p>
+                        </w:txbxContent>
+                      </wps:txbx>
+                      <wps:bodyPr rot="0" spcFirstLastPara="0" vertOverflow="overflow" horzOverflow="overflow" vert="horz" wrap="square" lIns="91440" tIns="45720" rIns="91440" bIns="45720" numCol="1" spcCol="0" rtlCol="0" fromWordArt="0" anchor="t" anchorCtr="0" forceAA="0" compatLnSpc="1">
+                        <a:prstTxWarp prst="textNoShape">
+                          <a:avLst/>
+                        </a:prstTxWarp>
+                        <a:noAutofit/>
+                      </wps:bodyPr>
+                    </wps:wsp>
+                  </a:graphicData>
+                </a:graphic>
+                <wp14:sizeRelH relativeFrom="margin">
+                  <wp14:pctWidth>0</wp14:pctWidth>
+                </wp14:sizeRelH>
+                <wp14:sizeRelV relativeFrom="margin">
+                  <wp14:pctHeight>0</wp14:pctHeight>
+                </wp14:sizeRelV>
+              </wp:anchor>
+            </w:drawing>
+          </mc:Choice>
+          <mc:Fallback>
+            <w:pict>
+              <v:shapetype id="_x0000_t202" coordsize="21600,21600" o:spt="202" path="m,l,21600r21600,l21600,xe">
+                <v:stroke joinstyle="miter"/>
+                <v:path gradientshapeok="t" o:connecttype="rect"/>
+              </v:shapetype>
+              <v:shape id="Text Box 19" o:spid="_x0000_s1026" type="#_x0000_t202" style="position:absolute;left:0;text-align:left;margin-left:90pt;margin-top:.75pt;width:83.25pt;height:27.75pt;z-index:251877888;visibility:visible;mso-wrap-style:square;mso-width-percent:0;mso-height-percent:0;mso-wrap-distance-left:9pt;mso-wrap-distance-top:0;mso-wrap-distance-right:9pt;mso-wrap-distance-bottom:0;mso-position-horizontal:absolute;mso-position-horizontal-relative:text;mso-position-vertical:absolute;mso-position-vertical-relative:text;mso-width-percent:0;mso-height-percent:0;mso-width-relative:margin;mso-height-relative:margin;v-text-anchor:top" o:gfxdata="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" fillcolor="white [3201]" stroked="f" strokeweight=".5pt">
+                <v:textbox>
+                  <w:txbxContent>
+                    <w:p>
+                      <w:pPr>
+                        <w:rPr>
+                          <w:sz w:val="16"/>
+                        </w:rPr>
+                      </w:pPr>
+                      <w:r>
+                        <w:rPr>
+                          <w:sz w:val="16"/>
+                        </w:rPr>
+                        <w:t>SystmOne will calculate BMI</w:t>
+                      </w:r>
+                    </w:p>
+                  </w:txbxContent>
+                </v:textbox>
+              </v:shape>
+            </w:pict>
+          </mc:Fallback>
+        </mc:AlternateContent>
+      </w:r>
+      <w:r>
+        <w:rPr>
+          <w:noProof/>
+          <w:lang w:eastAsia="en-GB"/>
+        </w:rPr>
+        <mc:AlternateContent>
+          <mc:Choice Requires="wps">
+            <w:drawing>
+              <wp:anchor distT="0" distB="0" distL="114300" distR="114300" simplePos="0" relativeHeight="251876864" behindDoc="0" locked="0" layoutInCell="1" allowOverlap="1" wp14:anchorId="243650B9" wp14:editId="7881E090">
+                <wp:simplePos x="0" y="0"/>
+                <wp:positionH relativeFrom="column">
+                  <wp:posOffset>990600</wp:posOffset>
+                </wp:positionH>
+                <wp:positionV relativeFrom="paragraph">
+                  <wp:posOffset>9525</wp:posOffset>
+                </wp:positionV>
+                <wp:extent cx="171450" cy="352425"/>
+                <wp:effectExtent l="0" t="0" r="19050" b="28575"/>
+                <wp:wrapNone/>
+                <wp:docPr id="14" name="Right Brace 14"/>
+                <wp:cNvGraphicFramePr/>
+                <a:graphic xmlns:a="http://schemas.openxmlformats.org/drawingml/2006/main">
+                  <a:graphicData uri="http://schemas.microsoft.com/office/word/2010/wordprocessingShape">
+                    <wps:wsp>
+                      <wps:cNvSpPr/>
+                      <wps:spPr>
+                        <a:xfrm>
+                          <a:off x="0" y="0"/>
+                          <a:ext cx="171450" cy="352425"/>
+                        </a:xfrm>
+                        <a:prstGeom prst="rightBrace">
+                          <a:avLst/>
+                        </a:prstGeom>
+                      </wps:spPr>
+                      <wps:style>
+                        <a:lnRef idx="1">
+                          <a:schemeClr val="dk1"/>
+                        </a:lnRef>
+                        <a:fillRef idx="0">
+                          <a:schemeClr val="dk1"/>
+                        </a:fillRef>
+                        <a:effectRef idx="0">
+                          <a:schemeClr val="dk1"/>
+                        </a:effectRef>
+                        <a:fontRef idx="minor">
+                          <a:schemeClr val="tx1"/>
+                        </a:fontRef>
+                      </wps:style>
+                      <wps:bodyPr rot="0" spcFirstLastPara="0" vertOverflow="overflow" horzOverflow="overflow" vert="horz" wrap="square" lIns="91440" tIns="45720" rIns="91440" bIns="45720" numCol="1" spcCol="0" rtlCol="0" fromWordArt="0" anchor="ctr" anchorCtr="0" forceAA="0" compatLnSpc="1">
+                        <a:prstTxWarp prst="textNoShape">
+                          <a:avLst/>
+                        </a:prstTxWarp>
+                        <a:noAutofit/>
+                      </wps:bodyPr>
+                    </wps:wsp>
+                  </a:graphicData>
+                </a:graphic>
+              </wp:anchor>
+            </w:drawing>
+          </mc:Choice>
+          <mc:Fallback>
+            <w:pict>
+              <v:shapetype id="_x0000_t88" coordsize="21600,21600" o:spt="88" adj="1800,10800" path="m,qx10800@0l10800@2qy21600@11,10800@3l10800@1qy,21600e" filled="f">
+                <v:formulas>
+                  <v:f eqn="val #0"/>
+                  <v:f eqn="sum 21600 0 #0"/>
+                  <v:f eqn="sum #1 0 #0"/>
+                  <v:f eqn="sum #1 #0 0"/>
+                  <v:f eqn="prod #0 9598 32768"/>
+                  <v:f eqn="sum 21600 0 @4"/>
+                  <v:f eqn="sum 21600 0 #1"/>
+                  <v:f eqn="min #1 @6"/>
+                  <v:f eqn="prod @7 1 2"/>
+                  <v:f eqn="prod #0 2 1"/>
+                  <v:f eqn="sum 21600 0 @9"/>
+                  <v:f eqn="val #1"/>
+                </v:formulas>
+                <v:path arrowok="t" o:connecttype="custom" o:connectlocs="0,0;21600,@11;0,21600" textboxrect="0,@4,7637,@5"/>
+                <v:handles>
+                  <v:h position="center,#0" yrange="0,@8"/>
+                  <v:h position="bottomRight,#1" yrange="@9,@10"/>
+                </v:handles>
+              </v:shapetype>
+              <v:shape id="Right Brace 14" o:spid="_x0000_s1026" type="#_x0000_t88" style="position:absolute;margin-left:78pt;margin-top:.75pt;width:13.5pt;height:27.75pt;z-index:251876864;visibility:visible;mso-wrap-style:square;mso-wrap-distance-left:9pt;mso-wrap-distance-top:0;mso-wrap-distance-right:9pt;mso-wrap-distance-bottom:0;mso-position-horizontal:absolute;mso-position-horizontal-relative:text;mso-position-vertical:absolute;mso-position-vertical-relative:text;v-text-anchor:middle" o:gfxdata="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" adj="876" strokecolor="black [3040]"/>
+            </w:pict>
+          </mc:Fallback>
+        </mc:AlternateContent>
+      </w:r>
+      <w:r>
+        <w:t>Height</w:t>
+      </w:r>
+    </w:p>
+    <w:p>
+      <w:pPr>
+        <w:pStyle w:val="ListParagraph"/>
+        <w:numPr>
+          <w:ilvl w:val="0"/>
+          <w:numId w:val="4"/>
+        </w:numPr>
+      </w:pPr>
+      <w:r>
+        <w:t>Weight</w:t>
+      </w:r>
+    </w:p>
+    <w:p>
+      <w:pPr>
+        <w:pStyle w:val="ListParagraph"/>
+        <w:numPr>
+          <w:ilvl w:val="0"/>
+          <w:numId w:val="4"/>
+        </w:numPr>
+      </w:pPr>
+      <w:r>
+        <w:t>Alcohol Intake per week</w:t>
+      </w:r>
+    </w:p>
+    <w:p>
+      <w:pPr>
+        <w:pStyle w:val="ListParagraph"/>
+        <w:numPr>
+          <w:ilvl w:val="0"/>
+          <w:numId w:val="4"/>
+        </w:numPr>
+      </w:pPr>
+      <w:r>
+        <w:t xml:space="preserve">Substance abuse </w:t>
+      </w:r>
+    </w:p>
+    <w:p>
+      <w:pPr>
+        <w:pStyle w:val="ListParagraph"/>
+        <w:numPr>
+          <w:ilvl w:val="0"/>
+          <w:numId w:val="4"/>
+        </w:numPr>
+      </w:pPr>
+      <w:r>
+        <w:t>Cigarettes smoked per week</w:t>
+      </w:r>
+    </w:p>
+    <w:p>
+      <w:pPr>
+        <w:pStyle w:val="ListParagraph"/>
+        <w:numPr>
+          <w:ilvl w:val="0"/>
+          <w:numId w:val="4"/>
+        </w:numPr>
+      </w:pPr>
+      <w:r>
+        <w:t>Medication</w:t>
+      </w:r>
+    </w:p>
+    <w:p>
+      <w:pPr>
+        <w:pStyle w:val="ListParagraph"/>
+        <w:numPr>
+          <w:ilvl w:val="1"/>
+          <w:numId w:val="4"/>
+        </w:numPr>
+      </w:pPr>
+      <w:r>
+        <w:t>Name (lookup in database of drugs)</w:t>
+      </w:r>
+    </w:p>
+    <w:p>
+      <w:pPr>
+        <w:pStyle w:val="ListParagraph"/>
+        <w:numPr>
+          <w:ilvl w:val="1"/>
+          <w:numId w:val="4"/>
+        </w:numPr>
+      </w:pPr>
+      <w:r>
+        <w:t>Dose</w:t>
+      </w:r>
+    </w:p>
+    <w:p>
+      <w:pPr>
+        <w:pStyle w:val="ListParagraph"/>
+        <w:numPr>
+          <w:ilvl w:val="1"/>
+          <w:numId w:val="4"/>
+        </w:numPr>
+      </w:pPr>
+      <w:r>
+        <w:lastRenderedPageBreak/>
+        <w:t xml:space="preserve">Frequency </w:t>
+      </w:r>
+    </w:p>
+    <w:p>
+      <w:pPr>
+        <w:pStyle w:val="ListParagraph"/>
+        <w:numPr>
+          <w:ilvl w:val="1"/>
+          <w:numId w:val="4"/>
+        </w:numPr>
+      </w:pPr>
+      <w:r>
+        <w:t>Reason (optional)</w:t>
+      </w:r>
+    </w:p>
+    <w:p>
+      <w:pPr>
+        <w:pStyle w:val="ListParagraph"/>
+        <w:numPr>
+          <w:ilvl w:val="1"/>
+          <w:numId w:val="4"/>
+        </w:numPr>
+      </w:pPr>
+      <w:r>
+        <w:t>Date Started</w:t>
+      </w:r>
+    </w:p>
+    <w:p>
+      <w:pPr>
+        <w:pStyle w:val="ListParagraph"/>
+        <w:numPr>
+          <w:ilvl w:val="1"/>
+          <w:numId w:val="4"/>
+        </w:numPr>
+      </w:pPr>
+      <w:r>
+        <w:t>Date End</w:t>
+      </w:r>
+    </w:p>
+    <w:p>
+      <w:pPr>
+        <w:pStyle w:val="ListParagraph"/>
+        <w:numPr>
+          <w:ilvl w:val="0"/>
+          <w:numId w:val="4"/>
+        </w:numPr>
+      </w:pPr>
+      <w:r>
+        <w:t>Booking appointments</w:t>
+      </w:r>
+    </w:p>
+    <w:p>
+      <w:pPr>
+        <w:pStyle w:val="ListParagraph"/>
+        <w:numPr>
+          <w:ilvl w:val="1"/>
+          <w:numId w:val="4"/>
+        </w:numPr>
+      </w:pPr>
+      <w:r>
+        <w:t>Update when on route</w:t>
+      </w:r>
+    </w:p>
+    <w:p>
+      <w:pPr>
+        <w:pStyle w:val="ListParagraph"/>
+        <w:numPr>
+          <w:ilvl w:val="1"/>
+          <w:numId w:val="4"/>
+        </w:numPr>
+      </w:pPr>
+      <w:r>
+        <w:t xml:space="preserve">Update when arrived </w:t>
+      </w:r>
+    </w:p>
+    <w:p>
+      <w:pPr>
+        <w:pStyle w:val="ListParagraph"/>
+        <w:numPr>
+          <w:ilvl w:val="0"/>
+          <w:numId w:val="4"/>
+        </w:numPr>
+      </w:pPr>
+      <w:r>
+        <w:t>Group patients and nurses</w:t>
+      </w:r>
+    </w:p>
+    <w:p>
+      <w:pPr>
+        <w:pStyle w:val="ListParagraph"/>
+        <w:numPr>
+          <w:ilvl w:val="1"/>
+          <w:numId w:val="4"/>
+        </w:numPr>
+      </w:pPr>
+      <w:r>
+        <w:t xml:space="preserve">I.e.  Cardiac, Oncology, Paediatric etc. </w:t>
+      </w:r>
+    </w:p>
+    <w:p>
+      <w:pPr>
+        <w:pStyle w:val="Heading2"/>
+        <w:numPr>
+          <w:ilvl w:val="1"/>
+          <w:numId w:val="2"/>
+        </w:numPr>
+      </w:pPr>
+      <w:r>
+        <w:t>Ease of Use</w:t>
+      </w:r>
+    </w:p>
+    <w:p>
+      <w:r>
+        <w:t xml:space="preserve">SystmOne: Community is not as easy to use or as effective as it could be. Initially, the learning curve is very steep and can often confuse users. SWECS employs around 3 IT </w:t>
+      </w:r>
+      <w:proofErr w:type="spellStart"/>
+      <w:r>
+        <w:t>Systm</w:t>
+      </w:r>
+      <w:proofErr w:type="spellEnd"/>
+      <w:r>
+        <w:t xml:space="preserve"> One trained staff to show users (nurses/admins/management) how to use the system effectively and help them with any issues that they may have. The system has small buttons that often appear to be hidden away and this makes the use of the system difficult especially as the users are often not technically minded. Further to this, the colour scheme of the system is bland; it is mainly grey </w:t>
+      </w:r>
+      <w:r>
+        <w:t xml:space="preserve">which also makes the system difficult to use. </w:t>
+      </w:r>
+    </w:p>
+    <w:p>
+      <w:r>
+        <w:t xml:space="preserve">Moreover, the system opens all of the text input boxes up in separate windows, which makes the application fairly slow and arduous. </w:t>
+      </w:r>
+      <w:r>
+        <w:t>Oncology</w:t>
+      </w:r>
+      <w:r>
+        <w:t xml:space="preserve"> and Cardiac nurses/carers typically spend around 40mins with a patient so the time that it takes to fill out this information isn’t quite so important although, this time should be spent with the patient. However, general nurses/carers will spend less that 10minutes with a patient and the majority of this time is spent taking the patients pulse, blood pressure and checking </w:t>
+      </w:r>
+      <w:r>
+        <w:t>their</w:t>
+      </w:r>
+      <w:r>
+        <w:t xml:space="preserve"> medication. This leaves </w:t>
+      </w:r>
+      <w:r>
+        <w:t>around</w:t>
+      </w:r>
+      <w:r>
+        <w:t xml:space="preserve"> </w:t>
+      </w:r>
+      <w:r>
+        <w:t xml:space="preserve">30seconds – 1minute to enter in all of the details; it would be much easier if these were all on a single page. </w:t>
+      </w:r>
+    </w:p>
+    <w:p>
+      <w:pPr>
+        <w:pStyle w:val="Heading2"/>
+        <w:numPr>
+          <w:ilvl w:val="1"/>
+          <w:numId w:val="2"/>
+        </w:numPr>
+      </w:pPr>
+      <w:r>
+        <w:t>Performance</w:t>
+      </w:r>
+    </w:p>
+    <w:p>
+      <w:r>
+        <w:t>The performance of SystmOne is good and it has to be in order for nurses/carers to be able to make all of the visits that they are required to make and also ensure that they</w:t>
+      </w:r>
+      <w:r>
+        <w:t xml:space="preserve"> update records efficiently and accurately. Although, performance is crucial the auditing of the records that are committed is also very high. This is to ensure that who changed what and when is all recorded and available to view if needed. This is essential to ensure that if needed, users can be held accountable if records are inaccurate or corrupt. </w:t>
+      </w:r>
+    </w:p>
+    <w:p>
+      <w:pPr>
+        <w:pStyle w:val="Heading2"/>
+        <w:numPr>
+          <w:ilvl w:val="1"/>
+          <w:numId w:val="2"/>
+        </w:numPr>
+      </w:pPr>
+      <w:r>
+        <w:t xml:space="preserve">Patient Interaction </w:t>
+      </w:r>
+    </w:p>
+    <w:p>
+      <w:r>
+        <w:t>SystmOne provides no patient interaction capability and patients are unable to view the information held about them in SystmOne from the nurse/carer that is visiting them. This is to ensure confidentiality of other patients too however, if a patient does request the information that is held within SystmOne about them then this can be printed and given to them in paper format, not electronically. If the system provided patient login and they were able to see information solely about themselves this would save the NHS money and also save staff the time that it takes to speak to the patient, find their information, print it and deliver it to them.</w:t>
+      </w:r>
+    </w:p>
+    <w:p>
+      <w:pPr>
+        <w:pStyle w:val="Heading2"/>
+        <w:numPr>
+          <w:ilvl w:val="1"/>
+          <w:numId w:val="2"/>
+        </w:numPr>
+      </w:pPr>
+      <w:r>
+        <w:lastRenderedPageBreak/>
+        <w:t>Recommendations</w:t>
+      </w:r>
+    </w:p>
+    <w:p>
+      <w:pPr>
+        <w:pStyle w:val="ListParagraph"/>
+        <w:numPr>
+          <w:ilvl w:val="0"/>
+          <w:numId w:val="5"/>
+        </w:numPr>
+      </w:pPr>
+      <w:r>
+        <w:t>Application Speed is crucial</w:t>
+      </w:r>
+      <w:r>
+        <w:t>, if this is lacking it would be impossible for the carers/nurses to use it on the move.</w:t>
+      </w:r>
+    </w:p>
+    <w:p>
+      <w:pPr>
+        <w:pStyle w:val="ListParagraph"/>
+        <w:numPr>
+          <w:ilvl w:val="0"/>
+          <w:numId w:val="5"/>
+        </w:numPr>
+      </w:pPr>
+      <w:r>
+        <w:t xml:space="preserve">Both a web and mobile interface would be better than SystmOne as this is currently only available as a windows OS install, which consequently restricts the type of endpoint that can be used to access the system. </w:t>
+      </w:r>
+    </w:p>
+    <w:p>
+      <w:pPr>
+        <w:pStyle w:val="ListParagraph"/>
+        <w:numPr>
+          <w:ilvl w:val="0"/>
+          <w:numId w:val="5"/>
+        </w:numPr>
+      </w:pPr>
+      <w:r>
+        <w:t xml:space="preserve">It would be good for changes to only need to be held locally and committed when a good internet connection is available. </w:t>
+      </w:r>
+    </w:p>
+    <w:p>
+      <w:pPr>
+        <w:pStyle w:val="ListParagraph"/>
+        <w:numPr>
+          <w:ilvl w:val="0"/>
+          <w:numId w:val="5"/>
+        </w:numPr>
+      </w:pPr>
+      <w:r>
+        <w:t>2-Factor Authentication is 100% necessary.</w:t>
+      </w:r>
+    </w:p>
+    <w:p>
+      <w:pPr>
+        <w:pStyle w:val="ListParagraph"/>
+        <w:numPr>
+          <w:ilvl w:val="0"/>
+          <w:numId w:val="5"/>
+        </w:numPr>
+      </w:pPr>
+      <w:r>
+        <w:t xml:space="preserve">Simple, easy to use interface, large buttons with no/minimal scrolling would be best. </w:t>
+      </w:r>
+    </w:p>
+    <w:p>
+      <w:pPr>
+        <w:pStyle w:val="ListParagraph"/>
+        <w:numPr>
+          <w:ilvl w:val="0"/>
+          <w:numId w:val="5"/>
+        </w:numPr>
+      </w:pPr>
+      <w:r>
+        <w:t xml:space="preserve">Manage access effectively, work on a need access, give access basis. </w:t>
+      </w:r>
+    </w:p>
+    <w:p/>
+    <w:p>
+      <w:pPr>
+        <w:rPr>
+          <w:i/>
+        </w:rPr>
+      </w:pPr>
+      <w:r>
+        <w:rPr>
+          <w:i/>
+        </w:rPr>
+        <w:t xml:space="preserve">All of the above was taken from a telephone interview with Dean </w:t>
+      </w:r>
+      <w:proofErr w:type="spellStart"/>
+      <w:r>
+        <w:rPr>
+          <w:i/>
+        </w:rPr>
+        <w:t>Markwick</w:t>
+      </w:r>
+      <w:proofErr w:type="spellEnd"/>
+      <w:r>
+        <w:rPr>
+          <w:i/>
+        </w:rPr>
+        <w:t xml:space="preserve">, a former Mobile working Assistant for </w:t>
+      </w:r>
+      <w:proofErr w:type="spellStart"/>
+      <w:r>
+        <w:rPr>
+          <w:i/>
+        </w:rPr>
+        <w:t>NHS</w:t>
+      </w:r>
+      <w:proofErr w:type="gramStart"/>
+      <w:r>
+        <w:rPr>
+          <w:i/>
+        </w:rPr>
+        <w:t>,South</w:t>
+      </w:r>
+      <w:proofErr w:type="spellEnd"/>
+      <w:proofErr w:type="gramEnd"/>
+      <w:r>
+        <w:rPr>
+          <w:i/>
+        </w:rPr>
+        <w:t xml:space="preserve"> West Essex Community Services. The full interview can be seen in appendix one. </w:t>
       </w:r>
     </w:p>
     <w:p>
@@ -330,27 +1081,77 @@
     <w:p>
       <w:pPr>
         <w:ind w:left="720"/>
+      </w:pPr>
+      <w:r>
+        <w:t xml:space="preserve">This application is designed for </w:t>
+      </w:r>
+      <w:r>
+        <w:t>hay fever</w:t>
+      </w:r>
+      <w:r>
+        <w:t xml:space="preserve"> sufferers; it gives a pollen forecast and allows the user to set medication reminders. Specifically, target</w:t>
+      </w:r>
+      <w:r>
+        <w:t xml:space="preserve">ed at consumers of Piriteze, the application allows you to find your nearest store to buy the product or order online. </w:t>
+      </w:r>
+      <w:r>
+        <w:t xml:space="preserve">This application was taken off of the app store in June 2014 due to technical difficulties </w:t>
+      </w:r>
+      <w:r>
+        <w:t xml:space="preserve">with updating the pollen count readings based on postcode. </w:t>
+      </w:r>
+    </w:p>
+    <w:p>
+      <w:pPr>
+        <w:ind w:left="720"/>
         <w:rPr>
           <w:b/>
+          <w:i/>
         </w:rPr>
       </w:pPr>
       <w:r>
-        <w:t xml:space="preserve">This application is designed for </w:t>
-      </w:r>
-      <w:r>
-        <w:t>hay fever</w:t>
-      </w:r>
-      <w:r>
-        <w:t xml:space="preserve"> sufferers; it gives a pollen forecast and allows the user to set medication reminders. Specifically, target</w:t>
-      </w:r>
-      <w:r>
-        <w:t xml:space="preserve">ed at consumers of Piriteze, the application allows you to find your nearest store to buy the product or order online. </w:t>
-      </w:r>
-      <w:r>
-        <w:t xml:space="preserve">This application was taken off of the app store in June 2014 due to technical difficulties </w:t>
-      </w:r>
-      <w:r>
-        <w:t xml:space="preserve">with updating the pollen count readings based on postcode. </w:t>
+        <w:rPr>
+          <w:i/>
+        </w:rPr>
+        <w:t xml:space="preserve">Note: This app has now been taken off of the ‘App Store’ as can be seen in an email to the application owner in Appendix </w:t>
+      </w:r>
+      <w:proofErr w:type="gramStart"/>
+      <w:r>
+        <w:rPr>
+          <w:i/>
+        </w:rPr>
+        <w:t>2,</w:t>
+      </w:r>
+      <w:proofErr w:type="gramEnd"/>
+      <w:r>
+        <w:rPr>
+          <w:i/>
+        </w:rPr>
+        <w:t xml:space="preserve"> however as an employee of GlaxoSmithKline</w:t>
+      </w:r>
+      <w:r>
+        <w:rPr>
+          <w:i/>
+        </w:rPr>
+        <w:t>,</w:t>
+      </w:r>
+      <w:r>
+        <w:rPr>
+          <w:i/>
+        </w:rPr>
+        <w:t xml:space="preserve"> I </w:t>
+      </w:r>
+      <w:r>
+        <w:rPr>
+          <w:i/>
+        </w:rPr>
+        <w:t xml:space="preserve">(Stephen) </w:t>
+      </w:r>
+      <w:r>
+        <w:rPr>
+          <w:i/>
+        </w:rPr>
+        <w:t>was given access to the application so that I could see how it worked.</w:t>
       </w:r>
     </w:p>
     <w:p>
@@ -432,7 +1233,11 @@
         <w:t xml:space="preserve"> will be accessible from any device whether it be a smartphone, tablet or PC. </w:t>
       </w:r>
       <w:r>
-        <w:t xml:space="preserve">The Piri Pollen application is only available on iOS and although it does have a website that is able to </w:t>
+        <w:t xml:space="preserve">The Piri Pollen application is only available on iOS and </w:t>
+      </w:r>
+      <w:r>
+        <w:lastRenderedPageBreak/>
+        <w:t xml:space="preserve">although it does have a website that is able to </w:t>
       </w:r>
       <w:r>
         <w:t>tell you the pollen count for your local area as well as order the Piriteze drug</w:t>
@@ -478,7 +1283,6 @@
         </w:numPr>
       </w:pPr>
       <w:r>
-        <w:lastRenderedPageBreak/>
         <w:t>Design</w:t>
       </w:r>
     </w:p>
@@ -494,6 +1298,11 @@
       </w:r>
       <w:r>
         <w:t xml:space="preserve">Often design heavily influences the ease of use of an application and if to complex can impact the performance too. This will be something that we will be required to manage throughout the development life cycle of our application to ensure that we strike the correct balance. </w:t>
+      </w:r>
+    </w:p>
+    <w:p>
+      <w:r>
+        <w:br w:type="page"/>
       </w:r>
     </w:p>
     <w:p>
@@ -505,10 +1314,18 @@
         </w:numPr>
       </w:pPr>
       <w:r>
+        <w:lastRenderedPageBreak/>
         <w:t>Interface Design</w:t>
       </w:r>
     </w:p>
-    <w:p/>
+    <w:p>
+      <w:pPr>
+        <w:rPr>
+          <w:b/>
+          <w:u w:val="single"/>
+        </w:rPr>
+      </w:pPr>
+    </w:p>
     <w:p>
       <w:pPr>
         <w:rPr>
@@ -927,8 +1744,8 @@
           </mc:Choice>
           <mc:Fallback>
             <w:pict>
-              <v:group w14:anchorId="1CEC739E" id="Group 12" o:spid="_x0000_s1026" style="position:absolute;margin-left:3pt;margin-top:.7pt;width:448.5pt;height:540.75pt;z-index:251470336;mso-width-relative:margin" coordorigin="381" coordsize="56959,68675" o:gfxdata="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">
-                <v:group id="Group 10" o:spid="_x0000_s1027" style="position:absolute;left:13525;width:43815;height:54178" coordsize="43815,54178" o:gfxdata="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">
+              <v:group id="Group 12" o:spid="_x0000_s1027" style="position:absolute;margin-left:3pt;margin-top:.7pt;width:448.5pt;height:540.75pt;z-index:251470336;mso-width-relative:margin" coordorigin="381" coordsize="56959,68675" o:gfxdata="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">
+                <v:group id="Group 10" o:spid="_x0000_s1028" style="position:absolute;left:13525;width:43815;height:54178" coordsize="43815,54178" o:gfxdata="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">
                   <v:shapetype id="_x0000_t75" coordsize="21600,21600" o:spt="75" o:preferrelative="t" path="m@4@5l@4@11@9@11@9@5xe" filled="f" stroked="f">
                     <v:stroke joinstyle="miter"/>
                     <v:formulas>
@@ -948,23 +1765,19 @@
                     <v:path o:extrusionok="f" gradientshapeok="t" o:connecttype="rect"/>
                     <o:lock v:ext="edit" aspectratio="t"/>
                   </v:shapetype>
-                  <v:shape id="Picture 1" o:spid="_x0000_s1028" type="#_x0000_t75" style="position:absolute;top:10477;width:30270;height:43701;visibility:visible;mso-wrap-style:square" o:gfxdata="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">
+                  <v:shape id="Picture 1" o:spid="_x0000_s1029" type="#_x0000_t75" style="position:absolute;top:10477;width:30270;height:43701;visibility:visible;mso-wrap-style:square" o:gfxdata="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">
                     <v:imagedata r:id="rId11" o:title=""/>
                     <v:path arrowok="t"/>
                   </v:shape>
-                  <v:group id="Group 4" o:spid="_x0000_s1029" style="position:absolute;left:16097;width:27718;height:10858" coordsize="27717,10858" o:gfxdata="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">
+                  <v:group id="Group 4" o:spid="_x0000_s1030" style="position:absolute;left:16097;width:27718;height:10858" coordsize="27717,10858" o:gfxdata="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">
                     <v:shapetype id="_x0000_t32" coordsize="21600,21600" o:spt="32" o:oned="t" path="m,l21600,21600e" filled="f">
                       <v:path arrowok="t" fillok="f" o:connecttype="none"/>
                       <o:lock v:ext="edit" shapetype="t"/>
                     </v:shapetype>
-                    <v:shape id="Straight Arrow Connector 2" o:spid="_x0000_s1030" type="#_x0000_t32" style="position:absolute;top:8096;width:4000;height:2762;flip:x;visibility:visible;mso-wrap-style:square" o:connectortype="straight" o:gfxdata="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" strokecolor="#4579b8 [3044]">
+                    <v:shape id="Straight Arrow Connector 2" o:spid="_x0000_s1031" type="#_x0000_t32" style="position:absolute;top:8096;width:4000;height:2762;flip:x;visibility:visible;mso-wrap-style:square" o:connectortype="straight" o:gfxdata="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" strokecolor="#4579b8 [3044]">
                       <v:stroke endarrow="block"/>
                     </v:shape>
-                    <v:shapetype id="_x0000_t202" coordsize="21600,21600" o:spt="202" path="m,l,21600r21600,l21600,xe">
-                      <v:stroke joinstyle="miter"/>
-                      <v:path gradientshapeok="t" o:connecttype="rect"/>
-                    </v:shapetype>
-                    <v:shape id="Text Box 3" o:spid="_x0000_s1031" type="#_x0000_t202" style="position:absolute;left:2667;width:25050;height:10001;visibility:visible;mso-wrap-style:square;v-text-anchor:top" o:gfxdata="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" filled="f" stroked="f" strokeweight=".5pt">
+                    <v:shape id="Text Box 3" o:spid="_x0000_s1032" type="#_x0000_t202" style="position:absolute;left:2667;width:25050;height:10001;visibility:visible;mso-wrap-style:square;v-text-anchor:top" o:gfxdata="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" filled="f" stroked="f" strokeweight=".5pt">
                       <v:textbox>
                         <w:txbxContent>
                           <w:p>
@@ -997,11 +1810,11 @@
                     </v:shape>
                   </v:group>
                 </v:group>
-                <v:group id="Group 5" o:spid="_x0000_s1032" style="position:absolute;left:27527;top:53911;width:22193;height:14764" coordorigin="9048,-3524" coordsize="22193,14763" o:gfxdata="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">
-                  <v:shape id="Straight Arrow Connector 6" o:spid="_x0000_s1033" type="#_x0000_t32" style="position:absolute;left:12668;top:-3524;width:1905;height:3905;flip:x y;visibility:visible;mso-wrap-style:square" o:connectortype="straight" o:gfxdata="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" strokecolor="#4579b8 [3044]">
+                <v:group id="Group 5" o:spid="_x0000_s1033" style="position:absolute;left:27527;top:53911;width:22193;height:14764" coordorigin="9048,-3524" coordsize="22193,14763" o:gfxdata="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">
+                  <v:shape id="Straight Arrow Connector 6" o:spid="_x0000_s1034" type="#_x0000_t32" style="position:absolute;left:12668;top:-3524;width:1905;height:3905;flip:x y;visibility:visible;mso-wrap-style:square" o:connectortype="straight" o:gfxdata="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" strokecolor="#4579b8 [3044]">
                     <v:stroke endarrow="block"/>
                   </v:shape>
-                  <v:shape id="Text Box 7" o:spid="_x0000_s1034" type="#_x0000_t202" style="position:absolute;left:9048;width:22193;height:11239;visibility:visible;mso-wrap-style:square;v-text-anchor:top" o:gfxdata="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" filled="f" stroked="f" strokeweight=".5pt">
+                  <v:shape id="Text Box 7" o:spid="_x0000_s1035" type="#_x0000_t202" style="position:absolute;left:9048;width:22193;height:11239;visibility:visible;mso-wrap-style:square;v-text-anchor:top" o:gfxdata="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" filled="f" stroked="f" strokeweight=".5pt">
                     <v:textbox>
                       <w:txbxContent>
                         <w:p>
@@ -1021,8 +1834,8 @@
                     </v:textbox>
                   </v:shape>
                 </v:group>
-                <v:group id="Group 11" o:spid="_x0000_s1035" style="position:absolute;left:381;top:22860;width:13620;height:24669" coordorigin="381" coordsize="13620,24669" o:gfxdata="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">
-                  <v:shape id="Text Box 8" o:spid="_x0000_s1036" type="#_x0000_t202" style="position:absolute;left:381;width:12382;height:24669;visibility:visible;mso-wrap-style:square;v-text-anchor:top" o:gfxdata="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" filled="f" stroked="f" strokeweight=".5pt">
+                <v:group id="Group 11" o:spid="_x0000_s1036" style="position:absolute;left:381;top:22860;width:13620;height:24669" coordorigin="381" coordsize="13620,24669" o:gfxdata="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">
+                  <v:shape id="Text Box 8" o:spid="_x0000_s1037" type="#_x0000_t202" style="position:absolute;left:381;width:12382;height:24669;visibility:visible;mso-wrap-style:square;v-text-anchor:top" o:gfxdata="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" filled="f" stroked="f" strokeweight=".5pt">
                     <v:textbox>
                       <w:txbxContent>
                         <w:p>
@@ -1047,7 +1860,7 @@
                       </w:txbxContent>
                     </v:textbox>
                   </v:shape>
-                  <v:shape id="Straight Arrow Connector 9" o:spid="_x0000_s1037" type="#_x0000_t32" style="position:absolute;left:8763;top:7620;width:5238;height:457;visibility:visible;mso-wrap-style:square" o:connectortype="straight" o:gfxdata="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" strokecolor="#4579b8 [3044]">
+                  <v:shape id="Straight Arrow Connector 9" o:spid="_x0000_s1038" type="#_x0000_t32" style="position:absolute;left:8763;top:7620;width:5238;height:457;visibility:visible;mso-wrap-style:square" o:connectortype="straight" o:gfxdata="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" strokecolor="#4579b8 [3044]">
                     <v:stroke endarrow="block"/>
                   </v:shape>
                 </v:group>
@@ -1178,13 +1991,7 @@
                               <w:rPr>
                                 <w:i/>
                               </w:rPr>
-                              <w:t xml:space="preserve"> </w:t>
-                            </w:r>
-                            <w:r>
-                              <w:rPr>
-                                <w:i/>
-                              </w:rPr>
-                              <w:t xml:space="preserve"> </w:t>
+                              <w:t xml:space="preserve">  </w:t>
                             </w:r>
                           </w:p>
                         </w:txbxContent>
@@ -1203,7 +2010,7 @@
           </mc:Choice>
           <mc:Fallback>
             <w:pict>
-              <v:shape w14:anchorId="279B42A5" id="Text Box 30" o:spid="_x0000_s1038" type="#_x0000_t202" style="position:absolute;margin-left:1.5pt;margin-top:-31.5pt;width:99.05pt;height:121.45pt;z-index:251874816;visibility:visible;mso-wrap-style:square;mso-wrap-distance-left:9pt;mso-wrap-distance-top:0;mso-wrap-distance-right:9pt;mso-wrap-distance-bottom:0;mso-position-horizontal:absolute;mso-position-horizontal-relative:text;mso-position-vertical:absolute;mso-position-vertical-relative:text;v-text-anchor:top" o:gfxdata="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" filled="f" stroked="f" strokeweight=".5pt">
+              <v:shape id="Text Box 30" o:spid="_x0000_s1039" type="#_x0000_t202" style="position:absolute;margin-left:1.5pt;margin-top:-31.5pt;width:99.05pt;height:121.45pt;z-index:251874816;visibility:visible;mso-wrap-style:square;mso-wrap-distance-left:9pt;mso-wrap-distance-top:0;mso-wrap-distance-right:9pt;mso-wrap-distance-bottom:0;mso-position-horizontal:absolute;mso-position-horizontal-relative:text;mso-position-vertical:absolute;mso-position-vertical-relative:text;v-text-anchor:top" o:gfxdata="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" filled="f" stroked="f" strokeweight=".5pt">
                 <v:textbox>
                   <w:txbxContent>
                     <w:p>
@@ -1228,13 +2035,7 @@
                         <w:rPr>
                           <w:i/>
                         </w:rPr>
-                        <w:t xml:space="preserve"> </w:t>
-                      </w:r>
-                      <w:r>
-                        <w:rPr>
-                          <w:i/>
-                        </w:rPr>
-                        <w:t xml:space="preserve"> </w:t>
+                        <w:t xml:space="preserve">  </w:t>
                       </w:r>
                     </w:p>
                   </w:txbxContent>
@@ -1308,7 +2109,7 @@
               </wp:anchor>
             </w:drawing>
           </mc:Choice>
-          <mc:Fallback>
+          <mc:Fallback xmlns:w15="http://schemas.microsoft.com/office/word/2012/wordml">
             <w:pict>
               <v:shape w14:anchorId="7E51621F" id="Straight Arrow Connector 31" o:spid="_x0000_s1026" type="#_x0000_t32" style="position:absolute;margin-left:71.25pt;margin-top:9pt;width:43.5pt;height:21.75pt;z-index:251875840;visibility:visible;mso-wrap-style:square;mso-width-percent:0;mso-height-percent:0;mso-wrap-distance-left:9pt;mso-wrap-distance-top:0;mso-wrap-distance-right:9pt;mso-wrap-distance-bottom:0;mso-position-horizontal:absolute;mso-position-horizontal-relative:text;mso-position-vertical:absolute;mso-position-vertical-relative:text;mso-width-percent:0;mso-height-percent:0;mso-width-relative:margin;mso-height-relative:margin" o:gfxdata="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" strokecolor="#4579b8 [3044]">
                 <v:stroke endarrow="block"/>
@@ -1450,11 +2251,11 @@
           </mc:Choice>
           <mc:Fallback>
             <w:pict>
-              <v:group w14:anchorId="70E1269C" id="Group 25" o:spid="_x0000_s1039" style="position:absolute;margin-left:0;margin-top:82.5pt;width:194.25pt;height:157.5pt;z-index:251871744;mso-width-relative:margin;mso-height-relative:margin" coordorigin="2666" coordsize="37037,35525" o:gfxdata="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">
-                <v:shape id="Straight Arrow Connector 26" o:spid="_x0000_s1040" type="#_x0000_t32" style="position:absolute;left:19071;top:19454;width:20632;height:1992;flip:y;visibility:visible;mso-wrap-style:square" o:connectortype="straight" o:gfxdata="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" strokecolor="#4579b8 [3044]">
+              <v:group id="Group 25" o:spid="_x0000_s1040" style="position:absolute;margin-left:0;margin-top:82.5pt;width:194.25pt;height:157.5pt;z-index:251871744;mso-width-relative:margin;mso-height-relative:margin" coordorigin="2666" coordsize="37037,35525" o:gfxdata="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">
+                <v:shape id="Straight Arrow Connector 26" o:spid="_x0000_s1041" type="#_x0000_t32" style="position:absolute;left:19071;top:19454;width:20632;height:1992;flip:y;visibility:visible;mso-wrap-style:square" o:connectortype="straight" o:gfxdata="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" strokecolor="#4579b8 [3044]">
                   <v:stroke endarrow="block"/>
                 </v:shape>
-                <v:shape id="Text Box 27" o:spid="_x0000_s1041" type="#_x0000_t202" style="position:absolute;left:2666;width:18881;height:35525;visibility:visible;mso-wrap-style:square;v-text-anchor:top" o:gfxdata="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" filled="f" stroked="f" strokeweight=".5pt">
+                <v:shape id="Text Box 27" o:spid="_x0000_s1042" type="#_x0000_t202" style="position:absolute;left:2666;width:18881;height:35525;visibility:visible;mso-wrap-style:square;v-text-anchor:top" o:gfxdata="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" filled="f" stroked="f" strokeweight=".5pt">
                   <v:textbox>
                     <w:txbxContent>
                       <w:p>
@@ -1608,11 +2409,11 @@
           </mc:Choice>
           <mc:Fallback>
             <w:pict>
-              <v:group w14:anchorId="2CDA4C59" id="Group 22" o:spid="_x0000_s1042" style="position:absolute;margin-left:1.5pt;margin-top:245.25pt;width:124.5pt;height:206.25pt;z-index:251866624;mso-width-relative:margin" coordorigin="1460,8763" coordsize="22838,26193" o:gfxdata="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">
-                <v:shape id="Straight Arrow Connector 23" o:spid="_x0000_s1043" type="#_x0000_t32" style="position:absolute;left:14665;top:10382;width:9634;height:5524;flip:y;visibility:visible;mso-wrap-style:square" o:connectortype="straight" o:gfxdata="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" strokecolor="#4579b8 [3044]">
+              <v:group id="Group 22" o:spid="_x0000_s1043" style="position:absolute;margin-left:1.5pt;margin-top:245.25pt;width:124.5pt;height:206.25pt;z-index:251866624;mso-width-relative:margin" coordorigin="1460,8763" coordsize="22838,26193" o:gfxdata="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">
+                <v:shape id="Straight Arrow Connector 23" o:spid="_x0000_s1044" type="#_x0000_t32" style="position:absolute;left:14665;top:10382;width:9634;height:5524;flip:y;visibility:visible;mso-wrap-style:square" o:connectortype="straight" o:gfxdata="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" strokecolor="#4579b8 [3044]">
                   <v:stroke endarrow="block"/>
                 </v:shape>
-                <v:shape id="Text Box 24" o:spid="_x0000_s1044" type="#_x0000_t202" style="position:absolute;left:1460;top:8763;width:16510;height:26193;visibility:visible;mso-wrap-style:square;v-text-anchor:top" o:gfxdata="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" filled="f" stroked="f" strokeweight=".5pt">
+                <v:shape id="Text Box 24" o:spid="_x0000_s1045" type="#_x0000_t202" style="position:absolute;left:1460;top:8763;width:16510;height:26193;visibility:visible;mso-wrap-style:square;v-text-anchor:top" o:gfxdata="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" filled="f" stroked="f" strokeweight=".5pt">
                   <v:textbox>
                     <w:txbxContent>
                       <w:p>
@@ -1723,7 +2524,7 @@
           </mc:Choice>
           <mc:Fallback>
             <w:pict>
-              <v:shape w14:anchorId="311BE0DB" id="Text Box 21" o:spid="_x0000_s1045" type="#_x0000_t202" style="position:absolute;margin-left:354pt;margin-top:-9pt;width:108.75pt;height:281.25pt;z-index:251671040;visibility:visible;mso-wrap-style:square;mso-height-percent:0;mso-wrap-distance-left:9pt;mso-wrap-distance-top:0;mso-wrap-distance-right:9pt;mso-wrap-distance-bottom:0;mso-position-horizontal:absolute;mso-position-horizontal-relative:text;mso-position-vertical:absolute;mso-position-vertical-relative:text;mso-height-percent:0;mso-height-relative:margin;v-text-anchor:top" o:gfxdata="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" filled="f" stroked="f" strokeweight=".5pt">
+              <v:shape id="Text Box 21" o:spid="_x0000_s1046" type="#_x0000_t202" style="position:absolute;margin-left:354pt;margin-top:-9pt;width:108.75pt;height:281.25pt;z-index:251671040;visibility:visible;mso-wrap-style:square;mso-height-percent:0;mso-wrap-distance-left:9pt;mso-wrap-distance-top:0;mso-wrap-distance-right:9pt;mso-wrap-distance-bottom:0;mso-position-horizontal:absolute;mso-position-horizontal-relative:text;mso-position-vertical:absolute;mso-position-vertical-relative:text;mso-height-percent:0;mso-height-relative:margin;v-text-anchor:top" o:gfxdata="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" filled="f" stroked="f" strokeweight=".5pt">
                 <v:textbox>
                   <w:txbxContent>
                     <w:p>
@@ -1810,7 +2611,7 @@
               </wp:anchor>
             </w:drawing>
           </mc:Choice>
-          <mc:Fallback>
+          <mc:Fallback xmlns:w15="http://schemas.microsoft.com/office/word/2012/wordml">
             <w:pict>
               <v:shape w14:anchorId="7E637192" id="Straight Arrow Connector 18" o:spid="_x0000_s1026" type="#_x0000_t32" style="position:absolute;margin-left:312.75pt;margin-top:99pt;width:44.25pt;height:44.25pt;flip:x;z-index:251670016;visibility:visible;mso-wrap-style:square;mso-width-percent:0;mso-height-percent:0;mso-wrap-distance-left:9pt;mso-wrap-distance-top:0;mso-wrap-distance-right:9pt;mso-wrap-distance-bottom:0;mso-position-horizontal:absolute;mso-position-horizontal-relative:text;mso-position-vertical:absolute;mso-position-vertical-relative:text;mso-width-percent:0;mso-height-percent:0;mso-width-relative:margin;mso-height-relative:margin" o:gfxdata="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" strokecolor="#4579b8 [3044]">
                 <v:stroke endarrow="block"/>
@@ -1926,13 +2727,7 @@
                                 <w:rPr>
                                   <w:i/>
                                 </w:rPr>
-                                <w:t>This warning is displayed to ensure that the user is aware of the possible side effects. This demonstrates a corporate social responsibility which users may find reassuring and build their trust and confidence in the application.</w:t>
-                              </w:r>
-                              <w:r>
-                                <w:rPr>
-                                  <w:i/>
-                                </w:rPr>
-                                <w:t xml:space="preserve">  </w:t>
+                                <w:t xml:space="preserve">This warning is displayed to ensure that the user is aware of the possible side effects. This demonstrates a corporate social responsibility which users may find reassuring and build their trust and confidence in the application.  </w:t>
                               </w:r>
                             </w:p>
                           </w:txbxContent>
@@ -1952,11 +2747,11 @@
           </mc:Choice>
           <mc:Fallback>
             <w:pict>
-              <v:group w14:anchorId="524D8DD0" id="Group 17" o:spid="_x0000_s1046" style="position:absolute;margin-left:324pt;margin-top:4in;width:136.5pt;height:206.25pt;z-index:251668992" coordsize="17335,26193" o:gfxdata="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">
-                <v:shape id="Straight Arrow Connector 15" o:spid="_x0000_s1047" type="#_x0000_t32" style="position:absolute;top:95;width:4095;height:857;flip:x y;visibility:visible;mso-wrap-style:square" o:connectortype="straight" o:gfxdata="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" strokecolor="#4579b8 [3044]">
+              <v:group id="Group 17" o:spid="_x0000_s1047" style="position:absolute;margin-left:324pt;margin-top:4in;width:136.5pt;height:206.25pt;z-index:251668992" coordsize="17335,26193" o:gfxdata="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">
+                <v:shape id="Straight Arrow Connector 15" o:spid="_x0000_s1048" type="#_x0000_t32" style="position:absolute;top:95;width:4095;height:857;flip:x y;visibility:visible;mso-wrap-style:square" o:connectortype="straight" o:gfxdata="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" strokecolor="#4579b8 [3044]">
                   <v:stroke endarrow="block"/>
                 </v:shape>
-                <v:shape id="Text Box 16" o:spid="_x0000_s1048" type="#_x0000_t202" style="position:absolute;left:3524;width:13811;height:26193;visibility:visible;mso-wrap-style:square;v-text-anchor:top" o:gfxdata="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" filled="f" stroked="f" strokeweight=".5pt">
+                <v:shape id="Text Box 16" o:spid="_x0000_s1049" type="#_x0000_t202" style="position:absolute;left:3524;width:13811;height:26193;visibility:visible;mso-wrap-style:square;v-text-anchor:top" o:gfxdata="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" filled="f" stroked="f" strokeweight=".5pt">
                   <v:textbox>
                     <w:txbxContent>
                       <w:p>
@@ -1969,13 +2764,7 @@
                           <w:rPr>
                             <w:i/>
                           </w:rPr>
-                          <w:t>This warning is displayed to ensure that the user is aware of the possible side effects. This demonstrates a corporate social responsibility which users may find reassuring and build their trust and confidence in the application.</w:t>
-                        </w:r>
-                        <w:r>
-                          <w:rPr>
-                            <w:i/>
-                          </w:rPr>
-                          <w:t xml:space="preserve">  </w:t>
+                          <w:t xml:space="preserve">This warning is displayed to ensure that the user is aware of the possible side effects. This demonstrates a corporate social responsibility which users may find reassuring and build their trust and confidence in the application.  </w:t>
                         </w:r>
                       </w:p>
                     </w:txbxContent>
@@ -2071,50 +2860,514 @@
     <w:p/>
     <w:p>
       <w:r>
-        <w:t xml:space="preserve">Ultimately, the </w:t>
+        <w:t>Ultimately, the P</w:t>
+      </w:r>
+      <w:r>
+        <w:t>i</w:t>
+      </w:r>
+      <w:r>
+        <w:t>ri Pollen application has both good and bad features in it</w:t>
+      </w:r>
+      <w:r>
+        <w:t>s</w:t>
+      </w:r>
+      <w:r>
+        <w:t xml:space="preserve"> user interface design.</w:t>
+      </w:r>
+      <w:r>
+        <w:t xml:space="preserve"> IU feel like the application looks quite dated and this is large</w:t>
+      </w:r>
+      <w:r>
+        <w:t>ly down to the colour scheme. I can see that this colour scheme has been adopted because this is the same colour scheme as the Piriteze medication box although, in the application I don’t feel that this works. As discussed previously, the website for the P</w:t>
+      </w:r>
+      <w:r>
+        <w:t>i</w:t>
+      </w:r>
+      <w:r>
+        <w:t xml:space="preserve">ri Pollen application </w:t>
+      </w:r>
+      <w:r>
+        <w:t xml:space="preserve">doesn’t have the same functionality as the mobile application and it also has a very different look and feel. </w:t>
+      </w:r>
+      <w:r>
+        <w:t>Also, t</w:t>
+      </w:r>
+      <w:r>
+        <w:t>he brandi</w:t>
+      </w:r>
+      <w:r>
+        <w:t xml:space="preserve">ng is not consistent; the website shows the GSK logo as well as the Piriteze logo. This gives the application an unprofessional feel and that is something that the JustHealth application should aim to avoid. Having said this, the application is reasonably easy to navigate with large buttons that are suitable for the touchscreen interface. </w:t>
+      </w:r>
+    </w:p>
+    <w:p>
+      <w:r>
+        <w:br w:type="page"/>
+      </w:r>
+    </w:p>
+    <w:p>
+      <w:pPr>
+        <w:pStyle w:val="Heading2"/>
+        <w:numPr>
+          <w:ilvl w:val="1"/>
+          <w:numId w:val="2"/>
+        </w:numPr>
+      </w:pPr>
+      <w:r>
+        <w:lastRenderedPageBreak/>
+        <w:t>Functionality</w:t>
+      </w:r>
+    </w:p>
+    <w:p>
+      <w:r>
+        <w:t xml:space="preserve">The Piri Pollen app is specifically tailored for </w:t>
+      </w:r>
+      <w:r>
+        <w:t>hay fever</w:t>
+      </w:r>
+      <w:r>
+        <w:t xml:space="preserve"> sufferers and therefore some of the functionality that this provides is not relevant to the proposed JustHealth application. Having said this, some </w:t>
+      </w:r>
+      <w:r>
+        <w:t xml:space="preserve">functionality could </w:t>
+      </w:r>
+      <w:r>
+        <w:t>be utilised in a different way to</w:t>
+      </w:r>
+      <w:r>
+        <w:t xml:space="preserve"> achieve similar requirements, only those functionalities of the Piri Pollen application that may be of use will be mentioned below: </w:t>
+      </w:r>
+    </w:p>
+    <w:p>
+      <w:pPr>
+        <w:pStyle w:val="ListParagraph"/>
+        <w:numPr>
+          <w:ilvl w:val="0"/>
+          <w:numId w:val="6"/>
+        </w:numPr>
+      </w:pPr>
+      <w:r>
+        <w:t xml:space="preserve">Medication Reminders – this feature is well implemented on the application, it also tells a user based on logic about the pollen count when they should take a tablet. The feature is clearly laid out and easy to use. </w:t>
+      </w:r>
+    </w:p>
+    <w:p>
+      <w:pPr>
+        <w:pStyle w:val="ListParagraph"/>
+        <w:numPr>
+          <w:ilvl w:val="0"/>
+          <w:numId w:val="6"/>
+        </w:numPr>
+      </w:pPr>
+      <w:r>
+        <w:t xml:space="preserve">Allergy Facts – This information is all integrated into the application which is very useful and provides a holistic feel to the application as everything you need to know and use is all available within the application. </w:t>
+      </w:r>
+    </w:p>
+    <w:p>
+      <w:pPr>
+        <w:pStyle w:val="ListParagraph"/>
+        <w:numPr>
+          <w:ilvl w:val="0"/>
+          <w:numId w:val="6"/>
+        </w:numPr>
+      </w:pPr>
+      <w:r>
+        <w:t xml:space="preserve">Store Finder – This is another feature that would be great in order to be able to find out where to find the nearest pharmacist or in this case another retail outlet that sells the medication. </w:t>
+      </w:r>
+    </w:p>
+    <w:p>
+      <w:pPr>
+        <w:pStyle w:val="Heading2"/>
+        <w:numPr>
+          <w:ilvl w:val="1"/>
+          <w:numId w:val="2"/>
+        </w:numPr>
+      </w:pPr>
+      <w:r>
+        <w:t xml:space="preserve">Ease of Use </w:t>
+      </w:r>
+    </w:p>
+    <w:p>
+      <w:r>
+        <w:t xml:space="preserve">The Piri Pollen application is easy to </w:t>
+      </w:r>
+      <w:r>
+        <w:t>use;</w:t>
+      </w:r>
+      <w:r>
+        <w:t xml:space="preserve"> there is no need to go anywhere else other than the app</w:t>
+      </w:r>
+      <w:r>
+        <w:t>lication</w:t>
+      </w:r>
+      <w:r>
+        <w:t xml:space="preserve"> to get everything that you need </w:t>
+      </w:r>
+      <w:r>
+        <w:t xml:space="preserve">with regards to a hay fever allergy. The buttons are fairly large and there purpose is clear. If you make a mistake setting the reminder this can be easily changed too which adds to the great user experience, not only can they be changed once you have set the reminder but before this there is also a confirmation screen to check that you are happy with the reminder conditions that you have specified. </w:t>
+      </w:r>
+    </w:p>
+    <w:p>
+      <w:pPr>
+        <w:pStyle w:val="Heading2"/>
+        <w:numPr>
+          <w:ilvl w:val="1"/>
+          <w:numId w:val="2"/>
+        </w:numPr>
+      </w:pPr>
+      <w:r>
+        <w:t>Speed</w:t>
+      </w:r>
+    </w:p>
+    <w:p>
+      <w:r>
+        <w:t xml:space="preserve">The Piri Pollen application is great in terms of speed once it has booted, however the opening of the application from the phone home screen is slow and could be frustrating to a user. It would be beneficial if there was a loading bar at boot up to at least reassure the user that the application is booting and will take ‘x’ amount of time to do so. </w:t>
+      </w:r>
+    </w:p>
+    <w:p>
+      <w:pPr>
+        <w:pStyle w:val="Heading2"/>
+        <w:numPr>
+          <w:ilvl w:val="1"/>
+          <w:numId w:val="2"/>
+        </w:numPr>
+      </w:pPr>
+      <w:r>
+        <w:t>Reliability</w:t>
+      </w:r>
+    </w:p>
+    <w:p>
+      <w:r>
+        <w:rPr>
+          <w:noProof/>
+          <w:lang w:eastAsia="en-GB"/>
+        </w:rPr>
+        <w:drawing>
+          <wp:anchor distT="0" distB="0" distL="114300" distR="114300" simplePos="0" relativeHeight="251878912" behindDoc="1" locked="0" layoutInCell="1" allowOverlap="1" wp14:anchorId="47303475" wp14:editId="21E8EECF">
+            <wp:simplePos x="0" y="0"/>
+            <wp:positionH relativeFrom="column">
+              <wp:posOffset>238125</wp:posOffset>
+            </wp:positionH>
+            <wp:positionV relativeFrom="paragraph">
+              <wp:posOffset>596900</wp:posOffset>
+            </wp:positionV>
+            <wp:extent cx="4800600" cy="2488565"/>
+            <wp:effectExtent l="0" t="0" r="0" b="6985"/>
+            <wp:wrapTight wrapText="bothSides">
+              <wp:wrapPolygon edited="0">
+                <wp:start x="0" y="0"/>
+                <wp:lineTo x="0" y="21495"/>
+                <wp:lineTo x="21514" y="21495"/>
+                <wp:lineTo x="21514" y="0"/>
+                <wp:lineTo x="0" y="0"/>
+              </wp:wrapPolygon>
+            </wp:wrapTight>
+            <wp:docPr id="20" name="Picture 20"/>
+            <wp:cNvGraphicFramePr>
+              <a:graphicFrameLocks xmlns:a="http://schemas.openxmlformats.org/drawingml/2006/main" noChangeAspect="1"/>
+            </wp:cNvGraphicFramePr>
+            <a:graphic xmlns:a="http://schemas.openxmlformats.org/drawingml/2006/main">
+              <a:graphicData uri="http://schemas.openxmlformats.org/drawingml/2006/picture">
+                <pic:pic xmlns:pic="http://schemas.openxmlformats.org/drawingml/2006/picture">
+                  <pic:nvPicPr>
+                    <pic:cNvPr id="0" name=""/>
+                    <pic:cNvPicPr/>
+                  </pic:nvPicPr>
+                  <pic:blipFill>
+                    <a:blip r:embed="rId13">
+                      <a:extLst>
+                        <a:ext uri="{28A0092B-C50C-407E-A947-70E740481C1C}">
+                          <a14:useLocalDpi xmlns:a14="http://schemas.microsoft.com/office/drawing/2010/main" val="0"/>
+                        </a:ext>
+                      </a:extLst>
+                    </a:blip>
+                    <a:stretch>
+                      <a:fillRect/>
+                    </a:stretch>
+                  </pic:blipFill>
+                  <pic:spPr>
+                    <a:xfrm>
+                      <a:off x="0" y="0"/>
+                      <a:ext cx="4800600" cy="2488565"/>
+                    </a:xfrm>
+                    <a:prstGeom prst="rect">
+                      <a:avLst/>
+                    </a:prstGeom>
+                  </pic:spPr>
+                </pic:pic>
+              </a:graphicData>
+            </a:graphic>
+            <wp14:sizeRelH relativeFrom="page">
+              <wp14:pctWidth>0</wp14:pctWidth>
+            </wp14:sizeRelH>
+            <wp14:sizeRelV relativeFrom="page">
+              <wp14:pctHeight>0</wp14:pctHeight>
+            </wp14:sizeRelV>
+          </wp:anchor>
+        </w:drawing>
+      </w:r>
+      <w:r>
+        <w:t xml:space="preserve">The reliability of the application was affected by the failure of an automatic update feature of the daily pollen count and this was reflected in customer reviews on the ‘App Store’ as can be seen in the screenshot below. </w:t>
+      </w:r>
+    </w:p>
+    <w:p/>
+    <w:p/>
+    <w:p/>
+    <w:p/>
+    <w:p/>
+    <w:p/>
+    <w:p>
+      <w:r>
+        <w:lastRenderedPageBreak/>
+        <w:t xml:space="preserve">Also, as can be seen in the above screenshots one of the reviews stated that the current location feature that is built into the application did not work although this wasn’t something that I was able to replicate when testing the application. </w:t>
+      </w:r>
+    </w:p>
+    <w:p>
+      <w:r>
+        <w:br w:type="page"/>
+      </w:r>
+    </w:p>
+    <w:p>
+      <w:pPr>
+        <w:pStyle w:val="Heading1"/>
+      </w:pPr>
+      <w:r>
+        <w:lastRenderedPageBreak/>
+        <w:t>Appendix One</w:t>
+      </w:r>
+    </w:p>
+    <w:p>
+      <w:r>
+        <w:t xml:space="preserve">An interview carried out over the phone with Dean </w:t>
       </w:r>
       <w:proofErr w:type="spellStart"/>
       <w:r>
-        <w:t>Peri</w:t>
+        <w:t>Markwick</w:t>
       </w:r>
       <w:proofErr w:type="spellEnd"/>
       <w:r>
-        <w:t xml:space="preserve"> Pollen application has both good and bad features in it</w:t>
-      </w:r>
-      <w:r>
-        <w:t>s</w:t>
-      </w:r>
-      <w:r>
-        <w:t xml:space="preserve"> user interface design.</w:t>
-      </w:r>
-      <w:r>
-        <w:t xml:space="preserve"> IU feel like the application looks quite dated and this is large</w:t>
-      </w:r>
-      <w:r>
-        <w:t xml:space="preserve">ly down to the colour scheme. I can see that this colour scheme has been adopted because this is the same colour scheme as the Piriteze medication box although, in the application I don’t feel that this works. As discussed previously, the website for the </w:t>
+        <w:t xml:space="preserve">, a former employee of the NHS, South West Essex Community Services </w:t>
+      </w:r>
+    </w:p>
+    <w:p>
+      <w:r>
+        <w:t xml:space="preserve">For the purpose of writing down this </w:t>
+      </w:r>
+      <w:r>
+        <w:t xml:space="preserve">interview questions asked by Stephen Tate will be in red and answers by Dean </w:t>
       </w:r>
       <w:proofErr w:type="spellStart"/>
       <w:r>
-        <w:t>Peri</w:t>
+        <w:t>Markwick</w:t>
       </w:r>
       <w:proofErr w:type="spellEnd"/>
       <w:r>
-        <w:t xml:space="preserve"> Pollen application </w:t>
-      </w:r>
-      <w:r>
-        <w:t xml:space="preserve">doesn’t have the same functionality as the mobile application and it also has a very different look and feel. </w:t>
-      </w:r>
-      <w:r>
-        <w:t>Also, t</w:t>
-      </w:r>
-      <w:r>
-        <w:t>he brandi</w:t>
-      </w:r>
-      <w:r>
-        <w:t xml:space="preserve">ng is not consistent; the website shows the GSK logo as well as the Piriteze logo. This gives the application an unprofessional feel and that is something that the JustHealth application should aim to avoid. Having said this, the application is reasonably easy to navigate with large buttons that are suitable for the touchscreen interface. </w:t>
+        <w:t xml:space="preserve"> will be in black. </w:t>
+      </w:r>
+    </w:p>
+    <w:p>
+      <w:pPr>
+        <w:spacing w:after="0"/>
+        <w:rPr>
+          <w:color w:val="FF0000"/>
+        </w:rPr>
+      </w:pPr>
+      <w:r>
+        <w:rPr>
+          <w:color w:val="FF0000"/>
+        </w:rPr>
+        <w:t>Could you please briefly outline your role at the NHS?</w:t>
+      </w:r>
+    </w:p>
+    <w:p>
+      <w:r>
+        <w:t xml:space="preserve">Yes, I was a mobile working assistant working within the South West Essex Community Services. I was using a piece of enterprise software called SystmOne and was a part of a rollout where community and district nurses/carers were being given HP Toughbook’s to be able to use this whilst visiting patients in their homes. </w:t>
+      </w:r>
+    </w:p>
+    <w:p>
+      <w:pPr>
+        <w:spacing w:after="0"/>
+        <w:rPr>
+          <w:color w:val="FF0000"/>
+        </w:rPr>
+      </w:pPr>
+      <w:r>
+        <w:rPr>
+          <w:color w:val="FF0000"/>
+        </w:rPr>
+        <w:t xml:space="preserve">Could you please outline what SystmOne is? </w:t>
+      </w:r>
+    </w:p>
+    <w:p>
+      <w:r>
+        <w:t xml:space="preserve">SystmOne is </w:t>
+      </w:r>
+      <w:proofErr w:type="spellStart"/>
+      <w:r>
+        <w:t>a</w:t>
+      </w:r>
+      <w:proofErr w:type="spellEnd"/>
+      <w:r>
+        <w:t xml:space="preserve"> enterprise application that has been employed by several NHS trusts throughout the UK and essentially it stores records, schedules nurses, stores patient records, manages the ordering of medication, calculates BMI and alcohol intake – essentially it does nearly everything that a hospital/GP/nurse would need to do. </w:t>
+      </w:r>
+    </w:p>
+    <w:p>
+      <w:pPr>
+        <w:pStyle w:val="NoSpacing"/>
+        <w:rPr>
+          <w:color w:val="FF0000"/>
+        </w:rPr>
+      </w:pPr>
+      <w:r>
+        <w:rPr>
+          <w:color w:val="FF0000"/>
+        </w:rPr>
+        <w:t>Is SystmOne accessible to patients?</w:t>
+      </w:r>
+    </w:p>
+    <w:p>
+      <w:pPr>
+        <w:pStyle w:val="NoSpacing"/>
+      </w:pPr>
+      <w:r>
+        <w:t xml:space="preserve">No, SystmOne is solely for the use of NHS staff. Patients are able to request the information stored about them however, this would have to be a paper copy. </w:t>
+      </w:r>
+    </w:p>
+    <w:p>
+      <w:pPr>
+        <w:pStyle w:val="NoSpacing"/>
+      </w:pPr>
+    </w:p>
+    <w:p>
+      <w:pPr>
+        <w:pStyle w:val="NoSpacing"/>
+        <w:rPr>
+          <w:color w:val="FF0000"/>
+        </w:rPr>
+      </w:pPr>
+      <w:r>
+        <w:rPr>
+          <w:color w:val="FF0000"/>
+        </w:rPr>
+        <w:t xml:space="preserve">What security is employed within SystmOne? </w:t>
+      </w:r>
+    </w:p>
+    <w:p>
+      <w:pPr>
+        <w:pStyle w:val="NoSpacing"/>
+      </w:pPr>
+      <w:r>
+        <w:t xml:space="preserve">There will be multiple layers of Security protecting the backend servers both technical </w:t>
+      </w:r>
+      <w:proofErr w:type="gramStart"/>
+      <w:r>
+        <w:t>security</w:t>
+      </w:r>
+      <w:proofErr w:type="gramEnd"/>
+      <w:r>
+        <w:t xml:space="preserve"> as well as physical security of backend infrastructure. In terms of what security this is, I am not too sure. However, I know that 2-Factor Authentication is used and the system comes up to </w:t>
+      </w:r>
+      <w:r>
+        <w:rPr>
+          <w:b/>
+        </w:rPr>
+        <w:t xml:space="preserve">[ACTION] </w:t>
+      </w:r>
+      <w:r>
+        <w:t xml:space="preserve">NHS Data Protection Requirements, I can try to send these to you. </w:t>
+      </w:r>
+    </w:p>
+    <w:p>
+      <w:pPr>
+        <w:pStyle w:val="NoSpacing"/>
+      </w:pPr>
+    </w:p>
+    <w:p>
+      <w:pPr>
+        <w:pStyle w:val="NoSpacing"/>
+        <w:rPr>
+          <w:color w:val="FF0000"/>
+        </w:rPr>
+      </w:pPr>
+      <w:r>
+        <w:rPr>
+          <w:color w:val="FF0000"/>
+        </w:rPr>
+        <w:t xml:space="preserve">What does SystmOne do particularly well? </w:t>
+      </w:r>
+    </w:p>
+    <w:p>
+      <w:pPr>
+        <w:pStyle w:val="ListParagraph"/>
+        <w:numPr>
+          <w:ilvl w:val="0"/>
+          <w:numId w:val="7"/>
+        </w:numPr>
+      </w:pPr>
+      <w:r>
+        <w:t>Scheduling – ensuring nurses are aware where they have to be</w:t>
+      </w:r>
+    </w:p>
+    <w:p>
+      <w:pPr>
+        <w:pStyle w:val="ListParagraph"/>
+        <w:numPr>
+          <w:ilvl w:val="0"/>
+          <w:numId w:val="7"/>
+        </w:numPr>
+      </w:pPr>
+      <w:r>
+        <w:t xml:space="preserve">Allowing nurses to input details about a patient into the system in real time </w:t>
+      </w:r>
+    </w:p>
+    <w:p>
+      <w:pPr>
+        <w:pStyle w:val="ListParagraph"/>
+        <w:numPr>
+          <w:ilvl w:val="0"/>
+          <w:numId w:val="7"/>
+        </w:numPr>
+      </w:pPr>
+      <w:r>
+        <w:t xml:space="preserve">If a nurse is on holiday the patients assigned to that nurse will be distributed to other nurses in their pool (Note: Nurses are arranged by category e.g. cardiac, oncology, general) </w:t>
+      </w:r>
+    </w:p>
+    <w:p>
+      <w:pPr>
+        <w:pStyle w:val="NoSpacing"/>
+        <w:rPr>
+          <w:color w:val="FF0000"/>
+        </w:rPr>
+      </w:pPr>
+      <w:r>
+        <w:rPr>
+          <w:color w:val="FF0000"/>
+        </w:rPr>
+        <w:t>How easy can the System be lear</w:t>
+      </w:r>
+      <w:r>
+        <w:rPr>
+          <w:color w:val="FF0000"/>
+        </w:rPr>
+        <w:t>nt by a new nurse for instance?</w:t>
+      </w:r>
+    </w:p>
+    <w:p>
+      <w:pPr>
+        <w:pStyle w:val="NoSpacing"/>
+      </w:pPr>
+      <w:r>
+        <w:t xml:space="preserve">SystmOne isn’t easy to use at all. Nurses find the </w:t>
+      </w:r>
+      <w:r>
+        <w:t>initial</w:t>
       </w:r>
       <w:bookmarkStart w:id="1" w:name="_GoBack"/>
       <w:bookmarkEnd w:id="1"/>
+      <w:r>
+        <w:t xml:space="preserve"> learning curve to be very steep and </w:t>
+      </w:r>
+      <w:r>
+        <w:t xml:space="preserve">they also find it frustrating that the </w:t>
+      </w:r>
     </w:p>
     <w:sectPr>
       <w:pgSz w:w="11906" w:h="16838"/>
@@ -2127,7 +3380,7 @@
 </file>
 
 <file path=word/comments.xml><?xml version="1.0" encoding="utf-8"?>
-<w:comments xmlns:wpc="http://schemas.microsoft.com/office/word/2010/wordprocessingCanvas" xmlns:mc="http://schemas.openxmlformats.org/markup-compatibility/2006" xmlns:o="urn:schemas-microsoft-com:office:office" xmlns:r="http://schemas.openxmlformats.org/officeDocument/2006/relationships" xmlns:m="http://schemas.openxmlformats.org/officeDocument/2006/math" xmlns:v="urn:schemas-microsoft-com:vml" xmlns:wp14="http://schemas.microsoft.com/office/word/2010/wordprocessingDrawing" xmlns:wp="http://schemas.openxmlformats.org/drawingml/2006/wordprocessingDrawing" xmlns:w10="urn:schemas-microsoft-com:office:word" xmlns:w="http://schemas.openxmlformats.org/wordprocessingml/2006/main" xmlns:w14="http://schemas.microsoft.com/office/word/2010/wordml" xmlns:w15="http://schemas.microsoft.com/office/word/2012/wordml" xmlns:wpg="http://schemas.microsoft.com/office/word/2010/wordprocessingGroup" xmlns:wpi="http://schemas.microsoft.com/office/word/2010/wordprocessingInk" xmlns:wne="http://schemas.microsoft.com/office/word/2006/wordml" xmlns:wps="http://schemas.microsoft.com/office/word/2010/wordprocessingShape" mc:Ignorable="w14 w15 wp14">
+<w:comments xmlns:wpc="http://schemas.microsoft.com/office/word/2010/wordprocessingCanvas" xmlns:mc="http://schemas.openxmlformats.org/markup-compatibility/2006" xmlns:o="urn:schemas-microsoft-com:office:office" xmlns:r="http://schemas.openxmlformats.org/officeDocument/2006/relationships" xmlns:m="http://schemas.openxmlformats.org/officeDocument/2006/math" xmlns:v="urn:schemas-microsoft-com:vml" xmlns:wp14="http://schemas.microsoft.com/office/word/2010/wordprocessingDrawing" xmlns:wp="http://schemas.openxmlformats.org/drawingml/2006/wordprocessingDrawing" xmlns:w10="urn:schemas-microsoft-com:office:word" xmlns:w="http://schemas.openxmlformats.org/wordprocessingml/2006/main" xmlns:w14="http://schemas.microsoft.com/office/word/2010/wordml" xmlns:wpg="http://schemas.microsoft.com/office/word/2010/wordprocessingGroup" xmlns:wpi="http://schemas.microsoft.com/office/word/2010/wordprocessingInk" xmlns:wne="http://schemas.microsoft.com/office/word/2006/wordml" xmlns:wps="http://schemas.microsoft.com/office/word/2010/wordprocessingShape" mc:Ignorable="w14 wp14">
   <w:comment w:id="0" w:author="S.J.Tate" w:date="2014-09-22T13:14:00Z" w:initials="S">
     <w:p>
       <w:pPr>
@@ -2154,7 +3407,7 @@
 </file>
 
 <file path=word/endnotes.xml><?xml version="1.0" encoding="utf-8"?>
-<w:endnotes xmlns:wpc="http://schemas.microsoft.com/office/word/2010/wordprocessingCanvas" xmlns:mc="http://schemas.openxmlformats.org/markup-compatibility/2006" xmlns:o="urn:schemas-microsoft-com:office:office" xmlns:r="http://schemas.openxmlformats.org/officeDocument/2006/relationships" xmlns:m="http://schemas.openxmlformats.org/officeDocument/2006/math" xmlns:v="urn:schemas-microsoft-com:vml" xmlns:wp14="http://schemas.microsoft.com/office/word/2010/wordprocessingDrawing" xmlns:wp="http://schemas.openxmlformats.org/drawingml/2006/wordprocessingDrawing" xmlns:w10="urn:schemas-microsoft-com:office:word" xmlns:w="http://schemas.openxmlformats.org/wordprocessingml/2006/main" xmlns:w14="http://schemas.microsoft.com/office/word/2010/wordml" xmlns:w15="http://schemas.microsoft.com/office/word/2012/wordml" xmlns:wpg="http://schemas.microsoft.com/office/word/2010/wordprocessingGroup" xmlns:wpi="http://schemas.microsoft.com/office/word/2010/wordprocessingInk" xmlns:wne="http://schemas.microsoft.com/office/word/2006/wordml" xmlns:wps="http://schemas.microsoft.com/office/word/2010/wordprocessingShape" mc:Ignorable="w14 w15 wp14">
+<w:endnotes xmlns:wpc="http://schemas.microsoft.com/office/word/2010/wordprocessingCanvas" xmlns:mc="http://schemas.openxmlformats.org/markup-compatibility/2006" xmlns:o="urn:schemas-microsoft-com:office:office" xmlns:r="http://schemas.openxmlformats.org/officeDocument/2006/relationships" xmlns:m="http://schemas.openxmlformats.org/officeDocument/2006/math" xmlns:v="urn:schemas-microsoft-com:vml" xmlns:wp14="http://schemas.microsoft.com/office/word/2010/wordprocessingDrawing" xmlns:wp="http://schemas.openxmlformats.org/drawingml/2006/wordprocessingDrawing" xmlns:w10="urn:schemas-microsoft-com:office:word" xmlns:w="http://schemas.openxmlformats.org/wordprocessingml/2006/main" xmlns:w14="http://schemas.microsoft.com/office/word/2010/wordml" xmlns:wpg="http://schemas.microsoft.com/office/word/2010/wordprocessingGroup" xmlns:wpi="http://schemas.microsoft.com/office/word/2010/wordprocessingInk" xmlns:wne="http://schemas.microsoft.com/office/word/2006/wordml" xmlns:wps="http://schemas.microsoft.com/office/word/2010/wordprocessingShape" mc:Ignorable="w14 wp14">
   <w:endnote w:type="separator" w:id="-1">
     <w:p>
       <w:pPr>
@@ -2179,7 +3432,7 @@
 </file>
 
 <file path=word/footnotes.xml><?xml version="1.0" encoding="utf-8"?>
-<w:footnotes xmlns:wpc="http://schemas.microsoft.com/office/word/2010/wordprocessingCanvas" xmlns:mc="http://schemas.openxmlformats.org/markup-compatibility/2006" xmlns:o="urn:schemas-microsoft-com:office:office" xmlns:r="http://schemas.openxmlformats.org/officeDocument/2006/relationships" xmlns:m="http://schemas.openxmlformats.org/officeDocument/2006/math" xmlns:v="urn:schemas-microsoft-com:vml" xmlns:wp14="http://schemas.microsoft.com/office/word/2010/wordprocessingDrawing" xmlns:wp="http://schemas.openxmlformats.org/drawingml/2006/wordprocessingDrawing" xmlns:w10="urn:schemas-microsoft-com:office:word" xmlns:w="http://schemas.openxmlformats.org/wordprocessingml/2006/main" xmlns:w14="http://schemas.microsoft.com/office/word/2010/wordml" xmlns:w15="http://schemas.microsoft.com/office/word/2012/wordml" xmlns:wpg="http://schemas.microsoft.com/office/word/2010/wordprocessingGroup" xmlns:wpi="http://schemas.microsoft.com/office/word/2010/wordprocessingInk" xmlns:wne="http://schemas.microsoft.com/office/word/2006/wordml" xmlns:wps="http://schemas.microsoft.com/office/word/2010/wordprocessingShape" mc:Ignorable="w14 w15 wp14">
+<w:footnotes xmlns:wpc="http://schemas.microsoft.com/office/word/2010/wordprocessingCanvas" xmlns:mc="http://schemas.openxmlformats.org/markup-compatibility/2006" xmlns:o="urn:schemas-microsoft-com:office:office" xmlns:r="http://schemas.openxmlformats.org/officeDocument/2006/relationships" xmlns:m="http://schemas.openxmlformats.org/officeDocument/2006/math" xmlns:v="urn:schemas-microsoft-com:vml" xmlns:wp14="http://schemas.microsoft.com/office/word/2010/wordprocessingDrawing" xmlns:wp="http://schemas.openxmlformats.org/drawingml/2006/wordprocessingDrawing" xmlns:w10="urn:schemas-microsoft-com:office:word" xmlns:w="http://schemas.openxmlformats.org/wordprocessingml/2006/main" xmlns:w14="http://schemas.microsoft.com/office/word/2010/wordml" xmlns:wpg="http://schemas.microsoft.com/office/word/2010/wordprocessingGroup" xmlns:wpi="http://schemas.microsoft.com/office/word/2010/wordprocessingInk" xmlns:wne="http://schemas.microsoft.com/office/word/2006/wordml" xmlns:wps="http://schemas.microsoft.com/office/word/2010/wordprocessingShape" mc:Ignorable="w14 wp14">
   <w:footnote w:type="separator" w:id="-1">
     <w:p>
       <w:pPr>
@@ -2204,8 +3457,97 @@
 </file>
 
 <file path=word/numbering.xml><?xml version="1.0" encoding="utf-8"?>
-<w:numbering xmlns:wpc="http://schemas.microsoft.com/office/word/2010/wordprocessingCanvas" xmlns:mc="http://schemas.openxmlformats.org/markup-compatibility/2006" xmlns:o="urn:schemas-microsoft-com:office:office" xmlns:r="http://schemas.openxmlformats.org/officeDocument/2006/relationships" xmlns:m="http://schemas.openxmlformats.org/officeDocument/2006/math" xmlns:v="urn:schemas-microsoft-com:vml" xmlns:wp14="http://schemas.microsoft.com/office/word/2010/wordprocessingDrawing" xmlns:wp="http://schemas.openxmlformats.org/drawingml/2006/wordprocessingDrawing" xmlns:w10="urn:schemas-microsoft-com:office:word" xmlns:w="http://schemas.openxmlformats.org/wordprocessingml/2006/main" xmlns:w14="http://schemas.microsoft.com/office/word/2010/wordml" xmlns:w15="http://schemas.microsoft.com/office/word/2012/wordml" xmlns:wpg="http://schemas.microsoft.com/office/word/2010/wordprocessingGroup" xmlns:wpi="http://schemas.microsoft.com/office/word/2010/wordprocessingInk" xmlns:wne="http://schemas.microsoft.com/office/word/2006/wordml" xmlns:wps="http://schemas.microsoft.com/office/word/2010/wordprocessingShape" mc:Ignorable="w14 w15 wp14">
+<w:numbering xmlns:wpc="http://schemas.microsoft.com/office/word/2010/wordprocessingCanvas" xmlns:mc="http://schemas.openxmlformats.org/markup-compatibility/2006" xmlns:o="urn:schemas-microsoft-com:office:office" xmlns:r="http://schemas.openxmlformats.org/officeDocument/2006/relationships" xmlns:m="http://schemas.openxmlformats.org/officeDocument/2006/math" xmlns:v="urn:schemas-microsoft-com:vml" xmlns:wp14="http://schemas.microsoft.com/office/word/2010/wordprocessingDrawing" xmlns:wp="http://schemas.openxmlformats.org/drawingml/2006/wordprocessingDrawing" xmlns:w10="urn:schemas-microsoft-com:office:word" xmlns:w="http://schemas.openxmlformats.org/wordprocessingml/2006/main" xmlns:w14="http://schemas.microsoft.com/office/word/2010/wordml" xmlns:wpg="http://schemas.microsoft.com/office/word/2010/wordprocessingGroup" xmlns:wpi="http://schemas.microsoft.com/office/word/2010/wordprocessingInk" xmlns:wne="http://schemas.microsoft.com/office/word/2006/wordml" xmlns:wps="http://schemas.microsoft.com/office/word/2010/wordprocessingShape" mc:Ignorable="w14 wp14">
   <w:abstractNum w:abstractNumId="0">
+    <w:nsid w:val="05437B6D"/>
+    <w:multiLevelType w:val="hybridMultilevel"/>
+    <w:tmpl w:val="57B06C24"/>
+    <w:lvl w:ilvl="0" w:tplc="0809000F">
+      <w:start w:val="1"/>
+      <w:numFmt w:val="decimal"/>
+      <w:lvlText w:val="%1."/>
+      <w:lvlJc w:val="left"/>
+      <w:pPr>
+        <w:ind w:left="720" w:hanging="360"/>
+      </w:pPr>
+      <w:rPr>
+        <w:rFonts w:hint="default"/>
+      </w:rPr>
+    </w:lvl>
+    <w:lvl w:ilvl="1" w:tplc="08090019" w:tentative="1">
+      <w:start w:val="1"/>
+      <w:numFmt w:val="lowerLetter"/>
+      <w:lvlText w:val="%2."/>
+      <w:lvlJc w:val="left"/>
+      <w:pPr>
+        <w:ind w:left="1440" w:hanging="360"/>
+      </w:pPr>
+    </w:lvl>
+    <w:lvl w:ilvl="2" w:tplc="0809001B" w:tentative="1">
+      <w:start w:val="1"/>
+      <w:numFmt w:val="lowerRoman"/>
+      <w:lvlText w:val="%3."/>
+      <w:lvlJc w:val="right"/>
+      <w:pPr>
+        <w:ind w:left="2160" w:hanging="180"/>
+      </w:pPr>
+    </w:lvl>
+    <w:lvl w:ilvl="3" w:tplc="0809000F" w:tentative="1">
+      <w:start w:val="1"/>
+      <w:numFmt w:val="decimal"/>
+      <w:lvlText w:val="%4."/>
+      <w:lvlJc w:val="left"/>
+      <w:pPr>
+        <w:ind w:left="2880" w:hanging="360"/>
+      </w:pPr>
+    </w:lvl>
+    <w:lvl w:ilvl="4" w:tplc="08090019" w:tentative="1">
+      <w:start w:val="1"/>
+      <w:numFmt w:val="lowerLetter"/>
+      <w:lvlText w:val="%5."/>
+      <w:lvlJc w:val="left"/>
+      <w:pPr>
+        <w:ind w:left="3600" w:hanging="360"/>
+      </w:pPr>
+    </w:lvl>
+    <w:lvl w:ilvl="5" w:tplc="0809001B" w:tentative="1">
+      <w:start w:val="1"/>
+      <w:numFmt w:val="lowerRoman"/>
+      <w:lvlText w:val="%6."/>
+      <w:lvlJc w:val="right"/>
+      <w:pPr>
+        <w:ind w:left="4320" w:hanging="180"/>
+      </w:pPr>
+    </w:lvl>
+    <w:lvl w:ilvl="6" w:tplc="0809000F" w:tentative="1">
+      <w:start w:val="1"/>
+      <w:numFmt w:val="decimal"/>
+      <w:lvlText w:val="%7."/>
+      <w:lvlJc w:val="left"/>
+      <w:pPr>
+        <w:ind w:left="5040" w:hanging="360"/>
+      </w:pPr>
+    </w:lvl>
+    <w:lvl w:ilvl="7" w:tplc="08090019" w:tentative="1">
+      <w:start w:val="1"/>
+      <w:numFmt w:val="lowerLetter"/>
+      <w:lvlText w:val="%8."/>
+      <w:lvlJc w:val="left"/>
+      <w:pPr>
+        <w:ind w:left="5760" w:hanging="360"/>
+      </w:pPr>
+    </w:lvl>
+    <w:lvl w:ilvl="8" w:tplc="0809001B" w:tentative="1">
+      <w:start w:val="1"/>
+      <w:numFmt w:val="lowerRoman"/>
+      <w:lvlText w:val="%9."/>
+      <w:lvlJc w:val="right"/>
+      <w:pPr>
+        <w:ind w:left="6480" w:hanging="180"/>
+      </w:pPr>
+    </w:lvl>
+  </w:abstractNum>
+  <w:abstractNum w:abstractNumId="1">
     <w:nsid w:val="0C9552E5"/>
     <w:multiLevelType w:val="multilevel"/>
     <w:tmpl w:val="C2D033C8"/>
@@ -2326,7 +3668,209 @@
       </w:rPr>
     </w:lvl>
   </w:abstractNum>
-  <w:abstractNum w:abstractNumId="1">
+  <w:abstractNum w:abstractNumId="2">
+    <w:nsid w:val="3CFA0C16"/>
+    <w:multiLevelType w:val="hybridMultilevel"/>
+    <w:tmpl w:val="C922A824"/>
+    <w:lvl w:ilvl="0" w:tplc="08090001">
+      <w:start w:val="1"/>
+      <w:numFmt w:val="bullet"/>
+      <w:lvlText w:val=""/>
+      <w:lvlJc w:val="left"/>
+      <w:pPr>
+        <w:ind w:left="720" w:hanging="360"/>
+      </w:pPr>
+      <w:rPr>
+        <w:rFonts w:ascii="Symbol" w:hAnsi="Symbol" w:hint="default"/>
+      </w:rPr>
+    </w:lvl>
+    <w:lvl w:ilvl="1" w:tplc="08090003">
+      <w:start w:val="1"/>
+      <w:numFmt w:val="bullet"/>
+      <w:lvlText w:val="o"/>
+      <w:lvlJc w:val="left"/>
+      <w:pPr>
+        <w:ind w:left="1440" w:hanging="360"/>
+      </w:pPr>
+      <w:rPr>
+        <w:rFonts w:ascii="Courier New" w:hAnsi="Courier New" w:cs="Courier New" w:hint="default"/>
+      </w:rPr>
+    </w:lvl>
+    <w:lvl w:ilvl="2" w:tplc="08090005" w:tentative="1">
+      <w:start w:val="1"/>
+      <w:numFmt w:val="bullet"/>
+      <w:lvlText w:val=""/>
+      <w:lvlJc w:val="left"/>
+      <w:pPr>
+        <w:ind w:left="2160" w:hanging="360"/>
+      </w:pPr>
+      <w:rPr>
+        <w:rFonts w:ascii="Wingdings" w:hAnsi="Wingdings" w:hint="default"/>
+      </w:rPr>
+    </w:lvl>
+    <w:lvl w:ilvl="3" w:tplc="08090001" w:tentative="1">
+      <w:start w:val="1"/>
+      <w:numFmt w:val="bullet"/>
+      <w:lvlText w:val=""/>
+      <w:lvlJc w:val="left"/>
+      <w:pPr>
+        <w:ind w:left="2880" w:hanging="360"/>
+      </w:pPr>
+      <w:rPr>
+        <w:rFonts w:ascii="Symbol" w:hAnsi="Symbol" w:hint="default"/>
+      </w:rPr>
+    </w:lvl>
+    <w:lvl w:ilvl="4" w:tplc="08090003" w:tentative="1">
+      <w:start w:val="1"/>
+      <w:numFmt w:val="bullet"/>
+      <w:lvlText w:val="o"/>
+      <w:lvlJc w:val="left"/>
+      <w:pPr>
+        <w:ind w:left="3600" w:hanging="360"/>
+      </w:pPr>
+      <w:rPr>
+        <w:rFonts w:ascii="Courier New" w:hAnsi="Courier New" w:cs="Courier New" w:hint="default"/>
+      </w:rPr>
+    </w:lvl>
+    <w:lvl w:ilvl="5" w:tplc="08090005" w:tentative="1">
+      <w:start w:val="1"/>
+      <w:numFmt w:val="bullet"/>
+      <w:lvlText w:val=""/>
+      <w:lvlJc w:val="left"/>
+      <w:pPr>
+        <w:ind w:left="4320" w:hanging="360"/>
+      </w:pPr>
+      <w:rPr>
+        <w:rFonts w:ascii="Wingdings" w:hAnsi="Wingdings" w:hint="default"/>
+      </w:rPr>
+    </w:lvl>
+    <w:lvl w:ilvl="6" w:tplc="08090001" w:tentative="1">
+      <w:start w:val="1"/>
+      <w:numFmt w:val="bullet"/>
+      <w:lvlText w:val=""/>
+      <w:lvlJc w:val="left"/>
+      <w:pPr>
+        <w:ind w:left="5040" w:hanging="360"/>
+      </w:pPr>
+      <w:rPr>
+        <w:rFonts w:ascii="Symbol" w:hAnsi="Symbol" w:hint="default"/>
+      </w:rPr>
+    </w:lvl>
+    <w:lvl w:ilvl="7" w:tplc="08090003" w:tentative="1">
+      <w:start w:val="1"/>
+      <w:numFmt w:val="bullet"/>
+      <w:lvlText w:val="o"/>
+      <w:lvlJc w:val="left"/>
+      <w:pPr>
+        <w:ind w:left="5760" w:hanging="360"/>
+      </w:pPr>
+      <w:rPr>
+        <w:rFonts w:ascii="Courier New" w:hAnsi="Courier New" w:cs="Courier New" w:hint="default"/>
+      </w:rPr>
+    </w:lvl>
+    <w:lvl w:ilvl="8" w:tplc="08090005" w:tentative="1">
+      <w:start w:val="1"/>
+      <w:numFmt w:val="bullet"/>
+      <w:lvlText w:val=""/>
+      <w:lvlJc w:val="left"/>
+      <w:pPr>
+        <w:ind w:left="6480" w:hanging="360"/>
+      </w:pPr>
+      <w:rPr>
+        <w:rFonts w:ascii="Wingdings" w:hAnsi="Wingdings" w:hint="default"/>
+      </w:rPr>
+    </w:lvl>
+  </w:abstractNum>
+  <w:abstractNum w:abstractNumId="3">
+    <w:nsid w:val="47373BD2"/>
+    <w:multiLevelType w:val="hybridMultilevel"/>
+    <w:tmpl w:val="99BC581C"/>
+    <w:lvl w:ilvl="0" w:tplc="0809000F">
+      <w:start w:val="1"/>
+      <w:numFmt w:val="decimal"/>
+      <w:lvlText w:val="%1."/>
+      <w:lvlJc w:val="left"/>
+      <w:pPr>
+        <w:ind w:left="720" w:hanging="360"/>
+      </w:pPr>
+      <w:rPr>
+        <w:rFonts w:hint="default"/>
+      </w:rPr>
+    </w:lvl>
+    <w:lvl w:ilvl="1" w:tplc="08090019" w:tentative="1">
+      <w:start w:val="1"/>
+      <w:numFmt w:val="lowerLetter"/>
+      <w:lvlText w:val="%2."/>
+      <w:lvlJc w:val="left"/>
+      <w:pPr>
+        <w:ind w:left="1440" w:hanging="360"/>
+      </w:pPr>
+    </w:lvl>
+    <w:lvl w:ilvl="2" w:tplc="0809001B" w:tentative="1">
+      <w:start w:val="1"/>
+      <w:numFmt w:val="lowerRoman"/>
+      <w:lvlText w:val="%3."/>
+      <w:lvlJc w:val="right"/>
+      <w:pPr>
+        <w:ind w:left="2160" w:hanging="180"/>
+      </w:pPr>
+    </w:lvl>
+    <w:lvl w:ilvl="3" w:tplc="0809000F" w:tentative="1">
+      <w:start w:val="1"/>
+      <w:numFmt w:val="decimal"/>
+      <w:lvlText w:val="%4."/>
+      <w:lvlJc w:val="left"/>
+      <w:pPr>
+        <w:ind w:left="2880" w:hanging="360"/>
+      </w:pPr>
+    </w:lvl>
+    <w:lvl w:ilvl="4" w:tplc="08090019" w:tentative="1">
+      <w:start w:val="1"/>
+      <w:numFmt w:val="lowerLetter"/>
+      <w:lvlText w:val="%5."/>
+      <w:lvlJc w:val="left"/>
+      <w:pPr>
+        <w:ind w:left="3600" w:hanging="360"/>
+      </w:pPr>
+    </w:lvl>
+    <w:lvl w:ilvl="5" w:tplc="0809001B" w:tentative="1">
+      <w:start w:val="1"/>
+      <w:numFmt w:val="lowerRoman"/>
+      <w:lvlText w:val="%6."/>
+      <w:lvlJc w:val="right"/>
+      <w:pPr>
+        <w:ind w:left="4320" w:hanging="180"/>
+      </w:pPr>
+    </w:lvl>
+    <w:lvl w:ilvl="6" w:tplc="0809000F" w:tentative="1">
+      <w:start w:val="1"/>
+      <w:numFmt w:val="decimal"/>
+      <w:lvlText w:val="%7."/>
+      <w:lvlJc w:val="left"/>
+      <w:pPr>
+        <w:ind w:left="5040" w:hanging="360"/>
+      </w:pPr>
+    </w:lvl>
+    <w:lvl w:ilvl="7" w:tplc="08090019" w:tentative="1">
+      <w:start w:val="1"/>
+      <w:numFmt w:val="lowerLetter"/>
+      <w:lvlText w:val="%8."/>
+      <w:lvlJc w:val="left"/>
+      <w:pPr>
+        <w:ind w:left="5760" w:hanging="360"/>
+      </w:pPr>
+    </w:lvl>
+    <w:lvl w:ilvl="8" w:tplc="0809001B" w:tentative="1">
+      <w:start w:val="1"/>
+      <w:numFmt w:val="lowerRoman"/>
+      <w:lvlText w:val="%9."/>
+      <w:lvlJc w:val="right"/>
+      <w:pPr>
+        <w:ind w:left="6480" w:hanging="180"/>
+      </w:pPr>
+    </w:lvl>
+  </w:abstractNum>
+  <w:abstractNum w:abstractNumId="4">
     <w:nsid w:val="5FD36AB0"/>
     <w:multiLevelType w:val="hybridMultilevel"/>
     <w:tmpl w:val="59D84C7C"/>
@@ -2412,7 +3956,7 @@
       </w:pPr>
     </w:lvl>
   </w:abstractNum>
-  <w:abstractNum w:abstractNumId="2">
+  <w:abstractNum w:abstractNumId="5">
     <w:nsid w:val="6185015F"/>
     <w:multiLevelType w:val="hybridMultilevel"/>
     <w:tmpl w:val="C5BAE958"/>
@@ -2502,14 +4046,139 @@
       </w:pPr>
     </w:lvl>
   </w:abstractNum>
+  <w:abstractNum w:abstractNumId="6">
+    <w:nsid w:val="70011E0D"/>
+    <w:multiLevelType w:val="hybridMultilevel"/>
+    <w:tmpl w:val="150241E6"/>
+    <w:lvl w:ilvl="0" w:tplc="08090001">
+      <w:start w:val="1"/>
+      <w:numFmt w:val="bullet"/>
+      <w:lvlText w:val=""/>
+      <w:lvlJc w:val="left"/>
+      <w:pPr>
+        <w:ind w:left="720" w:hanging="360"/>
+      </w:pPr>
+      <w:rPr>
+        <w:rFonts w:ascii="Symbol" w:hAnsi="Symbol" w:hint="default"/>
+      </w:rPr>
+    </w:lvl>
+    <w:lvl w:ilvl="1" w:tplc="08090003" w:tentative="1">
+      <w:start w:val="1"/>
+      <w:numFmt w:val="bullet"/>
+      <w:lvlText w:val="o"/>
+      <w:lvlJc w:val="left"/>
+      <w:pPr>
+        <w:ind w:left="1440" w:hanging="360"/>
+      </w:pPr>
+      <w:rPr>
+        <w:rFonts w:ascii="Courier New" w:hAnsi="Courier New" w:cs="Courier New" w:hint="default"/>
+      </w:rPr>
+    </w:lvl>
+    <w:lvl w:ilvl="2" w:tplc="08090005" w:tentative="1">
+      <w:start w:val="1"/>
+      <w:numFmt w:val="bullet"/>
+      <w:lvlText w:val=""/>
+      <w:lvlJc w:val="left"/>
+      <w:pPr>
+        <w:ind w:left="2160" w:hanging="360"/>
+      </w:pPr>
+      <w:rPr>
+        <w:rFonts w:ascii="Wingdings" w:hAnsi="Wingdings" w:hint="default"/>
+      </w:rPr>
+    </w:lvl>
+    <w:lvl w:ilvl="3" w:tplc="08090001" w:tentative="1">
+      <w:start w:val="1"/>
+      <w:numFmt w:val="bullet"/>
+      <w:lvlText w:val=""/>
+      <w:lvlJc w:val="left"/>
+      <w:pPr>
+        <w:ind w:left="2880" w:hanging="360"/>
+      </w:pPr>
+      <w:rPr>
+        <w:rFonts w:ascii="Symbol" w:hAnsi="Symbol" w:hint="default"/>
+      </w:rPr>
+    </w:lvl>
+    <w:lvl w:ilvl="4" w:tplc="08090003" w:tentative="1">
+      <w:start w:val="1"/>
+      <w:numFmt w:val="bullet"/>
+      <w:lvlText w:val="o"/>
+      <w:lvlJc w:val="left"/>
+      <w:pPr>
+        <w:ind w:left="3600" w:hanging="360"/>
+      </w:pPr>
+      <w:rPr>
+        <w:rFonts w:ascii="Courier New" w:hAnsi="Courier New" w:cs="Courier New" w:hint="default"/>
+      </w:rPr>
+    </w:lvl>
+    <w:lvl w:ilvl="5" w:tplc="08090005" w:tentative="1">
+      <w:start w:val="1"/>
+      <w:numFmt w:val="bullet"/>
+      <w:lvlText w:val=""/>
+      <w:lvlJc w:val="left"/>
+      <w:pPr>
+        <w:ind w:left="4320" w:hanging="360"/>
+      </w:pPr>
+      <w:rPr>
+        <w:rFonts w:ascii="Wingdings" w:hAnsi="Wingdings" w:hint="default"/>
+      </w:rPr>
+    </w:lvl>
+    <w:lvl w:ilvl="6" w:tplc="08090001" w:tentative="1">
+      <w:start w:val="1"/>
+      <w:numFmt w:val="bullet"/>
+      <w:lvlText w:val=""/>
+      <w:lvlJc w:val="left"/>
+      <w:pPr>
+        <w:ind w:left="5040" w:hanging="360"/>
+      </w:pPr>
+      <w:rPr>
+        <w:rFonts w:ascii="Symbol" w:hAnsi="Symbol" w:hint="default"/>
+      </w:rPr>
+    </w:lvl>
+    <w:lvl w:ilvl="7" w:tplc="08090003" w:tentative="1">
+      <w:start w:val="1"/>
+      <w:numFmt w:val="bullet"/>
+      <w:lvlText w:val="o"/>
+      <w:lvlJc w:val="left"/>
+      <w:pPr>
+        <w:ind w:left="5760" w:hanging="360"/>
+      </w:pPr>
+      <w:rPr>
+        <w:rFonts w:ascii="Courier New" w:hAnsi="Courier New" w:cs="Courier New" w:hint="default"/>
+      </w:rPr>
+    </w:lvl>
+    <w:lvl w:ilvl="8" w:tplc="08090005" w:tentative="1">
+      <w:start w:val="1"/>
+      <w:numFmt w:val="bullet"/>
+      <w:lvlText w:val=""/>
+      <w:lvlJc w:val="left"/>
+      <w:pPr>
+        <w:ind w:left="6480" w:hanging="360"/>
+      </w:pPr>
+      <w:rPr>
+        <w:rFonts w:ascii="Wingdings" w:hAnsi="Wingdings" w:hint="default"/>
+      </w:rPr>
+    </w:lvl>
+  </w:abstractNum>
   <w:num w:numId="1">
+    <w:abstractNumId w:val="4"/>
+  </w:num>
+  <w:num w:numId="2">
     <w:abstractNumId w:val="1"/>
   </w:num>
-  <w:num w:numId="2">
+  <w:num w:numId="3">
+    <w:abstractNumId w:val="5"/>
+  </w:num>
+  <w:num w:numId="4">
+    <w:abstractNumId w:val="2"/>
+  </w:num>
+  <w:num w:numId="5">
+    <w:abstractNumId w:val="3"/>
+  </w:num>
+  <w:num w:numId="6">
     <w:abstractNumId w:val="0"/>
   </w:num>
-  <w:num w:numId="3">
-    <w:abstractNumId w:val="2"/>
+  <w:num w:numId="7">
+    <w:abstractNumId w:val="6"/>
   </w:num>
 </w:numbering>
 </file>
@@ -2523,7 +4192,7 @@
 </file>
 
 <file path=word/styles.xml><?xml version="1.0" encoding="utf-8"?>
-<w:styles xmlns:mc="http://schemas.openxmlformats.org/markup-compatibility/2006" xmlns:r="http://schemas.openxmlformats.org/officeDocument/2006/relationships" xmlns:w="http://schemas.openxmlformats.org/wordprocessingml/2006/main" xmlns:w14="http://schemas.microsoft.com/office/word/2010/wordml" xmlns:w15="http://schemas.microsoft.com/office/word/2012/wordml" mc:Ignorable="w14 w15">
+<w:styles xmlns:mc="http://schemas.openxmlformats.org/markup-compatibility/2006" xmlns:r="http://schemas.openxmlformats.org/officeDocument/2006/relationships" xmlns:w="http://schemas.openxmlformats.org/wordprocessingml/2006/main" xmlns:w14="http://schemas.microsoft.com/office/word/2010/wordml" mc:Ignorable="w14">
   <w:docDefaults>
     <w:rPrDefault>
       <w:rPr>
@@ -2539,378 +4208,144 @@
       </w:pPr>
     </w:pPrDefault>
   </w:docDefaults>
-  <w:latentStyles w:defLockedState="0" w:defUIPriority="99" w:defSemiHidden="0" w:defUnhideWhenUsed="0" w:defQFormat="0" w:count="371">
-    <w:lsdException w:name="Normal" w:uiPriority="0" w:qFormat="1"/>
-    <w:lsdException w:name="heading 1" w:uiPriority="9" w:qFormat="1"/>
-    <w:lsdException w:name="heading 2" w:semiHidden="1" w:uiPriority="9" w:unhideWhenUsed="1" w:qFormat="1"/>
-    <w:lsdException w:name="heading 3" w:semiHidden="1" w:uiPriority="9" w:unhideWhenUsed="1" w:qFormat="1"/>
-    <w:lsdException w:name="heading 4" w:semiHidden="1" w:uiPriority="9" w:unhideWhenUsed="1" w:qFormat="1"/>
-    <w:lsdException w:name="heading 5" w:semiHidden="1" w:uiPriority="9" w:unhideWhenUsed="1" w:qFormat="1"/>
-    <w:lsdException w:name="heading 6" w:semiHidden="1" w:uiPriority="9" w:unhideWhenUsed="1" w:qFormat="1"/>
-    <w:lsdException w:name="heading 7" w:semiHidden="1" w:uiPriority="9" w:unhideWhenUsed="1" w:qFormat="1"/>
-    <w:lsdException w:name="heading 8" w:semiHidden="1" w:uiPriority="9" w:unhideWhenUsed="1" w:qFormat="1"/>
-    <w:lsdException w:name="heading 9" w:semiHidden="1" w:uiPriority="9" w:unhideWhenUsed="1" w:qFormat="1"/>
-    <w:lsdException w:name="index 1" w:semiHidden="1" w:unhideWhenUsed="1"/>
-    <w:lsdException w:name="index 2" w:semiHidden="1" w:unhideWhenUsed="1"/>
-    <w:lsdException w:name="index 3" w:semiHidden="1" w:unhideWhenUsed="1"/>
-    <w:lsdException w:name="index 4" w:semiHidden="1" w:unhideWhenUsed="1"/>
-    <w:lsdException w:name="index 5" w:semiHidden="1" w:unhideWhenUsed="1"/>
-    <w:lsdException w:name="index 6" w:semiHidden="1" w:unhideWhenUsed="1"/>
-    <w:lsdException w:name="index 7" w:semiHidden="1" w:unhideWhenUsed="1"/>
-    <w:lsdException w:name="index 8" w:semiHidden="1" w:unhideWhenUsed="1"/>
-    <w:lsdException w:name="index 9" w:semiHidden="1" w:unhideWhenUsed="1"/>
-    <w:lsdException w:name="toc 1" w:semiHidden="1" w:uiPriority="39" w:unhideWhenUsed="1"/>
-    <w:lsdException w:name="toc 2" w:semiHidden="1" w:uiPriority="39" w:unhideWhenUsed="1"/>
-    <w:lsdException w:name="toc 3" w:semiHidden="1" w:uiPriority="39" w:unhideWhenUsed="1"/>
-    <w:lsdException w:name="toc 4" w:semiHidden="1" w:uiPriority="39" w:unhideWhenUsed="1"/>
-    <w:lsdException w:name="toc 5" w:semiHidden="1" w:uiPriority="39" w:unhideWhenUsed="1"/>
-    <w:lsdException w:name="toc 6" w:semiHidden="1" w:uiPriority="39" w:unhideWhenUsed="1"/>
-    <w:lsdException w:name="toc 7" w:semiHidden="1" w:uiPriority="39" w:unhideWhenUsed="1"/>
-    <w:lsdException w:name="toc 8" w:semiHidden="1" w:uiPriority="39" w:unhideWhenUsed="1"/>
-    <w:lsdException w:name="toc 9" w:semiHidden="1" w:uiPriority="39" w:unhideWhenUsed="1"/>
-    <w:lsdException w:name="Normal Indent" w:semiHidden="1" w:unhideWhenUsed="1"/>
-    <w:lsdException w:name="footnote text" w:semiHidden="1" w:unhideWhenUsed="1"/>
-    <w:lsdException w:name="annotation text" w:semiHidden="1" w:unhideWhenUsed="1"/>
-    <w:lsdException w:name="header" w:semiHidden="1" w:unhideWhenUsed="1"/>
-    <w:lsdException w:name="footer" w:semiHidden="1" w:unhideWhenUsed="1"/>
-    <w:lsdException w:name="index heading" w:semiHidden="1" w:unhideWhenUsed="1"/>
-    <w:lsdException w:name="caption" w:semiHidden="1" w:uiPriority="35" w:unhideWhenUsed="1" w:qFormat="1"/>
-    <w:lsdException w:name="table of figures" w:semiHidden="1" w:unhideWhenUsed="1"/>
-    <w:lsdException w:name="envelope address" w:semiHidden="1" w:unhideWhenUsed="1"/>
-    <w:lsdException w:name="envelope return" w:semiHidden="1" w:unhideWhenUsed="1"/>
-    <w:lsdException w:name="footnote reference" w:semiHidden="1" w:unhideWhenUsed="1"/>
-    <w:lsdException w:name="annotation reference" w:semiHidden="1" w:unhideWhenUsed="1"/>
-    <w:lsdException w:name="line number" w:semiHidden="1" w:unhideWhenUsed="1"/>
-    <w:lsdException w:name="page number" w:semiHidden="1" w:unhideWhenUsed="1"/>
-    <w:lsdException w:name="endnote reference" w:semiHidden="1" w:unhideWhenUsed="1"/>
-    <w:lsdException w:name="endnote text" w:semiHidden="1" w:unhideWhenUsed="1"/>
-    <w:lsdException w:name="table of authorities" w:semiHidden="1" w:unhideWhenUsed="1"/>
-    <w:lsdException w:name="macro" w:semiHidden="1" w:unhideWhenUsed="1"/>
-    <w:lsdException w:name="toa heading" w:semiHidden="1" w:unhideWhenUsed="1"/>
-    <w:lsdException w:name="List" w:semiHidden="1" w:unhideWhenUsed="1"/>
-    <w:lsdException w:name="List Bullet" w:semiHidden="1" w:unhideWhenUsed="1"/>
-    <w:lsdException w:name="List Number" w:semiHidden="1" w:unhideWhenUsed="1"/>
-    <w:lsdException w:name="List 2" w:semiHidden="1" w:unhideWhenUsed="1"/>
-    <w:lsdException w:name="List 3" w:semiHidden="1" w:unhideWhenUsed="1"/>
-    <w:lsdException w:name="List 4" w:semiHidden="1" w:unhideWhenUsed="1"/>
-    <w:lsdException w:name="List 5" w:semiHidden="1" w:unhideWhenUsed="1"/>
-    <w:lsdException w:name="List Bullet 2" w:semiHidden="1" w:unhideWhenUsed="1"/>
-    <w:lsdException w:name="List Bullet 3" w:semiHidden="1" w:unhideWhenUsed="1"/>
-    <w:lsdException w:name="List Bullet 4" w:semiHidden="1" w:unhideWhenUsed="1"/>
-    <w:lsdException w:name="List Bullet 5" w:semiHidden="1" w:unhideWhenUsed="1"/>
-    <w:lsdException w:name="List Number 2" w:semiHidden="1" w:unhideWhenUsed="1"/>
-    <w:lsdException w:name="List Number 3" w:semiHidden="1" w:unhideWhenUsed="1"/>
-    <w:lsdException w:name="List Number 4" w:semiHidden="1" w:unhideWhenUsed="1"/>
-    <w:lsdException w:name="List Number 5" w:semiHidden="1" w:unhideWhenUsed="1"/>
-    <w:lsdException w:name="Title" w:uiPriority="10" w:qFormat="1"/>
-    <w:lsdException w:name="Closing" w:semiHidden="1" w:unhideWhenUsed="1"/>
-    <w:lsdException w:name="Signature" w:semiHidden="1" w:unhideWhenUsed="1"/>
-    <w:lsdException w:name="Default Paragraph Font" w:semiHidden="1" w:uiPriority="1" w:unhideWhenUsed="1"/>
-    <w:lsdException w:name="Body Text" w:semiHidden="1" w:unhideWhenUsed="1"/>
-    <w:lsdException w:name="Body Text Indent" w:semiHidden="1" w:unhideWhenUsed="1"/>
-    <w:lsdException w:name="List Continue" w:semiHidden="1" w:unhideWhenUsed="1"/>
-    <w:lsdException w:name="List Continue 2" w:semiHidden="1" w:unhideWhenUsed="1"/>
-    <w:lsdException w:name="List Continue 3" w:semiHidden="1" w:unhideWhenUsed="1"/>
-    <w:lsdException w:name="List Continue 4" w:semiHidden="1" w:unhideWhenUsed="1"/>
-    <w:lsdException w:name="List Continue 5" w:semiHidden="1" w:unhideWhenUsed="1"/>
-    <w:lsdException w:name="Message Header" w:semiHidden="1" w:unhideWhenUsed="1"/>
-    <w:lsdException w:name="Subtitle" w:uiPriority="11" w:qFormat="1"/>
-    <w:lsdException w:name="Salutation" w:semiHidden="1" w:unhideWhenUsed="1"/>
-    <w:lsdException w:name="Date" w:semiHidden="1" w:unhideWhenUsed="1"/>
-    <w:lsdException w:name="Body Text First Indent" w:semiHidden="1" w:unhideWhenUsed="1"/>
-    <w:lsdException w:name="Body Text First Indent 2" w:semiHidden="1" w:unhideWhenUsed="1"/>
-    <w:lsdException w:name="Note Heading" w:semiHidden="1" w:unhideWhenUsed="1"/>
-    <w:lsdException w:name="Body Text 2" w:semiHidden="1" w:unhideWhenUsed="1"/>
-    <w:lsdException w:name="Body Text 3" w:semiHidden="1" w:unhideWhenUsed="1"/>
-    <w:lsdException w:name="Body Text Indent 2" w:semiHidden="1" w:unhideWhenUsed="1"/>
-    <w:lsdException w:name="Body Text Indent 3" w:semiHidden="1" w:unhideWhenUsed="1"/>
-    <w:lsdException w:name="Block Text" w:semiHidden="1" w:unhideWhenUsed="1"/>
-    <w:lsdException w:name="Hyperlink" w:semiHidden="1" w:unhideWhenUsed="1"/>
-    <w:lsdException w:name="FollowedHyperlink" w:semiHidden="1" w:unhideWhenUsed="1"/>
-    <w:lsdException w:name="Strong" w:uiPriority="22" w:qFormat="1"/>
-    <w:lsdException w:name="Emphasis" w:uiPriority="20" w:qFormat="1"/>
-    <w:lsdException w:name="Document Map" w:semiHidden="1" w:unhideWhenUsed="1"/>
-    <w:lsdException w:name="Plain Text" w:semiHidden="1" w:unhideWhenUsed="1"/>
-    <w:lsdException w:name="E-mail Signature" w:semiHidden="1" w:unhideWhenUsed="1"/>
-    <w:lsdException w:name="HTML Top of Form" w:semiHidden="1" w:unhideWhenUsed="1"/>
-    <w:lsdException w:name="HTML Bottom of Form" w:semiHidden="1" w:unhideWhenUsed="1"/>
-    <w:lsdException w:name="Normal (Web)" w:semiHidden="1" w:unhideWhenUsed="1"/>
-    <w:lsdException w:name="HTML Acronym" w:semiHidden="1" w:unhideWhenUsed="1"/>
-    <w:lsdException w:name="HTML Address" w:semiHidden="1" w:unhideWhenUsed="1"/>
-    <w:lsdException w:name="HTML Cite" w:semiHidden="1" w:unhideWhenUsed="1"/>
-    <w:lsdException w:name="HTML Code" w:semiHidden="1" w:unhideWhenUsed="1"/>
-    <w:lsdException w:name="HTML Definition" w:semiHidden="1" w:unhideWhenUsed="1"/>
-    <w:lsdException w:name="HTML Keyboard" w:semiHidden="1" w:unhideWhenUsed="1"/>
-    <w:lsdException w:name="HTML Preformatted" w:semiHidden="1" w:unhideWhenUsed="1"/>
-    <w:lsdException w:name="HTML Sample" w:semiHidden="1" w:unhideWhenUsed="1"/>
-    <w:lsdException w:name="HTML Typewriter" w:semiHidden="1" w:unhideWhenUsed="1"/>
-    <w:lsdException w:name="HTML Variable" w:semiHidden="1" w:unhideWhenUsed="1"/>
-    <w:lsdException w:name="Normal Table" w:semiHidden="1" w:unhideWhenUsed="1"/>
-    <w:lsdException w:name="annotation subject" w:semiHidden="1" w:unhideWhenUsed="1"/>
-    <w:lsdException w:name="No List" w:semiHidden="1" w:unhideWhenUsed="1"/>
-    <w:lsdException w:name="Outline List 1" w:semiHidden="1" w:unhideWhenUsed="1"/>
-    <w:lsdException w:name="Outline List 2" w:semiHidden="1" w:unhideWhenUsed="1"/>
-    <w:lsdException w:name="Outline List 3" w:semiHidden="1" w:unhideWhenUsed="1"/>
-    <w:lsdException w:name="Table Simple 1" w:semiHidden="1" w:unhideWhenUsed="1"/>
-    <w:lsdException w:name="Table Simple 2" w:semiHidden="1" w:unhideWhenUsed="1"/>
-    <w:lsdException w:name="Table Simple 3" w:semiHidden="1" w:unhideWhenUsed="1"/>
-    <w:lsdException w:name="Table Classic 1" w:semiHidden="1" w:unhideWhenUsed="1"/>
-    <w:lsdException w:name="Table Classic 2" w:semiHidden="1" w:unhideWhenUsed="1"/>
-    <w:lsdException w:name="Table Classic 3" w:semiHidden="1" w:unhideWhenUsed="1"/>
-    <w:lsdException w:name="Table Classic 4" w:semiHidden="1" w:unhideWhenUsed="1"/>
-    <w:lsdException w:name="Table Colorful 1" w:semiHidden="1" w:unhideWhenUsed="1"/>
-    <w:lsdException w:name="Table Colorful 2" w:semiHidden="1" w:unhideWhenUsed="1"/>
-    <w:lsdException w:name="Table Colorful 3" w:semiHidden="1" w:unhideWhenUsed="1"/>
-    <w:lsdException w:name="Table Columns 1" w:semiHidden="1" w:unhideWhenUsed="1"/>
-    <w:lsdException w:name="Table Columns 2" w:semiHidden="1" w:unhideWhenUsed="1"/>
-    <w:lsdException w:name="Table Columns 3" w:semiHidden="1" w:unhideWhenUsed="1"/>
-    <w:lsdException w:name="Table Columns 4" w:semiHidden="1" w:unhideWhenUsed="1"/>
-    <w:lsdException w:name="Table Columns 5" w:semiHidden="1" w:unhideWhenUsed="1"/>
-    <w:lsdException w:name="Table Grid 1" w:semiHidden="1" w:unhideWhenUsed="1"/>
-    <w:lsdException w:name="Table Grid 2" w:semiHidden="1" w:unhideWhenUsed="1"/>
-    <w:lsdException w:name="Table Grid 3" w:semiHidden="1" w:unhideWhenUsed="1"/>
-    <w:lsdException w:name="Table Grid 4" w:semiHidden="1" w:unhideWhenUsed="1"/>
-    <w:lsdException w:name="Table Grid 5" w:semiHidden="1" w:unhideWhenUsed="1"/>
-    <w:lsdException w:name="Table Grid 6" w:semiHidden="1" w:unhideWhenUsed="1"/>
-    <w:lsdException w:name="Table Grid 7" w:semiHidden="1" w:unhideWhenUsed="1"/>
-    <w:lsdException w:name="Table Grid 8" w:semiHidden="1" w:unhideWhenUsed="1"/>
-    <w:lsdException w:name="Table List 1" w:semiHidden="1" w:unhideWhenUsed="1"/>
-    <w:lsdException w:name="Table List 2" w:semiHidden="1" w:unhideWhenUsed="1"/>
-    <w:lsdException w:name="Table List 3" w:semiHidden="1" w:unhideWhenUsed="1"/>
-    <w:lsdException w:name="Table List 4" w:semiHidden="1" w:unhideWhenUsed="1"/>
-    <w:lsdException w:name="Table List 5" w:semiHidden="1" w:unhideWhenUsed="1"/>
-    <w:lsdException w:name="Table List 6" w:semiHidden="1" w:unhideWhenUsed="1"/>
-    <w:lsdException w:name="Table List 7" w:semiHidden="1" w:unhideWhenUsed="1"/>
-    <w:lsdException w:name="Table List 8" w:semiHidden="1" w:unhideWhenUsed="1"/>
-    <w:lsdException w:name="Table 3D effects 1" w:semiHidden="1" w:unhideWhenUsed="1"/>
-    <w:lsdException w:name="Table 3D effects 2" w:semiHidden="1" w:unhideWhenUsed="1"/>
-    <w:lsdException w:name="Table 3D effects 3" w:semiHidden="1" w:unhideWhenUsed="1"/>
-    <w:lsdException w:name="Table Contemporary" w:semiHidden="1" w:unhideWhenUsed="1"/>
-    <w:lsdException w:name="Table Elegant" w:semiHidden="1" w:unhideWhenUsed="1"/>
-    <w:lsdException w:name="Table Professional" w:semiHidden="1" w:unhideWhenUsed="1"/>
-    <w:lsdException w:name="Table Subtle 1" w:semiHidden="1" w:unhideWhenUsed="1"/>
-    <w:lsdException w:name="Table Subtle 2" w:semiHidden="1" w:unhideWhenUsed="1"/>
-    <w:lsdException w:name="Table Web 1" w:semiHidden="1" w:unhideWhenUsed="1"/>
-    <w:lsdException w:name="Table Web 2" w:semiHidden="1" w:unhideWhenUsed="1"/>
-    <w:lsdException w:name="Table Web 3" w:semiHidden="1" w:unhideWhenUsed="1"/>
-    <w:lsdException w:name="Balloon Text" w:semiHidden="1" w:unhideWhenUsed="1"/>
-    <w:lsdException w:name="Table Grid" w:uiPriority="59"/>
-    <w:lsdException w:name="Table Theme" w:semiHidden="1" w:unhideWhenUsed="1"/>
-    <w:lsdException w:name="Placeholder Text" w:semiHidden="1"/>
-    <w:lsdException w:name="No Spacing" w:uiPriority="1" w:qFormat="1"/>
-    <w:lsdException w:name="Light Shading" w:uiPriority="60"/>
-    <w:lsdException w:name="Light List" w:uiPriority="61"/>
-    <w:lsdException w:name="Light Grid" w:uiPriority="62"/>
-    <w:lsdException w:name="Medium Shading 1" w:uiPriority="63"/>
-    <w:lsdException w:name="Medium Shading 2" w:uiPriority="64"/>
-    <w:lsdException w:name="Medium List 1" w:uiPriority="65"/>
-    <w:lsdException w:name="Medium List 2" w:uiPriority="66"/>
-    <w:lsdException w:name="Medium Grid 1" w:uiPriority="67"/>
-    <w:lsdException w:name="Medium Grid 2" w:uiPriority="68"/>
-    <w:lsdException w:name="Medium Grid 3" w:uiPriority="69"/>
-    <w:lsdException w:name="Dark List" w:uiPriority="70"/>
-    <w:lsdException w:name="Colorful Shading" w:uiPriority="71"/>
-    <w:lsdException w:name="Colorful List" w:uiPriority="72"/>
-    <w:lsdException w:name="Colorful Grid" w:uiPriority="73"/>
-    <w:lsdException w:name="Light Shading Accent 1" w:uiPriority="60"/>
-    <w:lsdException w:name="Light List Accent 1" w:uiPriority="61"/>
-    <w:lsdException w:name="Light Grid Accent 1" w:uiPriority="62"/>
-    <w:lsdException w:name="Medium Shading 1 Accent 1" w:uiPriority="63"/>
-    <w:lsdException w:name="Medium Shading 2 Accent 1" w:uiPriority="64"/>
-    <w:lsdException w:name="Medium List 1 Accent 1" w:uiPriority="65"/>
-    <w:lsdException w:name="Revision" w:semiHidden="1"/>
-    <w:lsdException w:name="List Paragraph" w:uiPriority="34" w:qFormat="1"/>
-    <w:lsdException w:name="Quote" w:uiPriority="29" w:qFormat="1"/>
-    <w:lsdException w:name="Intense Quote" w:uiPriority="30" w:qFormat="1"/>
-    <w:lsdException w:name="Medium List 2 Accent 1" w:uiPriority="66"/>
-    <w:lsdException w:name="Medium Grid 1 Accent 1" w:uiPriority="67"/>
-    <w:lsdException w:name="Medium Grid 2 Accent 1" w:uiPriority="68"/>
-    <w:lsdException w:name="Medium Grid 3 Accent 1" w:uiPriority="69"/>
-    <w:lsdException w:name="Dark List Accent 1" w:uiPriority="70"/>
-    <w:lsdException w:name="Colorful Shading Accent 1" w:uiPriority="71"/>
-    <w:lsdException w:name="Colorful List Accent 1" w:uiPriority="72"/>
-    <w:lsdException w:name="Colorful Grid Accent 1" w:uiPriority="73"/>
-    <w:lsdException w:name="Light Shading Accent 2" w:uiPriority="60"/>
-    <w:lsdException w:name="Light List Accent 2" w:uiPriority="61"/>
-    <w:lsdException w:name="Light Grid Accent 2" w:uiPriority="62"/>
-    <w:lsdException w:name="Medium Shading 1 Accent 2" w:uiPriority="63"/>
-    <w:lsdException w:name="Medium Shading 2 Accent 2" w:uiPriority="64"/>
-    <w:lsdException w:name="Medium List 1 Accent 2" w:uiPriority="65"/>
-    <w:lsdException w:name="Medium List 2 Accent 2" w:uiPriority="66"/>
-    <w:lsdException w:name="Medium Grid 1 Accent 2" w:uiPriority="67"/>
-    <w:lsdException w:name="Medium Grid 2 Accent 2" w:uiPriority="68"/>
-    <w:lsdException w:name="Medium Grid 3 Accent 2" w:uiPriority="69"/>
-    <w:lsdException w:name="Dark List Accent 2" w:uiPriority="70"/>
-    <w:lsdException w:name="Colorful Shading Accent 2" w:uiPriority="71"/>
-    <w:lsdException w:name="Colorful List Accent 2" w:uiPriority="72"/>
-    <w:lsdException w:name="Colorful Grid Accent 2" w:uiPriority="73"/>
-    <w:lsdException w:name="Light Shading Accent 3" w:uiPriority="60"/>
-    <w:lsdException w:name="Light List Accent 3" w:uiPriority="61"/>
-    <w:lsdException w:name="Light Grid Accent 3" w:uiPriority="62"/>
-    <w:lsdException w:name="Medium Shading 1 Accent 3" w:uiPriority="63"/>
-    <w:lsdException w:name="Medium Shading 2 Accent 3" w:uiPriority="64"/>
-    <w:lsdException w:name="Medium List 1 Accent 3" w:uiPriority="65"/>
-    <w:lsdException w:name="Medium List 2 Accent 3" w:uiPriority="66"/>
-    <w:lsdException w:name="Medium Grid 1 Accent 3" w:uiPriority="67"/>
-    <w:lsdException w:name="Medium Grid 2 Accent 3" w:uiPriority="68"/>
-    <w:lsdException w:name="Medium Grid 3 Accent 3" w:uiPriority="69"/>
-    <w:lsdException w:name="Dark List Accent 3" w:uiPriority="70"/>
-    <w:lsdException w:name="Colorful Shading Accent 3" w:uiPriority="71"/>
-    <w:lsdException w:name="Colorful List Accent 3" w:uiPriority="72"/>
-    <w:lsdException w:name="Colorful Grid Accent 3" w:uiPriority="73"/>
-    <w:lsdException w:name="Light Shading Accent 4" w:uiPriority="60"/>
-    <w:lsdException w:name="Light List Accent 4" w:uiPriority="61"/>
-    <w:lsdException w:name="Light Grid Accent 4" w:uiPriority="62"/>
-    <w:lsdException w:name="Medium Shading 1 Accent 4" w:uiPriority="63"/>
-    <w:lsdException w:name="Medium Shading 2 Accent 4" w:uiPriority="64"/>
-    <w:lsdException w:name="Medium List 1 Accent 4" w:uiPriority="65"/>
-    <w:lsdException w:name="Medium List 2 Accent 4" w:uiPriority="66"/>
-    <w:lsdException w:name="Medium Grid 1 Accent 4" w:uiPriority="67"/>
-    <w:lsdException w:name="Medium Grid 2 Accent 4" w:uiPriority="68"/>
-    <w:lsdException w:name="Medium Grid 3 Accent 4" w:uiPriority="69"/>
-    <w:lsdException w:name="Dark List Accent 4" w:uiPriority="70"/>
-    <w:lsdException w:name="Colorful Shading Accent 4" w:uiPriority="71"/>
-    <w:lsdException w:name="Colorful List Accent 4" w:uiPriority="72"/>
-    <w:lsdException w:name="Colorful Grid Accent 4" w:uiPriority="73"/>
-    <w:lsdException w:name="Light Shading Accent 5" w:uiPriority="60"/>
-    <w:lsdException w:name="Light List Accent 5" w:uiPriority="61"/>
-    <w:lsdException w:name="Light Grid Accent 5" w:uiPriority="62"/>
-    <w:lsdException w:name="Medium Shading 1 Accent 5" w:uiPriority="63"/>
-    <w:lsdException w:name="Medium Shading 2 Accent 5" w:uiPriority="64"/>
-    <w:lsdException w:name="Medium List 1 Accent 5" w:uiPriority="65"/>
-    <w:lsdException w:name="Medium List 2 Accent 5" w:uiPriority="66"/>
-    <w:lsdException w:name="Medium Grid 1 Accent 5" w:uiPriority="67"/>
-    <w:lsdException w:name="Medium Grid 2 Accent 5" w:uiPriority="68"/>
-    <w:lsdException w:name="Medium Grid 3 Accent 5" w:uiPriority="69"/>
-    <w:lsdException w:name="Dark List Accent 5" w:uiPriority="70"/>
-    <w:lsdException w:name="Colorful Shading Accent 5" w:uiPriority="71"/>
-    <w:lsdException w:name="Colorful List Accent 5" w:uiPriority="72"/>
-    <w:lsdException w:name="Colorful Grid Accent 5" w:uiPriority="73"/>
-    <w:lsdException w:name="Light Shading Accent 6" w:uiPriority="60"/>
-    <w:lsdException w:name="Light List Accent 6" w:uiPriority="61"/>
-    <w:lsdException w:name="Light Grid Accent 6" w:uiPriority="62"/>
-    <w:lsdException w:name="Medium Shading 1 Accent 6" w:uiPriority="63"/>
-    <w:lsdException w:name="Medium Shading 2 Accent 6" w:uiPriority="64"/>
-    <w:lsdException w:name="Medium List 1 Accent 6" w:uiPriority="65"/>
-    <w:lsdException w:name="Medium List 2 Accent 6" w:uiPriority="66"/>
-    <w:lsdException w:name="Medium Grid 1 Accent 6" w:uiPriority="67"/>
-    <w:lsdException w:name="Medium Grid 2 Accent 6" w:uiPriority="68"/>
-    <w:lsdException w:name="Medium Grid 3 Accent 6" w:uiPriority="69"/>
-    <w:lsdException w:name="Dark List Accent 6" w:uiPriority="70"/>
-    <w:lsdException w:name="Colorful Shading Accent 6" w:uiPriority="71"/>
-    <w:lsdException w:name="Colorful List Accent 6" w:uiPriority="72"/>
-    <w:lsdException w:name="Colorful Grid Accent 6" w:uiPriority="73"/>
-    <w:lsdException w:name="Subtle Emphasis" w:uiPriority="19" w:qFormat="1"/>
-    <w:lsdException w:name="Intense Emphasis" w:uiPriority="21" w:qFormat="1"/>
-    <w:lsdException w:name="Subtle Reference" w:uiPriority="31" w:qFormat="1"/>
-    <w:lsdException w:name="Intense Reference" w:uiPriority="32" w:qFormat="1"/>
-    <w:lsdException w:name="Book Title" w:uiPriority="33" w:qFormat="1"/>
-    <w:lsdException w:name="Bibliography" w:semiHidden="1" w:uiPriority="37" w:unhideWhenUsed="1"/>
-    <w:lsdException w:name="TOC Heading" w:semiHidden="1" w:uiPriority="39" w:unhideWhenUsed="1" w:qFormat="1"/>
-    <w:lsdException w:name="Plain Table 1" w:uiPriority="41"/>
-    <w:lsdException w:name="Plain Table 2" w:uiPriority="42"/>
-    <w:lsdException w:name="Plain Table 3" w:uiPriority="43"/>
-    <w:lsdException w:name="Plain Table 4" w:uiPriority="44"/>
-    <w:lsdException w:name="Plain Table 5" w:uiPriority="45"/>
-    <w:lsdException w:name="Grid Table Light" w:uiPriority="40"/>
-    <w:lsdException w:name="Grid Table 1 Light" w:uiPriority="46"/>
-    <w:lsdException w:name="Grid Table 2" w:uiPriority="47"/>
-    <w:lsdException w:name="Grid Table 3" w:uiPriority="48"/>
-    <w:lsdException w:name="Grid Table 4" w:uiPriority="49"/>
-    <w:lsdException w:name="Grid Table 5 Dark" w:uiPriority="50"/>
-    <w:lsdException w:name="Grid Table 6 Colorful" w:uiPriority="51"/>
-    <w:lsdException w:name="Grid Table 7 Colorful" w:uiPriority="52"/>
-    <w:lsdException w:name="Grid Table 1 Light Accent 1" w:uiPriority="46"/>
-    <w:lsdException w:name="Grid Table 2 Accent 1" w:uiPriority="47"/>
-    <w:lsdException w:name="Grid Table 3 Accent 1" w:uiPriority="48"/>
-    <w:lsdException w:name="Grid Table 4 Accent 1" w:uiPriority="49"/>
-    <w:lsdException w:name="Grid Table 5 Dark Accent 1" w:uiPriority="50"/>
-    <w:lsdException w:name="Grid Table 6 Colorful Accent 1" w:uiPriority="51"/>
-    <w:lsdException w:name="Grid Table 7 Colorful Accent 1" w:uiPriority="52"/>
-    <w:lsdException w:name="Grid Table 1 Light Accent 2" w:uiPriority="46"/>
-    <w:lsdException w:name="Grid Table 2 Accent 2" w:uiPriority="47"/>
-    <w:lsdException w:name="Grid Table 3 Accent 2" w:uiPriority="48"/>
-    <w:lsdException w:name="Grid Table 4 Accent 2" w:uiPriority="49"/>
-    <w:lsdException w:name="Grid Table 5 Dark Accent 2" w:uiPriority="50"/>
-    <w:lsdException w:name="Grid Table 6 Colorful Accent 2" w:uiPriority="51"/>
-    <w:lsdException w:name="Grid Table 7 Colorful Accent 2" w:uiPriority="52"/>
-    <w:lsdException w:name="Grid Table 1 Light Accent 3" w:uiPriority="46"/>
-    <w:lsdException w:name="Grid Table 2 Accent 3" w:uiPriority="47"/>
-    <w:lsdException w:name="Grid Table 3 Accent 3" w:uiPriority="48"/>
-    <w:lsdException w:name="Grid Table 4 Accent 3" w:uiPriority="49"/>
-    <w:lsdException w:name="Grid Table 5 Dark Accent 3" w:uiPriority="50"/>
-    <w:lsdException w:name="Grid Table 6 Colorful Accent 3" w:uiPriority="51"/>
-    <w:lsdException w:name="Grid Table 7 Colorful Accent 3" w:uiPriority="52"/>
-    <w:lsdException w:name="Grid Table 1 Light Accent 4" w:uiPriority="46"/>
-    <w:lsdException w:name="Grid Table 2 Accent 4" w:uiPriority="47"/>
-    <w:lsdException w:name="Grid Table 3 Accent 4" w:uiPriority="48"/>
-    <w:lsdException w:name="Grid Table 4 Accent 4" w:uiPriority="49"/>
-    <w:lsdException w:name="Grid Table 5 Dark Accent 4" w:uiPriority="50"/>
-    <w:lsdException w:name="Grid Table 6 Colorful Accent 4" w:uiPriority="51"/>
-    <w:lsdException w:name="Grid Table 7 Colorful Accent 4" w:uiPriority="52"/>
-    <w:lsdException w:name="Grid Table 1 Light Accent 5" w:uiPriority="46"/>
-    <w:lsdException w:name="Grid Table 2 Accent 5" w:uiPriority="47"/>
-    <w:lsdException w:name="Grid Table 3 Accent 5" w:uiPriority="48"/>
-    <w:lsdException w:name="Grid Table 4 Accent 5" w:uiPriority="49"/>
-    <w:lsdException w:name="Grid Table 5 Dark Accent 5" w:uiPriority="50"/>
-    <w:lsdException w:name="Grid Table 6 Colorful Accent 5" w:uiPriority="51"/>
-    <w:lsdException w:name="Grid Table 7 Colorful Accent 5" w:uiPriority="52"/>
-    <w:lsdException w:name="Grid Table 1 Light Accent 6" w:uiPriority="46"/>
-    <w:lsdException w:name="Grid Table 2 Accent 6" w:uiPriority="47"/>
-    <w:lsdException w:name="Grid Table 3 Accent 6" w:uiPriority="48"/>
-    <w:lsdException w:name="Grid Table 4 Accent 6" w:uiPriority="49"/>
-    <w:lsdException w:name="Grid Table 5 Dark Accent 6" w:uiPriority="50"/>
-    <w:lsdException w:name="Grid Table 6 Colorful Accent 6" w:uiPriority="51"/>
-    <w:lsdException w:name="Grid Table 7 Colorful Accent 6" w:uiPriority="52"/>
-    <w:lsdException w:name="List Table 1 Light" w:uiPriority="46"/>
-    <w:lsdException w:name="List Table 2" w:uiPriority="47"/>
-    <w:lsdException w:name="List Table 3" w:uiPriority="48"/>
-    <w:lsdException w:name="List Table 4" w:uiPriority="49"/>
-    <w:lsdException w:name="List Table 5 Dark" w:uiPriority="50"/>
-    <w:lsdException w:name="List Table 6 Colorful" w:uiPriority="51"/>
-    <w:lsdException w:name="List Table 7 Colorful" w:uiPriority="52"/>
-    <w:lsdException w:name="List Table 1 Light Accent 1" w:uiPriority="46"/>
-    <w:lsdException w:name="List Table 2 Accent 1" w:uiPriority="47"/>
-    <w:lsdException w:name="List Table 3 Accent 1" w:uiPriority="48"/>
-    <w:lsdException w:name="List Table 4 Accent 1" w:uiPriority="49"/>
-    <w:lsdException w:name="List Table 5 Dark Accent 1" w:uiPriority="50"/>
-    <w:lsdException w:name="List Table 6 Colorful Accent 1" w:uiPriority="51"/>
-    <w:lsdException w:name="List Table 7 Colorful Accent 1" w:uiPriority="52"/>
-    <w:lsdException w:name="List Table 1 Light Accent 2" w:uiPriority="46"/>
-    <w:lsdException w:name="List Table 2 Accent 2" w:uiPriority="47"/>
-    <w:lsdException w:name="List Table 3 Accent 2" w:uiPriority="48"/>
-    <w:lsdException w:name="List Table 4 Accent 2" w:uiPriority="49"/>
-    <w:lsdException w:name="List Table 5 Dark Accent 2" w:uiPriority="50"/>
-    <w:lsdException w:name="List Table 6 Colorful Accent 2" w:uiPriority="51"/>
-    <w:lsdException w:name="List Table 7 Colorful Accent 2" w:uiPriority="52"/>
-    <w:lsdException w:name="List Table 1 Light Accent 3" w:uiPriority="46"/>
-    <w:lsdException w:name="List Table 2 Accent 3" w:uiPriority="47"/>
-    <w:lsdException w:name="List Table 3 Accent 3" w:uiPriority="48"/>
-    <w:lsdException w:name="List Table 4 Accent 3" w:uiPriority="49"/>
-    <w:lsdException w:name="List Table 5 Dark Accent 3" w:uiPriority="50"/>
-    <w:lsdException w:name="List Table 6 Colorful Accent 3" w:uiPriority="51"/>
-    <w:lsdException w:name="List Table 7 Colorful Accent 3" w:uiPriority="52"/>
-    <w:lsdException w:name="List Table 1 Light Accent 4" w:uiPriority="46"/>
-    <w:lsdException w:name="List Table 2 Accent 4" w:uiPriority="47"/>
-    <w:lsdException w:name="List Table 3 Accent 4" w:uiPriority="48"/>
-    <w:lsdException w:name="List Table 4 Accent 4" w:uiPriority="49"/>
-    <w:lsdException w:name="List Table 5 Dark Accent 4" w:uiPriority="50"/>
-    <w:lsdException w:name="List Table 6 Colorful Accent 4" w:uiPriority="51"/>
-    <w:lsdException w:name="List Table 7 Colorful Accent 4" w:uiPriority="52"/>
-    <w:lsdException w:name="List Table 1 Light Accent 5" w:uiPriority="46"/>
-    <w:lsdException w:name="List Table 2 Accent 5" w:uiPriority="47"/>
-    <w:lsdException w:name="List Table 3 Accent 5" w:uiPriority="48"/>
-    <w:lsdException w:name="List Table 4 Accent 5" w:uiPriority="49"/>
-    <w:lsdException w:name="List Table 5 Dark Accent 5" w:uiPriority="50"/>
-    <w:lsdException w:name="List Table 6 Colorful Accent 5" w:uiPriority="51"/>
-    <w:lsdException w:name="List Table 7 Colorful Accent 5" w:uiPriority="52"/>
-    <w:lsdException w:name="List Table 1 Light Accent 6" w:uiPriority="46"/>
-    <w:lsdException w:name="List Table 2 Accent 6" w:uiPriority="47"/>
-    <w:lsdException w:name="List Table 3 Accent 6" w:uiPriority="48"/>
-    <w:lsdException w:name="List Table 4 Accent 6" w:uiPriority="49"/>
-    <w:lsdException w:name="List Table 5 Dark Accent 6" w:uiPriority="50"/>
-    <w:lsdException w:name="List Table 6 Colorful Accent 6" w:uiPriority="51"/>
-    <w:lsdException w:name="List Table 7 Colorful Accent 6" w:uiPriority="52"/>
+  <w:latentStyles w:defLockedState="0" w:defUIPriority="99" w:defSemiHidden="1" w:defUnhideWhenUsed="1" w:defQFormat="0" w:count="267">
+    <w:lsdException w:name="Normal" w:semiHidden="0" w:uiPriority="0" w:unhideWhenUsed="0" w:qFormat="1"/>
+    <w:lsdException w:name="heading 1" w:semiHidden="0" w:uiPriority="9" w:unhideWhenUsed="0" w:qFormat="1"/>
+    <w:lsdException w:name="heading 2" w:uiPriority="9" w:qFormat="1"/>
+    <w:lsdException w:name="heading 3" w:uiPriority="9" w:qFormat="1"/>
+    <w:lsdException w:name="heading 4" w:uiPriority="9" w:qFormat="1"/>
+    <w:lsdException w:name="heading 5" w:uiPriority="9" w:qFormat="1"/>
+    <w:lsdException w:name="heading 6" w:uiPriority="9" w:qFormat="1"/>
+    <w:lsdException w:name="heading 7" w:uiPriority="9" w:qFormat="1"/>
+    <w:lsdException w:name="heading 8" w:uiPriority="9" w:qFormat="1"/>
+    <w:lsdException w:name="heading 9" w:uiPriority="9" w:qFormat="1"/>
+    <w:lsdException w:name="toc 1" w:uiPriority="39"/>
+    <w:lsdException w:name="toc 2" w:uiPriority="39"/>
+    <w:lsdException w:name="toc 3" w:uiPriority="39"/>
+    <w:lsdException w:name="toc 4" w:uiPriority="39"/>
+    <w:lsdException w:name="toc 5" w:uiPriority="39"/>
+    <w:lsdException w:name="toc 6" w:uiPriority="39"/>
+    <w:lsdException w:name="toc 7" w:uiPriority="39"/>
+    <w:lsdException w:name="toc 8" w:uiPriority="39"/>
+    <w:lsdException w:name="toc 9" w:uiPriority="39"/>
+    <w:lsdException w:name="caption" w:uiPriority="35" w:qFormat="1"/>
+    <w:lsdException w:name="Title" w:semiHidden="0" w:uiPriority="10" w:unhideWhenUsed="0" w:qFormat="1"/>
+    <w:lsdException w:name="Default Paragraph Font" w:uiPriority="1"/>
+    <w:lsdException w:name="Subtitle" w:semiHidden="0" w:uiPriority="11" w:unhideWhenUsed="0" w:qFormat="1"/>
+    <w:lsdException w:name="Strong" w:semiHidden="0" w:uiPriority="22" w:unhideWhenUsed="0" w:qFormat="1"/>
+    <w:lsdException w:name="Emphasis" w:semiHidden="0" w:uiPriority="20" w:unhideWhenUsed="0" w:qFormat="1"/>
+    <w:lsdException w:name="Table Grid" w:semiHidden="0" w:uiPriority="59" w:unhideWhenUsed="0"/>
+    <w:lsdException w:name="Placeholder Text" w:unhideWhenUsed="0"/>
+    <w:lsdException w:name="No Spacing" w:semiHidden="0" w:uiPriority="1" w:unhideWhenUsed="0" w:qFormat="1"/>
+    <w:lsdException w:name="Light Shading" w:semiHidden="0" w:uiPriority="60" w:unhideWhenUsed="0"/>
+    <w:lsdException w:name="Light List" w:semiHidden="0" w:uiPriority="61" w:unhideWhenUsed="0"/>
+    <w:lsdException w:name="Light Grid" w:semiHidden="0" w:uiPriority="62" w:unhideWhenUsed="0"/>
+    <w:lsdException w:name="Medium Shading 1" w:semiHidden="0" w:uiPriority="63" w:unhideWhenUsed="0"/>
+    <w:lsdException w:name="Medium Shading 2" w:semiHidden="0" w:uiPriority="64" w:unhideWhenUsed="0"/>
+    <w:lsdException w:name="Medium List 1" w:semiHidden="0" w:uiPriority="65" w:unhideWhenUsed="0"/>
+    <w:lsdException w:name="Medium List 2" w:semiHidden="0" w:uiPriority="66" w:unhideWhenUsed="0"/>
+    <w:lsdException w:name="Medium Grid 1" w:semiHidden="0" w:uiPriority="67" w:unhideWhenUsed="0"/>
+    <w:lsdException w:name="Medium Grid 2" w:semiHidden="0" w:uiPriority="68" w:unhideWhenUsed="0"/>
+    <w:lsdException w:name="Medium Grid 3" w:semiHidden="0" w:uiPriority="69" w:unhideWhenUsed="0"/>
+    <w:lsdException w:name="Dark List" w:semiHidden="0" w:uiPriority="70" w:unhideWhenUsed="0"/>
+    <w:lsdException w:name="Colorful Shading" w:semiHidden="0" w:uiPriority="71" w:unhideWhenUsed="0"/>
+    <w:lsdException w:name="Colorful List" w:semiHidden="0" w:uiPriority="72" w:unhideWhenUsed="0"/>
+    <w:lsdException w:name="Colorful Grid" w:semiHidden="0" w:uiPriority="73" w:unhideWhenUsed="0"/>
+    <w:lsdException w:name="Light Shading Accent 1" w:semiHidden="0" w:uiPriority="60" w:unhideWhenUsed="0"/>
+    <w:lsdException w:name="Light List Accent 1" w:semiHidden="0" w:uiPriority="61" w:unhideWhenUsed="0"/>
+    <w:lsdException w:name="Light Grid Accent 1" w:semiHidden="0" w:uiPriority="62" w:unhideWhenUsed="0"/>
+    <w:lsdException w:name="Medium Shading 1 Accent 1" w:semiHidden="0" w:uiPriority="63" w:unhideWhenUsed="0"/>
+    <w:lsdException w:name="Medium Shading 2 Accent 1" w:semiHidden="0" w:uiPriority="64" w:unhideWhenUsed="0"/>
+    <w:lsdException w:name="Medium List 1 Accent 1" w:semiHidden="0" w:uiPriority="65" w:unhideWhenUsed="0"/>
+    <w:lsdException w:name="Revision" w:unhideWhenUsed="0"/>
+    <w:lsdException w:name="List Paragraph" w:semiHidden="0" w:uiPriority="34" w:unhideWhenUsed="0" w:qFormat="1"/>
+    <w:lsdException w:name="Quote" w:semiHidden="0" w:uiPriority="29" w:unhideWhenUsed="0" w:qFormat="1"/>
+    <w:lsdException w:name="Intense Quote" w:semiHidden="0" w:uiPriority="30" w:unhideWhenUsed="0" w:qFormat="1"/>
+    <w:lsdException w:name="Medium List 2 Accent 1" w:semiHidden="0" w:uiPriority="66" w:unhideWhenUsed="0"/>
+    <w:lsdException w:name="Medium Grid 1 Accent 1" w:semiHidden="0" w:uiPriority="67" w:unhideWhenUsed="0"/>
+    <w:lsdException w:name="Medium Grid 2 Accent 1" w:semiHidden="0" w:uiPriority="68" w:unhideWhenUsed="0"/>
+    <w:lsdException w:name="Medium Grid 3 Accent 1" w:semiHidden="0" w:uiPriority="69" w:unhideWhenUsed="0"/>
+    <w:lsdException w:name="Dark List Accent 1" w:semiHidden="0" w:uiPriority="70" w:unhideWhenUsed="0"/>
+    <w:lsdException w:name="Colorful Shading Accent 1" w:semiHidden="0" w:uiPriority="71" w:unhideWhenUsed="0"/>
+    <w:lsdException w:name="Colorful List Accent 1" w:semiHidden="0" w:uiPriority="72" w:unhideWhenUsed="0"/>
+    <w:lsdException w:name="Colorful Grid Accent 1" w:semiHidden="0" w:uiPriority="73" w:unhideWhenUsed="0"/>
+    <w:lsdException w:name="Light Shading Accent 2" w:semiHidden="0" w:uiPriority="60" w:unhideWhenUsed="0"/>
+    <w:lsdException w:name="Light List Accent 2" w:semiHidden="0" w:uiPriority="61" w:unhideWhenUsed="0"/>
+    <w:lsdException w:name="Light Grid Accent 2" w:semiHidden="0" w:uiPriority="62" w:unhideWhenUsed="0"/>
+    <w:lsdException w:name="Medium Shading 1 Accent 2" w:semiHidden="0" w:uiPriority="63" w:unhideWhenUsed="0"/>
+    <w:lsdException w:name="Medium Shading 2 Accent 2" w:semiHidden="0" w:uiPriority="64" w:unhideWhenUsed="0"/>
+    <w:lsdException w:name="Medium List 1 Accent 2" w:semiHidden="0" w:uiPriority="65" w:unhideWhenUsed="0"/>
+    <w:lsdException w:name="Medium List 2 Accent 2" w:semiHidden="0" w:uiPriority="66" w:unhideWhenUsed="0"/>
+    <w:lsdException w:name="Medium Grid 1 Accent 2" w:semiHidden="0" w:uiPriority="67" w:unhideWhenUsed="0"/>
+    <w:lsdException w:name="Medium Grid 2 Accent 2" w:semiHidden="0" w:uiPriority="68" w:unhideWhenUsed="0"/>
+    <w:lsdException w:name="Medium Grid 3 Accent 2" w:semiHidden="0" w:uiPriority="69" w:unhideWhenUsed="0"/>
+    <w:lsdException w:name="Dark List Accent 2" w:semiHidden="0" w:uiPriority="70" w:unhideWhenUsed="0"/>
+    <w:lsdException w:name="Colorful Shading Accent 2" w:semiHidden="0" w:uiPriority="71" w:unhideWhenUsed="0"/>
+    <w:lsdException w:name="Colorful List Accent 2" w:semiHidden="0" w:uiPriority="72" w:unhideWhenUsed="0"/>
+    <w:lsdException w:name="Colorful Grid Accent 2" w:semiHidden="0" w:uiPriority="73" w:unhideWhenUsed="0"/>
+    <w:lsdException w:name="Light Shading Accent 3" w:semiHidden="0" w:uiPriority="60" w:unhideWhenUsed="0"/>
+    <w:lsdException w:name="Light List Accent 3" w:semiHidden="0" w:uiPriority="61" w:unhideWhenUsed="0"/>
+    <w:lsdException w:name="Light Grid Accent 3" w:semiHidden="0" w:uiPriority="62" w:unhideWhenUsed="0"/>
+    <w:lsdException w:name="Medium Shading 1 Accent 3" w:semiHidden="0" w:uiPriority="63" w:unhideWhenUsed="0"/>
+    <w:lsdException w:name="Medium Shading 2 Accent 3" w:semiHidden="0" w:uiPriority="64" w:unhideWhenUsed="0"/>
+    <w:lsdException w:name="Medium List 1 Accent 3" w:semiHidden="0" w:uiPriority="65" w:unhideWhenUsed="0"/>
+    <w:lsdException w:name="Medium List 2 Accent 3" w:semiHidden="0" w:uiPriority="66" w:unhideWhenUsed="0"/>
+    <w:lsdException w:name="Medium Grid 1 Accent 3" w:semiHidden="0" w:uiPriority="67" w:unhideWhenUsed="0"/>
+    <w:lsdException w:name="Medium Grid 2 Accent 3" w:semiHidden="0" w:uiPriority="68" w:unhideWhenUsed="0"/>
+    <w:lsdException w:name="Medium Grid 3 Accent 3" w:semiHidden="0" w:uiPriority="69" w:unhideWhenUsed="0"/>
+    <w:lsdException w:name="Dark List Accent 3" w:semiHidden="0" w:uiPriority="70" w:unhideWhenUsed="0"/>
+    <w:lsdException w:name="Colorful Shading Accent 3" w:semiHidden="0" w:uiPriority="71" w:unhideWhenUsed="0"/>
+    <w:lsdException w:name="Colorful List Accent 3" w:semiHidden="0" w:uiPriority="72" w:unhideWhenUsed="0"/>
+    <w:lsdException w:name="Colorful Grid Accent 3" w:semiHidden="0" w:uiPriority="73" w:unhideWhenUsed="0"/>
+    <w:lsdException w:name="Light Shading Accent 4" w:semiHidden="0" w:uiPriority="60" w:unhideWhenUsed="0"/>
+    <w:lsdException w:name="Light List Accent 4" w:semiHidden="0" w:uiPriority="61" w:unhideWhenUsed="0"/>
+    <w:lsdException w:name="Light Grid Accent 4" w:semiHidden="0" w:uiPriority="62" w:unhideWhenUsed="0"/>
+    <w:lsdException w:name="Medium Shading 1 Accent 4" w:semiHidden="0" w:uiPriority="63" w:unhideWhenUsed="0"/>
+    <w:lsdException w:name="Medium Shading 2 Accent 4" w:semiHidden="0" w:uiPriority="64" w:unhideWhenUsed="0"/>
+    <w:lsdException w:name="Medium List 1 Accent 4" w:semiHidden="0" w:uiPriority="65" w:unhideWhenUsed="0"/>
+    <w:lsdException w:name="Medium List 2 Accent 4" w:semiHidden="0" w:uiPriority="66" w:unhideWhenUsed="0"/>
+    <w:lsdException w:name="Medium Grid 1 Accent 4" w:semiHidden="0" w:uiPriority="67" w:unhideWhenUsed="0"/>
+    <w:lsdException w:name="Medium Grid 2 Accent 4" w:semiHidden="0" w:uiPriority="68" w:unhideWhenUsed="0"/>
+    <w:lsdException w:name="Medium Grid 3 Accent 4" w:semiHidden="0" w:uiPriority="69" w:unhideWhenUsed="0"/>
+    <w:lsdException w:name="Dark List Accent 4" w:semiHidden="0" w:uiPriority="70" w:unhideWhenUsed="0"/>
+    <w:lsdException w:name="Colorful Shading Accent 4" w:semiHidden="0" w:uiPriority="71" w:unhideWhenUsed="0"/>
+    <w:lsdException w:name="Colorful List Accent 4" w:semiHidden="0" w:uiPriority="72" w:unhideWhenUsed="0"/>
+    <w:lsdException w:name="Colorful Grid Accent 4" w:semiHidden="0" w:uiPriority="73" w:unhideWhenUsed="0"/>
+    <w:lsdException w:name="Light Shading Accent 5" w:semiHidden="0" w:uiPriority="60" w:unhideWhenUsed="0"/>
+    <w:lsdException w:name="Light List Accent 5" w:semiHidden="0" w:uiPriority="61" w:unhideWhenUsed="0"/>
+    <w:lsdException w:name="Light Grid Accent 5" w:semiHidden="0" w:uiPriority="62" w:unhideWhenUsed="0"/>
+    <w:lsdException w:name="Medium Shading 1 Accent 5" w:semiHidden="0" w:uiPriority="63" w:unhideWhenUsed="0"/>
+    <w:lsdException w:name="Medium Shading 2 Accent 5" w:semiHidden="0" w:uiPriority="64" w:unhideWhenUsed="0"/>
+    <w:lsdException w:name="Medium List 1 Accent 5" w:semiHidden="0" w:uiPriority="65" w:unhideWhenUsed="0"/>
+    <w:lsdException w:name="Medium List 2 Accent 5" w:semiHidden="0" w:uiPriority="66" w:unhideWhenUsed="0"/>
+    <w:lsdException w:name="Medium Grid 1 Accent 5" w:semiHidden="0" w:uiPriority="67" w:unhideWhenUsed="0"/>
+    <w:lsdException w:name="Medium Grid 2 Accent 5" w:semiHidden="0" w:uiPriority="68" w:unhideWhenUsed="0"/>
+    <w:lsdException w:name="Medium Grid 3 Accent 5" w:semiHidden="0" w:uiPriority="69" w:unhideWhenUsed="0"/>
+    <w:lsdException w:name="Dark List Accent 5" w:semiHidden="0" w:uiPriority="70" w:unhideWhenUsed="0"/>
+    <w:lsdException w:name="Colorful Shading Accent 5" w:semiHidden="0" w:uiPriority="71" w:unhideWhenUsed="0"/>
+    <w:lsdException w:name="Colorful List Accent 5" w:semiHidden="0" w:uiPriority="72" w:unhideWhenUsed="0"/>
+    <w:lsdException w:name="Colorful Grid Accent 5" w:semiHidden="0" w:uiPriority="73" w:unhideWhenUsed="0"/>
+    <w:lsdException w:name="Light Shading Accent 6" w:semiHidden="0" w:uiPriority="60" w:unhideWhenUsed="0"/>
+    <w:lsdException w:name="Light List Accent 6" w:semiHidden="0" w:uiPriority="61" w:unhideWhenUsed="0"/>
+    <w:lsdException w:name="Light Grid Accent 6" w:semiHidden="0" w:uiPriority="62" w:unhideWhenUsed="0"/>
+    <w:lsdException w:name="Medium Shading 1 Accent 6" w:semiHidden="0" w:uiPriority="63" w:unhideWhenUsed="0"/>
+    <w:lsdException w:name="Medium Shading 2 Accent 6" w:semiHidden="0" w:uiPriority="64" w:unhideWhenUsed="0"/>
+    <w:lsdException w:name="Medium List 1 Accent 6" w:semiHidden="0" w:uiPriority="65" w:unhideWhenUsed="0"/>
+    <w:lsdException w:name="Medium List 2 Accent 6" w:semiHidden="0" w:uiPriority="66" w:unhideWhenUsed="0"/>
+    <w:lsdException w:name="Medium Grid 1 Accent 6" w:semiHidden="0" w:uiPriority="67" w:unhideWhenUsed="0"/>
+    <w:lsdException w:name="Medium Grid 2 Accent 6" w:semiHidden="0" w:uiPriority="68" w:unhideWhenUsed="0"/>
+    <w:lsdException w:name="Medium Grid 3 Accent 6" w:semiHidden="0" w:uiPriority="69" w:unhideWhenUsed="0"/>
+    <w:lsdException w:name="Dark List Accent 6" w:semiHidden="0" w:uiPriority="70" w:unhideWhenUsed="0"/>
+    <w:lsdException w:name="Colorful Shading Accent 6" w:semiHidden="0" w:uiPriority="71" w:unhideWhenUsed="0"/>
+    <w:lsdException w:name="Colorful List Accent 6" w:semiHidden="0" w:uiPriority="72" w:unhideWhenUsed="0"/>
+    <w:lsdException w:name="Colorful Grid Accent 6" w:semiHidden="0" w:uiPriority="73" w:unhideWhenUsed="0"/>
+    <w:lsdException w:name="Subtle Emphasis" w:semiHidden="0" w:uiPriority="19" w:unhideWhenUsed="0" w:qFormat="1"/>
+    <w:lsdException w:name="Intense Emphasis" w:semiHidden="0" w:uiPriority="21" w:unhideWhenUsed="0" w:qFormat="1"/>
+    <w:lsdException w:name="Subtle Reference" w:semiHidden="0" w:uiPriority="31" w:unhideWhenUsed="0" w:qFormat="1"/>
+    <w:lsdException w:name="Intense Reference" w:semiHidden="0" w:uiPriority="32" w:unhideWhenUsed="0" w:qFormat="1"/>
+    <w:lsdException w:name="Book Title" w:semiHidden="0" w:uiPriority="33" w:unhideWhenUsed="0" w:qFormat="1"/>
+    <w:lsdException w:name="Bibliography" w:uiPriority="37"/>
+    <w:lsdException w:name="TOC Heading" w:uiPriority="39" w:qFormat="1"/>
   </w:latentStyles>
   <w:style w:type="paragraph" w:default="1" w:styleId="Normal">
     <w:name w:val="Normal"/>
@@ -3247,6 +4682,518 @@
     <w:uiPriority w:val="99"/>
     <w:rsid w:val="00D205E1"/>
   </w:style>
+  <w:style w:type="paragraph" w:styleId="NoSpacing">
+    <w:name w:val="No Spacing"/>
+    <w:uiPriority w:val="1"/>
+    <w:qFormat/>
+    <w:rsid w:val="00A51B82"/>
+    <w:pPr>
+      <w:spacing w:after="0" w:line="240" w:lineRule="auto"/>
+    </w:pPr>
+  </w:style>
+</w:styles>
+</file>
+
+<file path=word/stylesWithEffects.xml><?xml version="1.0" encoding="utf-8"?>
+<w:styles xmlns:wpc="http://schemas.microsoft.com/office/word/2010/wordprocessingCanvas" xmlns:mc="http://schemas.openxmlformats.org/markup-compatibility/2006" xmlns:o="urn:schemas-microsoft-com:office:office" xmlns:r="http://schemas.openxmlformats.org/officeDocument/2006/relationships" xmlns:m="http://schemas.openxmlformats.org/officeDocument/2006/math" xmlns:v="urn:schemas-microsoft-com:vml" xmlns:wp14="http://schemas.microsoft.com/office/word/2010/wordprocessingDrawing" xmlns:wp="http://schemas.openxmlformats.org/drawingml/2006/wordprocessingDrawing" xmlns:w10="urn:schemas-microsoft-com:office:word" xmlns:w="http://schemas.openxmlformats.org/wordprocessingml/2006/main" xmlns:w14="http://schemas.microsoft.com/office/word/2010/wordml" xmlns:wpg="http://schemas.microsoft.com/office/word/2010/wordprocessingGroup" xmlns:wpi="http://schemas.microsoft.com/office/word/2010/wordprocessingInk" xmlns:wne="http://schemas.microsoft.com/office/word/2006/wordml" xmlns:wps="http://schemas.microsoft.com/office/word/2010/wordprocessingShape" mc:Ignorable="w14 wp14">
+  <w:docDefaults>
+    <w:rPrDefault>
+      <w:rPr>
+        <w:rFonts w:asciiTheme="minorHAnsi" w:eastAsiaTheme="minorHAnsi" w:hAnsiTheme="minorHAnsi" w:cstheme="minorBidi"/>
+        <w:sz w:val="22"/>
+        <w:szCs w:val="22"/>
+        <w:lang w:val="en-GB" w:eastAsia="en-US" w:bidi="ar-SA"/>
+      </w:rPr>
+    </w:rPrDefault>
+    <w:pPrDefault>
+      <w:pPr>
+        <w:spacing w:after="200" w:line="276" w:lineRule="auto"/>
+      </w:pPr>
+    </w:pPrDefault>
+  </w:docDefaults>
+  <w:latentStyles w:defLockedState="0" w:defUIPriority="99" w:defSemiHidden="1" w:defUnhideWhenUsed="1" w:defQFormat="0" w:count="267">
+    <w:lsdException w:name="Normal" w:semiHidden="0" w:uiPriority="0" w:unhideWhenUsed="0" w:qFormat="1"/>
+    <w:lsdException w:name="heading 1" w:semiHidden="0" w:uiPriority="9" w:unhideWhenUsed="0" w:qFormat="1"/>
+    <w:lsdException w:name="heading 2" w:uiPriority="9" w:qFormat="1"/>
+    <w:lsdException w:name="heading 3" w:uiPriority="9" w:qFormat="1"/>
+    <w:lsdException w:name="heading 4" w:uiPriority="9" w:qFormat="1"/>
+    <w:lsdException w:name="heading 5" w:uiPriority="9" w:qFormat="1"/>
+    <w:lsdException w:name="heading 6" w:uiPriority="9" w:qFormat="1"/>
+    <w:lsdException w:name="heading 7" w:uiPriority="9" w:qFormat="1"/>
+    <w:lsdException w:name="heading 8" w:uiPriority="9" w:qFormat="1"/>
+    <w:lsdException w:name="heading 9" w:uiPriority="9" w:qFormat="1"/>
+    <w:lsdException w:name="toc 1" w:uiPriority="39"/>
+    <w:lsdException w:name="toc 2" w:uiPriority="39"/>
+    <w:lsdException w:name="toc 3" w:uiPriority="39"/>
+    <w:lsdException w:name="toc 4" w:uiPriority="39"/>
+    <w:lsdException w:name="toc 5" w:uiPriority="39"/>
+    <w:lsdException w:name="toc 6" w:uiPriority="39"/>
+    <w:lsdException w:name="toc 7" w:uiPriority="39"/>
+    <w:lsdException w:name="toc 8" w:uiPriority="39"/>
+    <w:lsdException w:name="toc 9" w:uiPriority="39"/>
+    <w:lsdException w:name="caption" w:uiPriority="35" w:qFormat="1"/>
+    <w:lsdException w:name="Title" w:semiHidden="0" w:uiPriority="10" w:unhideWhenUsed="0" w:qFormat="1"/>
+    <w:lsdException w:name="Default Paragraph Font" w:uiPriority="1"/>
+    <w:lsdException w:name="Subtitle" w:semiHidden="0" w:uiPriority="11" w:unhideWhenUsed="0" w:qFormat="1"/>
+    <w:lsdException w:name="Strong" w:semiHidden="0" w:uiPriority="22" w:unhideWhenUsed="0" w:qFormat="1"/>
+    <w:lsdException w:name="Emphasis" w:semiHidden="0" w:uiPriority="20" w:unhideWhenUsed="0" w:qFormat="1"/>
+    <w:lsdException w:name="Table Grid" w:semiHidden="0" w:uiPriority="59" w:unhideWhenUsed="0"/>
+    <w:lsdException w:name="Placeholder Text" w:unhideWhenUsed="0"/>
+    <w:lsdException w:name="No Spacing" w:semiHidden="0" w:uiPriority="1" w:unhideWhenUsed="0" w:qFormat="1"/>
+    <w:lsdException w:name="Light Shading" w:semiHidden="0" w:uiPriority="60" w:unhideWhenUsed="0"/>
+    <w:lsdException w:name="Light List" w:semiHidden="0" w:uiPriority="61" w:unhideWhenUsed="0"/>
+    <w:lsdException w:name="Light Grid" w:semiHidden="0" w:uiPriority="62" w:unhideWhenUsed="0"/>
+    <w:lsdException w:name="Medium Shading 1" w:semiHidden="0" w:uiPriority="63" w:unhideWhenUsed="0"/>
+    <w:lsdException w:name="Medium Shading 2" w:semiHidden="0" w:uiPriority="64" w:unhideWhenUsed="0"/>
+    <w:lsdException w:name="Medium List 1" w:semiHidden="0" w:uiPriority="65" w:unhideWhenUsed="0"/>
+    <w:lsdException w:name="Medium List 2" w:semiHidden="0" w:uiPriority="66" w:unhideWhenUsed="0"/>
+    <w:lsdException w:name="Medium Grid 1" w:semiHidden="0" w:uiPriority="67" w:unhideWhenUsed="0"/>
+    <w:lsdException w:name="Medium Grid 2" w:semiHidden="0" w:uiPriority="68" w:unhideWhenUsed="0"/>
+    <w:lsdException w:name="Medium Grid 3" w:semiHidden="0" w:uiPriority="69" w:unhideWhenUsed="0"/>
+    <w:lsdException w:name="Dark List" w:semiHidden="0" w:uiPriority="70" w:unhideWhenUsed="0"/>
+    <w:lsdException w:name="Colorful Shading" w:semiHidden="0" w:uiPriority="71" w:unhideWhenUsed="0"/>
+    <w:lsdException w:name="Colorful List" w:semiHidden="0" w:uiPriority="72" w:unhideWhenUsed="0"/>
+    <w:lsdException w:name="Colorful Grid" w:semiHidden="0" w:uiPriority="73" w:unhideWhenUsed="0"/>
+    <w:lsdException w:name="Light Shading Accent 1" w:semiHidden="0" w:uiPriority="60" w:unhideWhenUsed="0"/>
+    <w:lsdException w:name="Light List Accent 1" w:semiHidden="0" w:uiPriority="61" w:unhideWhenUsed="0"/>
+    <w:lsdException w:name="Light Grid Accent 1" w:semiHidden="0" w:uiPriority="62" w:unhideWhenUsed="0"/>
+    <w:lsdException w:name="Medium Shading 1 Accent 1" w:semiHidden="0" w:uiPriority="63" w:unhideWhenUsed="0"/>
+    <w:lsdException w:name="Medium Shading 2 Accent 1" w:semiHidden="0" w:uiPriority="64" w:unhideWhenUsed="0"/>
+    <w:lsdException w:name="Medium List 1 Accent 1" w:semiHidden="0" w:uiPriority="65" w:unhideWhenUsed="0"/>
+    <w:lsdException w:name="Revision" w:unhideWhenUsed="0"/>
+    <w:lsdException w:name="List Paragraph" w:semiHidden="0" w:uiPriority="34" w:unhideWhenUsed="0" w:qFormat="1"/>
+    <w:lsdException w:name="Quote" w:semiHidden="0" w:uiPriority="29" w:unhideWhenUsed="0" w:qFormat="1"/>
+    <w:lsdException w:name="Intense Quote" w:semiHidden="0" w:uiPriority="30" w:unhideWhenUsed="0" w:qFormat="1"/>
+    <w:lsdException w:name="Medium List 2 Accent 1" w:semiHidden="0" w:uiPriority="66" w:unhideWhenUsed="0"/>
+    <w:lsdException w:name="Medium Grid 1 Accent 1" w:semiHidden="0" w:uiPriority="67" w:unhideWhenUsed="0"/>
+    <w:lsdException w:name="Medium Grid 2 Accent 1" w:semiHidden="0" w:uiPriority="68" w:unhideWhenUsed="0"/>
+    <w:lsdException w:name="Medium Grid 3 Accent 1" w:semiHidden="0" w:uiPriority="69" w:unhideWhenUsed="0"/>
+    <w:lsdException w:name="Dark List Accent 1" w:semiHidden="0" w:uiPriority="70" w:unhideWhenUsed="0"/>
+    <w:lsdException w:name="Colorful Shading Accent 1" w:semiHidden="0" w:uiPriority="71" w:unhideWhenUsed="0"/>
+    <w:lsdException w:name="Colorful List Accent 1" w:semiHidden="0" w:uiPriority="72" w:unhideWhenUsed="0"/>
+    <w:lsdException w:name="Colorful Grid Accent 1" w:semiHidden="0" w:uiPriority="73" w:unhideWhenUsed="0"/>
+    <w:lsdException w:name="Light Shading Accent 2" w:semiHidden="0" w:uiPriority="60" w:unhideWhenUsed="0"/>
+    <w:lsdException w:name="Light List Accent 2" w:semiHidden="0" w:uiPriority="61" w:unhideWhenUsed="0"/>
+    <w:lsdException w:name="Light Grid Accent 2" w:semiHidden="0" w:uiPriority="62" w:unhideWhenUsed="0"/>
+    <w:lsdException w:name="Medium Shading 1 Accent 2" w:semiHidden="0" w:uiPriority="63" w:unhideWhenUsed="0"/>
+    <w:lsdException w:name="Medium Shading 2 Accent 2" w:semiHidden="0" w:uiPriority="64" w:unhideWhenUsed="0"/>
+    <w:lsdException w:name="Medium List 1 Accent 2" w:semiHidden="0" w:uiPriority="65" w:unhideWhenUsed="0"/>
+    <w:lsdException w:name="Medium List 2 Accent 2" w:semiHidden="0" w:uiPriority="66" w:unhideWhenUsed="0"/>
+    <w:lsdException w:name="Medium Grid 1 Accent 2" w:semiHidden="0" w:uiPriority="67" w:unhideWhenUsed="0"/>
+    <w:lsdException w:name="Medium Grid 2 Accent 2" w:semiHidden="0" w:uiPriority="68" w:unhideWhenUsed="0"/>
+    <w:lsdException w:name="Medium Grid 3 Accent 2" w:semiHidden="0" w:uiPriority="69" w:unhideWhenUsed="0"/>
+    <w:lsdException w:name="Dark List Accent 2" w:semiHidden="0" w:uiPriority="70" w:unhideWhenUsed="0"/>
+    <w:lsdException w:name="Colorful Shading Accent 2" w:semiHidden="0" w:uiPriority="71" w:unhideWhenUsed="0"/>
+    <w:lsdException w:name="Colorful List Accent 2" w:semiHidden="0" w:uiPriority="72" w:unhideWhenUsed="0"/>
+    <w:lsdException w:name="Colorful Grid Accent 2" w:semiHidden="0" w:uiPriority="73" w:unhideWhenUsed="0"/>
+    <w:lsdException w:name="Light Shading Accent 3" w:semiHidden="0" w:uiPriority="60" w:unhideWhenUsed="0"/>
+    <w:lsdException w:name="Light List Accent 3" w:semiHidden="0" w:uiPriority="61" w:unhideWhenUsed="0"/>
+    <w:lsdException w:name="Light Grid Accent 3" w:semiHidden="0" w:uiPriority="62" w:unhideWhenUsed="0"/>
+    <w:lsdException w:name="Medium Shading 1 Accent 3" w:semiHidden="0" w:uiPriority="63" w:unhideWhenUsed="0"/>
+    <w:lsdException w:name="Medium Shading 2 Accent 3" w:semiHidden="0" w:uiPriority="64" w:unhideWhenUsed="0"/>
+    <w:lsdException w:name="Medium List 1 Accent 3" w:semiHidden="0" w:uiPriority="65" w:unhideWhenUsed="0"/>
+    <w:lsdException w:name="Medium List 2 Accent 3" w:semiHidden="0" w:uiPriority="66" w:unhideWhenUsed="0"/>
+    <w:lsdException w:name="Medium Grid 1 Accent 3" w:semiHidden="0" w:uiPriority="67" w:unhideWhenUsed="0"/>
+    <w:lsdException w:name="Medium Grid 2 Accent 3" w:semiHidden="0" w:uiPriority="68" w:unhideWhenUsed="0"/>
+    <w:lsdException w:name="Medium Grid 3 Accent 3" w:semiHidden="0" w:uiPriority="69" w:unhideWhenUsed="0"/>
+    <w:lsdException w:name="Dark List Accent 3" w:semiHidden="0" w:uiPriority="70" w:unhideWhenUsed="0"/>
+    <w:lsdException w:name="Colorful Shading Accent 3" w:semiHidden="0" w:uiPriority="71" w:unhideWhenUsed="0"/>
+    <w:lsdException w:name="Colorful List Accent 3" w:semiHidden="0" w:uiPriority="72" w:unhideWhenUsed="0"/>
+    <w:lsdException w:name="Colorful Grid Accent 3" w:semiHidden="0" w:uiPriority="73" w:unhideWhenUsed="0"/>
+    <w:lsdException w:name="Light Shading Accent 4" w:semiHidden="0" w:uiPriority="60" w:unhideWhenUsed="0"/>
+    <w:lsdException w:name="Light List Accent 4" w:semiHidden="0" w:uiPriority="61" w:unhideWhenUsed="0"/>
+    <w:lsdException w:name="Light Grid Accent 4" w:semiHidden="0" w:uiPriority="62" w:unhideWhenUsed="0"/>
+    <w:lsdException w:name="Medium Shading 1 Accent 4" w:semiHidden="0" w:uiPriority="63" w:unhideWhenUsed="0"/>
+    <w:lsdException w:name="Medium Shading 2 Accent 4" w:semiHidden="0" w:uiPriority="64" w:unhideWhenUsed="0"/>
+    <w:lsdException w:name="Medium List 1 Accent 4" w:semiHidden="0" w:uiPriority="65" w:unhideWhenUsed="0"/>
+    <w:lsdException w:name="Medium List 2 Accent 4" w:semiHidden="0" w:uiPriority="66" w:unhideWhenUsed="0"/>
+    <w:lsdException w:name="Medium Grid 1 Accent 4" w:semiHidden="0" w:uiPriority="67" w:unhideWhenUsed="0"/>
+    <w:lsdException w:name="Medium Grid 2 Accent 4" w:semiHidden="0" w:uiPriority="68" w:unhideWhenUsed="0"/>
+    <w:lsdException w:name="Medium Grid 3 Accent 4" w:semiHidden="0" w:uiPriority="69" w:unhideWhenUsed="0"/>
+    <w:lsdException w:name="Dark List Accent 4" w:semiHidden="0" w:uiPriority="70" w:unhideWhenUsed="0"/>
+    <w:lsdException w:name="Colorful Shading Accent 4" w:semiHidden="0" w:uiPriority="71" w:unhideWhenUsed="0"/>
+    <w:lsdException w:name="Colorful List Accent 4" w:semiHidden="0" w:uiPriority="72" w:unhideWhenUsed="0"/>
+    <w:lsdException w:name="Colorful Grid Accent 4" w:semiHidden="0" w:uiPriority="73" w:unhideWhenUsed="0"/>
+    <w:lsdException w:name="Light Shading Accent 5" w:semiHidden="0" w:uiPriority="60" w:unhideWhenUsed="0"/>
+    <w:lsdException w:name="Light List Accent 5" w:semiHidden="0" w:uiPriority="61" w:unhideWhenUsed="0"/>
+    <w:lsdException w:name="Light Grid Accent 5" w:semiHidden="0" w:uiPriority="62" w:unhideWhenUsed="0"/>
+    <w:lsdException w:name="Medium Shading 1 Accent 5" w:semiHidden="0" w:uiPriority="63" w:unhideWhenUsed="0"/>
+    <w:lsdException w:name="Medium Shading 2 Accent 5" w:semiHidden="0" w:uiPriority="64" w:unhideWhenUsed="0"/>
+    <w:lsdException w:name="Medium List 1 Accent 5" w:semiHidden="0" w:uiPriority="65" w:unhideWhenUsed="0"/>
+    <w:lsdException w:name="Medium List 2 Accent 5" w:semiHidden="0" w:uiPriority="66" w:unhideWhenUsed="0"/>
+    <w:lsdException w:name="Medium Grid 1 Accent 5" w:semiHidden="0" w:uiPriority="67" w:unhideWhenUsed="0"/>
+    <w:lsdException w:name="Medium Grid 2 Accent 5" w:semiHidden="0" w:uiPriority="68" w:unhideWhenUsed="0"/>
+    <w:lsdException w:name="Medium Grid 3 Accent 5" w:semiHidden="0" w:uiPriority="69" w:unhideWhenUsed="0"/>
+    <w:lsdException w:name="Dark List Accent 5" w:semiHidden="0" w:uiPriority="70" w:unhideWhenUsed="0"/>
+    <w:lsdException w:name="Colorful Shading Accent 5" w:semiHidden="0" w:uiPriority="71" w:unhideWhenUsed="0"/>
+    <w:lsdException w:name="Colorful List Accent 5" w:semiHidden="0" w:uiPriority="72" w:unhideWhenUsed="0"/>
+    <w:lsdException w:name="Colorful Grid Accent 5" w:semiHidden="0" w:uiPriority="73" w:unhideWhenUsed="0"/>
+    <w:lsdException w:name="Light Shading Accent 6" w:semiHidden="0" w:uiPriority="60" w:unhideWhenUsed="0"/>
+    <w:lsdException w:name="Light List Accent 6" w:semiHidden="0" w:uiPriority="61" w:unhideWhenUsed="0"/>
+    <w:lsdException w:name="Light Grid Accent 6" w:semiHidden="0" w:uiPriority="62" w:unhideWhenUsed="0"/>
+    <w:lsdException w:name="Medium Shading 1 Accent 6" w:semiHidden="0" w:uiPriority="63" w:unhideWhenUsed="0"/>
+    <w:lsdException w:name="Medium Shading 2 Accent 6" w:semiHidden="0" w:uiPriority="64" w:unhideWhenUsed="0"/>
+    <w:lsdException w:name="Medium List 1 Accent 6" w:semiHidden="0" w:uiPriority="65" w:unhideWhenUsed="0"/>
+    <w:lsdException w:name="Medium List 2 Accent 6" w:semiHidden="0" w:uiPriority="66" w:unhideWhenUsed="0"/>
+    <w:lsdException w:name="Medium Grid 1 Accent 6" w:semiHidden="0" w:uiPriority="67" w:unhideWhenUsed="0"/>
+    <w:lsdException w:name="Medium Grid 2 Accent 6" w:semiHidden="0" w:uiPriority="68" w:unhideWhenUsed="0"/>
+    <w:lsdException w:name="Medium Grid 3 Accent 6" w:semiHidden="0" w:uiPriority="69" w:unhideWhenUsed="0"/>
+    <w:lsdException w:name="Dark List Accent 6" w:semiHidden="0" w:uiPriority="70" w:unhideWhenUsed="0"/>
+    <w:lsdException w:name="Colorful Shading Accent 6" w:semiHidden="0" w:uiPriority="71" w:unhideWhenUsed="0"/>
+    <w:lsdException w:name="Colorful List Accent 6" w:semiHidden="0" w:uiPriority="72" w:unhideWhenUsed="0"/>
+    <w:lsdException w:name="Colorful Grid Accent 6" w:semiHidden="0" w:uiPriority="73" w:unhideWhenUsed="0"/>
+    <w:lsdException w:name="Subtle Emphasis" w:semiHidden="0" w:uiPriority="19" w:unhideWhenUsed="0" w:qFormat="1"/>
+    <w:lsdException w:name="Intense Emphasis" w:semiHidden="0" w:uiPriority="21" w:unhideWhenUsed="0" w:qFormat="1"/>
+    <w:lsdException w:name="Subtle Reference" w:semiHidden="0" w:uiPriority="31" w:unhideWhenUsed="0" w:qFormat="1"/>
+    <w:lsdException w:name="Intense Reference" w:semiHidden="0" w:uiPriority="32" w:unhideWhenUsed="0" w:qFormat="1"/>
+    <w:lsdException w:name="Book Title" w:semiHidden="0" w:uiPriority="33" w:unhideWhenUsed="0" w:qFormat="1"/>
+    <w:lsdException w:name="Bibliography" w:uiPriority="37"/>
+    <w:lsdException w:name="TOC Heading" w:uiPriority="39" w:qFormat="1"/>
+  </w:latentStyles>
+  <w:style w:type="paragraph" w:default="1" w:styleId="Normal">
+    <w:name w:val="Normal"/>
+    <w:qFormat/>
+  </w:style>
+  <w:style w:type="paragraph" w:styleId="Heading1">
+    <w:name w:val="heading 1"/>
+    <w:basedOn w:val="Normal"/>
+    <w:next w:val="Normal"/>
+    <w:link w:val="Heading1Char"/>
+    <w:uiPriority w:val="9"/>
+    <w:qFormat/>
+    <w:rsid w:val="00947496"/>
+    <w:pPr>
+      <w:keepNext/>
+      <w:keepLines/>
+      <w:spacing w:before="480" w:after="0"/>
+      <w:outlineLvl w:val="0"/>
+    </w:pPr>
+    <w:rPr>
+      <w:rFonts w:asciiTheme="majorHAnsi" w:eastAsiaTheme="majorEastAsia" w:hAnsiTheme="majorHAnsi" w:cstheme="majorBidi"/>
+      <w:b/>
+      <w:bCs/>
+      <w:color w:val="365F91" w:themeColor="accent1" w:themeShade="BF"/>
+      <w:sz w:val="28"/>
+      <w:szCs w:val="28"/>
+    </w:rPr>
+  </w:style>
+  <w:style w:type="paragraph" w:styleId="Heading2">
+    <w:name w:val="heading 2"/>
+    <w:basedOn w:val="Normal"/>
+    <w:next w:val="Normal"/>
+    <w:link w:val="Heading2Char"/>
+    <w:uiPriority w:val="9"/>
+    <w:unhideWhenUsed/>
+    <w:qFormat/>
+    <w:rsid w:val="005E33EF"/>
+    <w:pPr>
+      <w:keepNext/>
+      <w:keepLines/>
+      <w:spacing w:before="200" w:after="0"/>
+      <w:outlineLvl w:val="1"/>
+    </w:pPr>
+    <w:rPr>
+      <w:rFonts w:asciiTheme="majorHAnsi" w:eastAsiaTheme="majorEastAsia" w:hAnsiTheme="majorHAnsi" w:cstheme="majorBidi"/>
+      <w:b/>
+      <w:bCs/>
+      <w:color w:val="4F81BD" w:themeColor="accent1"/>
+      <w:sz w:val="26"/>
+      <w:szCs w:val="26"/>
+    </w:rPr>
+  </w:style>
+  <w:style w:type="paragraph" w:styleId="Heading3">
+    <w:name w:val="heading 3"/>
+    <w:basedOn w:val="Normal"/>
+    <w:next w:val="Normal"/>
+    <w:link w:val="Heading3Char"/>
+    <w:uiPriority w:val="9"/>
+    <w:unhideWhenUsed/>
+    <w:qFormat/>
+    <w:rsid w:val="008D19E3"/>
+    <w:pPr>
+      <w:keepNext/>
+      <w:keepLines/>
+      <w:spacing w:before="40" w:after="0"/>
+      <w:outlineLvl w:val="2"/>
+    </w:pPr>
+    <w:rPr>
+      <w:rFonts w:asciiTheme="majorHAnsi" w:eastAsiaTheme="majorEastAsia" w:hAnsiTheme="majorHAnsi" w:cstheme="majorBidi"/>
+      <w:color w:val="243F60" w:themeColor="accent1" w:themeShade="7F"/>
+      <w:sz w:val="24"/>
+      <w:szCs w:val="24"/>
+    </w:rPr>
+  </w:style>
+  <w:style w:type="character" w:default="1" w:styleId="DefaultParagraphFont">
+    <w:name w:val="Default Paragraph Font"/>
+    <w:uiPriority w:val="1"/>
+    <w:semiHidden/>
+    <w:unhideWhenUsed/>
+  </w:style>
+  <w:style w:type="table" w:default="1" w:styleId="TableNormal">
+    <w:name w:val="Normal Table"/>
+    <w:uiPriority w:val="99"/>
+    <w:semiHidden/>
+    <w:unhideWhenUsed/>
+    <w:tblPr>
+      <w:tblInd w:w="0" w:type="dxa"/>
+      <w:tblCellMar>
+        <w:top w:w="0" w:type="dxa"/>
+        <w:left w:w="108" w:type="dxa"/>
+        <w:bottom w:w="0" w:type="dxa"/>
+        <w:right w:w="108" w:type="dxa"/>
+      </w:tblCellMar>
+    </w:tblPr>
+  </w:style>
+  <w:style w:type="numbering" w:default="1" w:styleId="NoList">
+    <w:name w:val="No List"/>
+    <w:uiPriority w:val="99"/>
+    <w:semiHidden/>
+    <w:unhideWhenUsed/>
+  </w:style>
+  <w:style w:type="character" w:customStyle="1" w:styleId="Heading1Char">
+    <w:name w:val="Heading 1 Char"/>
+    <w:basedOn w:val="DefaultParagraphFont"/>
+    <w:link w:val="Heading1"/>
+    <w:uiPriority w:val="9"/>
+    <w:rsid w:val="00947496"/>
+    <w:rPr>
+      <w:rFonts w:asciiTheme="majorHAnsi" w:eastAsiaTheme="majorEastAsia" w:hAnsiTheme="majorHAnsi" w:cstheme="majorBidi"/>
+      <w:b/>
+      <w:bCs/>
+      <w:color w:val="365F91" w:themeColor="accent1" w:themeShade="BF"/>
+      <w:sz w:val="28"/>
+      <w:szCs w:val="28"/>
+    </w:rPr>
+  </w:style>
+  <w:style w:type="paragraph" w:styleId="Title">
+    <w:name w:val="Title"/>
+    <w:basedOn w:val="Normal"/>
+    <w:next w:val="Normal"/>
+    <w:link w:val="TitleChar"/>
+    <w:uiPriority w:val="10"/>
+    <w:qFormat/>
+    <w:rsid w:val="00947496"/>
+    <w:pPr>
+      <w:pBdr>
+        <w:bottom w:val="single" w:sz="8" w:space="4" w:color="4F81BD" w:themeColor="accent1"/>
+      </w:pBdr>
+      <w:spacing w:after="300" w:line="240" w:lineRule="auto"/>
+      <w:contextualSpacing/>
+    </w:pPr>
+    <w:rPr>
+      <w:rFonts w:asciiTheme="majorHAnsi" w:eastAsiaTheme="majorEastAsia" w:hAnsiTheme="majorHAnsi" w:cstheme="majorBidi"/>
+      <w:color w:val="17365D" w:themeColor="text2" w:themeShade="BF"/>
+      <w:spacing w:val="5"/>
+      <w:kern w:val="28"/>
+      <w:sz w:val="52"/>
+      <w:szCs w:val="52"/>
+    </w:rPr>
+  </w:style>
+  <w:style w:type="character" w:customStyle="1" w:styleId="TitleChar">
+    <w:name w:val="Title Char"/>
+    <w:basedOn w:val="DefaultParagraphFont"/>
+    <w:link w:val="Title"/>
+    <w:uiPriority w:val="10"/>
+    <w:rsid w:val="00947496"/>
+    <w:rPr>
+      <w:rFonts w:asciiTheme="majorHAnsi" w:eastAsiaTheme="majorEastAsia" w:hAnsiTheme="majorHAnsi" w:cstheme="majorBidi"/>
+      <w:color w:val="17365D" w:themeColor="text2" w:themeShade="BF"/>
+      <w:spacing w:val="5"/>
+      <w:kern w:val="28"/>
+      <w:sz w:val="52"/>
+      <w:szCs w:val="52"/>
+    </w:rPr>
+  </w:style>
+  <w:style w:type="paragraph" w:styleId="ListParagraph">
+    <w:name w:val="List Paragraph"/>
+    <w:basedOn w:val="Normal"/>
+    <w:uiPriority w:val="34"/>
+    <w:qFormat/>
+    <w:rsid w:val="00947496"/>
+    <w:pPr>
+      <w:ind w:left="720"/>
+      <w:contextualSpacing/>
+    </w:pPr>
+  </w:style>
+  <w:style w:type="paragraph" w:styleId="BalloonText">
+    <w:name w:val="Balloon Text"/>
+    <w:basedOn w:val="Normal"/>
+    <w:link w:val="BalloonTextChar"/>
+    <w:uiPriority w:val="99"/>
+    <w:semiHidden/>
+    <w:unhideWhenUsed/>
+    <w:rsid w:val="00C26161"/>
+    <w:pPr>
+      <w:spacing w:after="0" w:line="240" w:lineRule="auto"/>
+    </w:pPr>
+    <w:rPr>
+      <w:rFonts w:ascii="Tahoma" w:hAnsi="Tahoma" w:cs="Tahoma"/>
+      <w:sz w:val="16"/>
+      <w:szCs w:val="16"/>
+    </w:rPr>
+  </w:style>
+  <w:style w:type="character" w:customStyle="1" w:styleId="BalloonTextChar">
+    <w:name w:val="Balloon Text Char"/>
+    <w:basedOn w:val="DefaultParagraphFont"/>
+    <w:link w:val="BalloonText"/>
+    <w:uiPriority w:val="99"/>
+    <w:semiHidden/>
+    <w:rsid w:val="00C26161"/>
+    <w:rPr>
+      <w:rFonts w:ascii="Tahoma" w:hAnsi="Tahoma" w:cs="Tahoma"/>
+      <w:sz w:val="16"/>
+      <w:szCs w:val="16"/>
+    </w:rPr>
+  </w:style>
+  <w:style w:type="character" w:customStyle="1" w:styleId="Heading2Char">
+    <w:name w:val="Heading 2 Char"/>
+    <w:basedOn w:val="DefaultParagraphFont"/>
+    <w:link w:val="Heading2"/>
+    <w:uiPriority w:val="9"/>
+    <w:rsid w:val="005E33EF"/>
+    <w:rPr>
+      <w:rFonts w:asciiTheme="majorHAnsi" w:eastAsiaTheme="majorEastAsia" w:hAnsiTheme="majorHAnsi" w:cstheme="majorBidi"/>
+      <w:b/>
+      <w:bCs/>
+      <w:color w:val="4F81BD" w:themeColor="accent1"/>
+      <w:sz w:val="26"/>
+      <w:szCs w:val="26"/>
+    </w:rPr>
+  </w:style>
+  <w:style w:type="character" w:styleId="CommentReference">
+    <w:name w:val="annotation reference"/>
+    <w:basedOn w:val="DefaultParagraphFont"/>
+    <w:uiPriority w:val="99"/>
+    <w:semiHidden/>
+    <w:unhideWhenUsed/>
+    <w:rsid w:val="00550921"/>
+    <w:rPr>
+      <w:sz w:val="16"/>
+      <w:szCs w:val="16"/>
+    </w:rPr>
+  </w:style>
+  <w:style w:type="paragraph" w:styleId="CommentText">
+    <w:name w:val="annotation text"/>
+    <w:basedOn w:val="Normal"/>
+    <w:link w:val="CommentTextChar"/>
+    <w:uiPriority w:val="99"/>
+    <w:semiHidden/>
+    <w:unhideWhenUsed/>
+    <w:rsid w:val="00550921"/>
+    <w:pPr>
+      <w:spacing w:line="240" w:lineRule="auto"/>
+    </w:pPr>
+    <w:rPr>
+      <w:sz w:val="20"/>
+      <w:szCs w:val="20"/>
+    </w:rPr>
+  </w:style>
+  <w:style w:type="character" w:customStyle="1" w:styleId="CommentTextChar">
+    <w:name w:val="Comment Text Char"/>
+    <w:basedOn w:val="DefaultParagraphFont"/>
+    <w:link w:val="CommentText"/>
+    <w:uiPriority w:val="99"/>
+    <w:semiHidden/>
+    <w:rsid w:val="00550921"/>
+    <w:rPr>
+      <w:sz w:val="20"/>
+      <w:szCs w:val="20"/>
+    </w:rPr>
+  </w:style>
+  <w:style w:type="paragraph" w:styleId="CommentSubject">
+    <w:name w:val="annotation subject"/>
+    <w:basedOn w:val="CommentText"/>
+    <w:next w:val="CommentText"/>
+    <w:link w:val="CommentSubjectChar"/>
+    <w:uiPriority w:val="99"/>
+    <w:semiHidden/>
+    <w:unhideWhenUsed/>
+    <w:rsid w:val="00550921"/>
+    <w:rPr>
+      <w:b/>
+      <w:bCs/>
+    </w:rPr>
+  </w:style>
+  <w:style w:type="character" w:customStyle="1" w:styleId="CommentSubjectChar">
+    <w:name w:val="Comment Subject Char"/>
+    <w:basedOn w:val="CommentTextChar"/>
+    <w:link w:val="CommentSubject"/>
+    <w:uiPriority w:val="99"/>
+    <w:semiHidden/>
+    <w:rsid w:val="00550921"/>
+    <w:rPr>
+      <w:b/>
+      <w:bCs/>
+      <w:sz w:val="20"/>
+      <w:szCs w:val="20"/>
+    </w:rPr>
+  </w:style>
+  <w:style w:type="character" w:customStyle="1" w:styleId="Heading3Char">
+    <w:name w:val="Heading 3 Char"/>
+    <w:basedOn w:val="DefaultParagraphFont"/>
+    <w:link w:val="Heading3"/>
+    <w:uiPriority w:val="9"/>
+    <w:rsid w:val="008D19E3"/>
+    <w:rPr>
+      <w:rFonts w:asciiTheme="majorHAnsi" w:eastAsiaTheme="majorEastAsia" w:hAnsiTheme="majorHAnsi" w:cstheme="majorBidi"/>
+      <w:color w:val="243F60" w:themeColor="accent1" w:themeShade="7F"/>
+      <w:sz w:val="24"/>
+      <w:szCs w:val="24"/>
+    </w:rPr>
+  </w:style>
+  <w:style w:type="paragraph" w:styleId="Header">
+    <w:name w:val="header"/>
+    <w:basedOn w:val="Normal"/>
+    <w:link w:val="HeaderChar"/>
+    <w:uiPriority w:val="99"/>
+    <w:unhideWhenUsed/>
+    <w:rsid w:val="00D205E1"/>
+    <w:pPr>
+      <w:tabs>
+        <w:tab w:val="center" w:pos="4513"/>
+        <w:tab w:val="right" w:pos="9026"/>
+      </w:tabs>
+      <w:spacing w:after="0" w:line="240" w:lineRule="auto"/>
+    </w:pPr>
+  </w:style>
+  <w:style w:type="character" w:customStyle="1" w:styleId="HeaderChar">
+    <w:name w:val="Header Char"/>
+    <w:basedOn w:val="DefaultParagraphFont"/>
+    <w:link w:val="Header"/>
+    <w:uiPriority w:val="99"/>
+    <w:rsid w:val="00D205E1"/>
+  </w:style>
+  <w:style w:type="paragraph" w:styleId="Footer">
+    <w:name w:val="footer"/>
+    <w:basedOn w:val="Normal"/>
+    <w:link w:val="FooterChar"/>
+    <w:uiPriority w:val="99"/>
+    <w:unhideWhenUsed/>
+    <w:rsid w:val="00D205E1"/>
+    <w:pPr>
+      <w:tabs>
+        <w:tab w:val="center" w:pos="4513"/>
+        <w:tab w:val="right" w:pos="9026"/>
+      </w:tabs>
+      <w:spacing w:after="0" w:line="240" w:lineRule="auto"/>
+    </w:pPr>
+  </w:style>
+  <w:style w:type="character" w:customStyle="1" w:styleId="FooterChar">
+    <w:name w:val="Footer Char"/>
+    <w:basedOn w:val="DefaultParagraphFont"/>
+    <w:link w:val="Footer"/>
+    <w:uiPriority w:val="99"/>
+    <w:rsid w:val="00D205E1"/>
+  </w:style>
+  <w:style w:type="paragraph" w:styleId="NoSpacing">
+    <w:name w:val="No Spacing"/>
+    <w:uiPriority w:val="1"/>
+    <w:qFormat/>
+    <w:rsid w:val="00A51B82"/>
+    <w:pPr>
+      <w:spacing w:after="0" w:line="240" w:lineRule="auto"/>
+    </w:pPr>
+  </w:style>
 </w:styles>
 </file>
 
@@ -3563,12 +5510,30 @@
     <b:RefOrder>1</b:RefOrder>
   </b:Source>
   <b:Source>
+    <b:Tag>TPP13</b:Tag>
+    <b:SourceType>InternetSite</b:SourceType>
+    <b:Guid>{A28206EF-B4CF-4293-B2ED-BFB361B9A11C}</b:Guid>
+    <b:Author>
+      <b:Author>
+        <b:Corporate>TPP-UK</b:Corporate>
+      </b:Author>
+    </b:Author>
+    <b:Title>TPP SystmOne</b:Title>
+    <b:InternetSiteTitle>Working With The  NHS || TPP SystmOne</b:InternetSiteTitle>
+    <b:Year>2011</b:Year>
+    <b:YearAccessed>2014</b:YearAccessed>
+    <b:MonthAccessed>September</b:MonthAccessed>
+    <b:DayAccessed>22</b:DayAccessed>
+    <b:URL>http://www.tpp-uk.com/working-with-the-nhs/</b:URL>
+    <b:RefOrder>3</b:RefOrder>
+  </b:Source>
+  <b:Source>
     <b:Tag>TPP11</b:Tag>
     <b:SourceType>InternetSite</b:SourceType>
-    <b:Guid>{801C8806-8E72-4B7A-81B9-E55D45DE76A9}</b:Guid>
+    <b:Guid>{9AB7881F-5012-43A3-AA80-CE80ECF276AC}</b:Guid>
     <b:Author>
       <b:Author>
-        <b:Corporate>TPP SystmOne</b:Corporate>
+        <b:Corporate>TPP-UK</b:Corporate>
       </b:Author>
     </b:Author>
     <b:Title>Working with the NHS || TPP SystmOne</b:Title>
@@ -3584,7 +5549,7 @@
 </file>
 
 <file path=customXml/itemProps1.xml><?xml version="1.0" encoding="utf-8"?>
-<ds:datastoreItem xmlns:ds="http://schemas.openxmlformats.org/officeDocument/2006/customXml" ds:itemID="{2285C51D-1EC8-411F-9D3E-7F634AB85558}">
+<ds:datastoreItem xmlns:ds="http://schemas.openxmlformats.org/officeDocument/2006/customXml" ds:itemID="{BCA1B0B7-7653-4DF7-8A4E-B16BF8909FC6}">
   <ds:schemaRefs>
     <ds:schemaRef ds:uri="http://schemas.openxmlformats.org/officeDocument/2006/bibliography"/>
   </ds:schemaRefs>

</xml_diff>

<commit_message>
Market Research - Stephen Complete
</commit_message>
<xml_diff>
--- a/Documentation/Research/Market Research.docx
+++ b/Documentation/Research/Market Research.docx
@@ -224,7 +224,6 @@
           <w:numId w:val="2"/>
         </w:numPr>
       </w:pPr>
-      <w:proofErr w:type="spellStart"/>
       <w:r>
         <w:lastRenderedPageBreak/>
         <w:t>Syst</w:t>
@@ -232,16 +231,10 @@
       <w:r>
         <w:t>mOne</w:t>
       </w:r>
-      <w:proofErr w:type="spellEnd"/>
-    </w:p>
-    <w:p>
-      <w:proofErr w:type="spellStart"/>
-      <w:r>
-        <w:t>SystmOne</w:t>
-      </w:r>
-      <w:proofErr w:type="spellEnd"/>
-      <w:r>
-        <w:t xml:space="preserve"> is a clinical software that is produced by a company names TPP, it was first released in 1999 and is adopted by the NHS as a part of the National Programme for IT and their vision for a ‘one patient, one record’ model of healthcare</w:t>
+    </w:p>
+    <w:p>
+      <w:r>
+        <w:t>SystmOne is a clinical software that is produced by a company names TPP, it was first released in 1999 and is adopted by the NHS as a part of the National Programme for IT and their vision for a ‘one patient, one record’ model of healthcare</w:t>
       </w:r>
       <w:sdt>
         <w:sdtPr>
@@ -278,29 +271,8 @@
       </w:r>
     </w:p>
     <w:p>
-      <w:proofErr w:type="spellStart"/>
-      <w:r>
-        <w:t>SystmOne</w:t>
-      </w:r>
-      <w:proofErr w:type="spellEnd"/>
-      <w:r>
-        <w:t xml:space="preserve"> is an enterprise product that is made up of several modules; these are able to be used to together or individually as a standalone solution. The module that is most similar to the vision of </w:t>
-      </w:r>
-      <w:proofErr w:type="spellStart"/>
-      <w:r>
-        <w:t>JustHealth</w:t>
-      </w:r>
-      <w:proofErr w:type="spellEnd"/>
-      <w:r>
-        <w:t xml:space="preserve"> is the </w:t>
-      </w:r>
-      <w:proofErr w:type="spellStart"/>
-      <w:r>
-        <w:t>SystmOne</w:t>
-      </w:r>
-      <w:proofErr w:type="spellEnd"/>
-      <w:r>
-        <w:t xml:space="preserve"> ‘Community’ module. This is used by NHS district nursing teams in 107 different Primary Care Trusts </w:t>
+      <w:r>
+        <w:t xml:space="preserve">SystmOne is an enterprise product that is made up of several modules; these are able to be used to together or individually as a standalone solution. The module that is most similar to the vision of JustHealth is the SystmOne ‘Community’ module. This is used by NHS district nursing teams in 107 different Primary Care Trusts </w:t>
       </w:r>
       <w:sdt>
         <w:sdtPr>
@@ -341,23 +313,7 @@
     </w:p>
     <w:p>
       <w:r>
-        <w:t xml:space="preserve">Before the introduction of the </w:t>
-      </w:r>
-      <w:proofErr w:type="spellStart"/>
-      <w:r>
-        <w:t>SystmOne</w:t>
-      </w:r>
-      <w:proofErr w:type="spellEnd"/>
-      <w:r>
-        <w:t xml:space="preserve"> Community module the carers/nurses that would visit the patients home would have to duplicate there work by recording by hand information about the patient and then when they arrived back at the hospital/clinic where they were based they would have to copy this information electronically into the system. However, </w:t>
-      </w:r>
-      <w:proofErr w:type="spellStart"/>
-      <w:r>
-        <w:t>SystmOne</w:t>
-      </w:r>
-      <w:proofErr w:type="spellEnd"/>
-      <w:r>
-        <w:t xml:space="preserve"> has enabled nurses to be able to do this whilst on the move as in particular SWEC have given all of their nurses an HP Toughbook to ensure that they are able to </w:t>
+        <w:t xml:space="preserve">Before the introduction of the SystmOne Community module the carers/nurses that would visit the patients home would have to duplicate there work by recording by hand information about the patient and then when they arrived back at the hospital/clinic where they were based they would have to copy this information electronically into the system. However, SystmOne has enabled nurses to be able to do this whilst on the move as in particular SWEC have given all of their nurses an HP Toughbook to ensure that they are able to </w:t>
       </w:r>
       <w:r>
         <w:t xml:space="preserve">do this on the move which means that each nurse is able to see more patients and/or spend more time with the patients that they visit. </w:t>
@@ -376,21 +332,8 @@
       </w:r>
     </w:p>
     <w:p>
-      <w:proofErr w:type="spellStart"/>
-      <w:r>
-        <w:t>SystmOne</w:t>
-      </w:r>
-      <w:proofErr w:type="spellEnd"/>
-      <w:r>
-        <w:t xml:space="preserve">: Community has many features and functionalities, some of these are aimed at the carers/nurses and others are directed towards management and administrators. Management functionality is much to do with reporting on workload of the Primary Care Trust as a whole, individual nursing units, or individual members of staff. It is also capable of running reports on waiting times and referral reasons. Due to the scope, time and resources allocated to the </w:t>
-      </w:r>
-      <w:proofErr w:type="spellStart"/>
-      <w:r>
-        <w:t>JustHealth</w:t>
-      </w:r>
-      <w:proofErr w:type="spellEnd"/>
-      <w:r>
-        <w:t xml:space="preserve"> project it is unlikely that this functionality would be built into the application.</w:t>
+      <w:r>
+        <w:t>SystmOne: Community has many features and functionalities, some of these are aimed at the carers/nurses and others are directed towards management and administrators. Management functionality is much to do with reporting on workload of the Primary Care Trust as a whole, individual nursing units, or individual members of staff. It is also capable of running reports on waiting times and referral reasons. Due to the scope, time and resources allocated to the JustHealth project it is unlikely that this functionality would be built into the application.</w:t>
       </w:r>
     </w:p>
     <w:p>
@@ -398,23 +341,7 @@
         <w:t xml:space="preserve">Furthermore, the </w:t>
       </w:r>
       <w:r>
-        <w:t xml:space="preserve">administrators are also given full access to </w:t>
-      </w:r>
-      <w:proofErr w:type="spellStart"/>
-      <w:r>
-        <w:t>SystmOne</w:t>
-      </w:r>
-      <w:proofErr w:type="spellEnd"/>
-      <w:r>
-        <w:t xml:space="preserve"> so that they are able to schedule appointments and assign patients to other nurses/carers. Administrators are given full access to the system so they would be able to update patient records. This seems to be somewhat unnecessary and </w:t>
-      </w:r>
-      <w:proofErr w:type="spellStart"/>
-      <w:r>
-        <w:t>JustHealth</w:t>
-      </w:r>
-      <w:proofErr w:type="spellEnd"/>
-      <w:r>
-        <w:t xml:space="preserve"> believe that administrators should only need access to patient profiles; to update address/doctor/next of kin and so on and to add appointments however, they should not need access to patient information such as blood pressure, heart rate and medication and if this is required it should be read-only access. </w:t>
+        <w:t xml:space="preserve">administrators are also given full access to SystmOne so that they are able to schedule appointments and assign patients to other nurses/carers. Administrators are given full access to the system so they would be able to update patient records. This seems to be somewhat unnecessary and JustHealth believe that administrators should only need access to patient profiles; to update address/doctor/next of kin and so on and to add appointments however, they should not need access to patient information such as blood pressure, heart rate and medication and if this is required it should be read-only access. </w:t>
       </w:r>
     </w:p>
     <w:p>
@@ -422,15 +349,7 @@
         <w:spacing w:after="0"/>
       </w:pPr>
       <w:r>
-        <w:t xml:space="preserve">Nurses are able to update </w:t>
-      </w:r>
-      <w:proofErr w:type="spellStart"/>
-      <w:r>
-        <w:t>SystmOne</w:t>
-      </w:r>
-      <w:proofErr w:type="spellEnd"/>
-      <w:r>
-        <w:t xml:space="preserve"> with a whole range of different</w:t>
+        <w:t>Nurses are able to update SystmOne with a whole range of different</w:t>
       </w:r>
       <w:r>
         <w:t xml:space="preserve"> information, including: </w:t>
@@ -531,19 +450,11 @@
                                 <w:sz w:val="16"/>
                               </w:rPr>
                             </w:pPr>
-                            <w:proofErr w:type="spellStart"/>
                             <w:r>
                               <w:rPr>
                                 <w:sz w:val="16"/>
                               </w:rPr>
-                              <w:t>SystmOne</w:t>
-                            </w:r>
-                            <w:proofErr w:type="spellEnd"/>
-                            <w:r>
-                              <w:rPr>
-                                <w:sz w:val="16"/>
-                              </w:rPr>
-                              <w:t xml:space="preserve"> will calculate BMI</w:t>
+                              <w:t>SystmOne will calculate BMI</w:t>
                             </w:r>
                           </w:p>
                         </w:txbxContent>
@@ -893,21 +804,13 @@
       </w:r>
     </w:p>
     <w:p>
-      <w:proofErr w:type="spellStart"/>
-      <w:r>
-        <w:t>SystmOne</w:t>
-      </w:r>
-      <w:proofErr w:type="spellEnd"/>
-      <w:r>
-        <w:t xml:space="preserve">: Community is not as easy to use or as effective as it could be. Initially, the learning curve is very steep and can often confuse users. SWECS employs around 3 IT </w:t>
-      </w:r>
-      <w:proofErr w:type="spellStart"/>
-      <w:r>
-        <w:t>Systm</w:t>
-      </w:r>
-      <w:proofErr w:type="spellEnd"/>
-      <w:r>
-        <w:t xml:space="preserve"> One trained staff to show users (nurses/admins/management) how to use the system effectively and help them with any issues that they may have. The system has small buttons that often appear to be hidden away and this makes the use of the system difficult especially as the users are often not technically minded. Further to this, the colour scheme of the system is bland; it is mainly grey </w:t>
+      <w:r>
+        <w:t>SystmOne: Community is not as easy to use or as effective as it could be. Initially, the learning curve is very steep and can often confuse users. SWECS employs around 3 IT Systm</w:t>
+      </w:r>
+      <w:bookmarkStart w:id="0" w:name="_GoBack"/>
+      <w:bookmarkEnd w:id="0"/>
+      <w:r>
+        <w:t xml:space="preserve">One trained staff to show users (nurses/admins/management) how to use the system effectively and help them with any issues that they may have. The system has small buttons that often appear to be hidden away and this makes the use of the system difficult especially as the users are often not technically minded. Further to this, the colour scheme of the system is bland; it is mainly grey </w:t>
       </w:r>
       <w:r>
         <w:t xml:space="preserve">which also makes the system difficult to use. </w:t>
@@ -953,15 +856,7 @@
     </w:p>
     <w:p>
       <w:r>
-        <w:t xml:space="preserve">The performance of </w:t>
-      </w:r>
-      <w:proofErr w:type="spellStart"/>
-      <w:r>
-        <w:t>SystmOne</w:t>
-      </w:r>
-      <w:proofErr w:type="spellEnd"/>
-      <w:r>
-        <w:t xml:space="preserve"> is good and it has to be in order for nurses/carers to be able to make all of the visits that they are required to make and also ensure that they</w:t>
+        <w:t>The performance of SystmOne is good and it has to be in order for nurses/carers to be able to make all of the visits that they are required to make and also ensure that they</w:t>
       </w:r>
       <w:r>
         <w:t xml:space="preserve"> update records efficiently and accurately. Although, performance is crucial the auditing of the records that are committed is also very high. This is to ensure that who changed what and when is all recorded and available to view if needed. This is essential to ensure that if needed, users can be held accountable if records are inaccurate or corrupt. </w:t>
@@ -980,29 +875,8 @@
       </w:r>
     </w:p>
     <w:p>
-      <w:proofErr w:type="spellStart"/>
-      <w:r>
-        <w:t>SystmOne</w:t>
-      </w:r>
-      <w:proofErr w:type="spellEnd"/>
-      <w:r>
-        <w:t xml:space="preserve"> provides no patient interaction capability and patients are unable to view the information held about them in </w:t>
-      </w:r>
-      <w:proofErr w:type="spellStart"/>
-      <w:r>
-        <w:t>SystmOne</w:t>
-      </w:r>
-      <w:proofErr w:type="spellEnd"/>
-      <w:r>
-        <w:t xml:space="preserve"> from the nurse/carer that is visiting them. This is to ensure confidentiality of other patients too however, if a patient does request the information that is held within </w:t>
-      </w:r>
-      <w:proofErr w:type="spellStart"/>
-      <w:r>
-        <w:t>SystmOne</w:t>
-      </w:r>
-      <w:proofErr w:type="spellEnd"/>
-      <w:r>
-        <w:t xml:space="preserve"> about them then this can be printed and given to them in paper format, not electronically. If the system provided patient login and they were able to see information solely about themselves this would save the NHS money and also save staff the time that it takes to speak to the patient, find their information, print it and deliver it to them.</w:t>
+      <w:r>
+        <w:t>SystmOne provides no patient interaction capability and patients are unable to view the information held about them in SystmOne from the nurse/carer that is visiting them. This is to ensure confidentiality of other patients too however, if a patient does request the information that is held within SystmOne about them then this can be printed and given to them in paper format, not electronically. If the system provided patient login and they were able to see information solely about themselves this would save the NHS money and also save staff the time that it takes to speak to the patient, find their information, print it and deliver it to them.</w:t>
       </w:r>
     </w:p>
     <w:p>
@@ -1042,15 +916,7 @@
         </w:numPr>
       </w:pPr>
       <w:r>
-        <w:t xml:space="preserve">Both a web and mobile interface would be better than </w:t>
-      </w:r>
-      <w:proofErr w:type="spellStart"/>
-      <w:r>
-        <w:t>SystmOne</w:t>
-      </w:r>
-      <w:proofErr w:type="spellEnd"/>
-      <w:r>
-        <w:t xml:space="preserve"> as this is currently only available as a windows OS install, which consequently restricts the type of endpoint that can be used to access the system. </w:t>
+        <w:t xml:space="preserve">Both a web and mobile interface would be better than SystmOne as this is currently only available as a windows OS install, which consequently restricts the type of endpoint that can be used to access the system. </w:t>
       </w:r>
     </w:p>
     <w:p>
@@ -1112,38 +978,14 @@
         <w:rPr>
           <w:i/>
         </w:rPr>
-        <w:t xml:space="preserve">All of the above was taken from a telephone interview with Dean </w:t>
-      </w:r>
-      <w:proofErr w:type="spellStart"/>
+        <w:t xml:space="preserve">All of the above was taken from a telephone interview with Dean Markwick, a former Mobile working Assistant for </w:t>
+      </w:r>
       <w:r>
         <w:rPr>
           <w:i/>
         </w:rPr>
-        <w:t>Markwick</w:t>
-      </w:r>
-      <w:proofErr w:type="spellEnd"/>
-      <w:r>
-        <w:rPr>
-          <w:i/>
-        </w:rPr>
-        <w:t xml:space="preserve">, a former Mobile working Assistant for </w:t>
-      </w:r>
-      <w:proofErr w:type="spellStart"/>
-      <w:r>
-        <w:rPr>
-          <w:i/>
-        </w:rPr>
-        <w:t>NHS</w:t>
-      </w:r>
-      <w:proofErr w:type="gramStart"/>
-      <w:r>
-        <w:rPr>
-          <w:i/>
-        </w:rPr>
-        <w:t>,South</w:t>
-      </w:r>
-      <w:proofErr w:type="spellEnd"/>
-      <w:proofErr w:type="gramEnd"/>
+        <w:t>NHS, South</w:t>
+      </w:r>
       <w:r>
         <w:rPr>
           <w:i/>
@@ -1159,11 +1001,11 @@
           <w:numId w:val="2"/>
         </w:numPr>
       </w:pPr>
-      <w:commentRangeStart w:id="0"/>
+      <w:commentRangeStart w:id="1"/>
       <w:r>
         <w:t>Analysis of consumer based applications</w:t>
       </w:r>
-      <w:commentRangeEnd w:id="0"/>
+      <w:commentRangeEnd w:id="1"/>
       <w:r>
         <w:rPr>
           <w:rStyle w:val="CommentReference"/>
@@ -1172,7 +1014,7 @@
           <w:bCs w:val="0"/>
           <w:color w:val="auto"/>
         </w:rPr>
-        <w:commentReference w:id="0"/>
+        <w:commentReference w:id="1"/>
       </w:r>
     </w:p>
     <w:p>
@@ -1204,19 +1046,11 @@
           <w:b/>
         </w:rPr>
       </w:pPr>
-      <w:proofErr w:type="spellStart"/>
       <w:r>
         <w:rPr>
           <w:b/>
         </w:rPr>
-        <w:t>Piri</w:t>
-      </w:r>
-      <w:proofErr w:type="spellEnd"/>
-      <w:r>
-        <w:rPr>
-          <w:b/>
-        </w:rPr>
-        <w:t xml:space="preserve"> Pollen Application, GlaxoSmithKline</w:t>
+        <w:t>Piri Pollen Application, GlaxoSmithKline</w:t>
       </w:r>
     </w:p>
     <w:p>
@@ -1233,15 +1067,7 @@
         <w:t xml:space="preserve"> sufferers; it gives a pollen forecast and allows the user to set medication reminders. Specifically, target</w:t>
       </w:r>
       <w:r>
-        <w:t xml:space="preserve">ed at consumers of </w:t>
-      </w:r>
-      <w:proofErr w:type="spellStart"/>
-      <w:r>
-        <w:t>Piriteze</w:t>
-      </w:r>
-      <w:proofErr w:type="spellEnd"/>
-      <w:r>
-        <w:t xml:space="preserve">, the application allows you to find your nearest store to buy the product or order online. </w:t>
+        <w:t xml:space="preserve">ed at consumers of Piriteze, the application allows you to find your nearest store to buy the product or order online. </w:t>
       </w:r>
       <w:r>
         <w:t xml:space="preserve">This application was taken off of the app store in June 2014 due to technical difficulties </w:t>
@@ -1264,14 +1090,12 @@
         </w:rPr>
         <w:t xml:space="preserve">Note: This app has now been taken off of the ‘App Store’ as can be seen in an email to the application owner in Appendix </w:t>
       </w:r>
-      <w:proofErr w:type="gramStart"/>
       <w:r>
         <w:rPr>
           <w:i/>
         </w:rPr>
-        <w:t>2,</w:t>
-      </w:r>
-      <w:proofErr w:type="gramEnd"/>
+        <w:t>2;</w:t>
+      </w:r>
       <w:r>
         <w:rPr>
           <w:i/>
@@ -1311,54 +1135,25 @@
           <w:numId w:val="3"/>
         </w:numPr>
       </w:pPr>
-      <w:proofErr w:type="spellStart"/>
       <w:r>
         <w:rPr>
           <w:b/>
         </w:rPr>
-        <w:t>MediSafe</w:t>
-      </w:r>
-      <w:proofErr w:type="spellEnd"/>
+        <w:t xml:space="preserve">MediSafe Meds &amp; Pills Reminder, </w:t>
+      </w:r>
       <w:r>
         <w:rPr>
           <w:b/>
         </w:rPr>
-        <w:t xml:space="preserve"> Meds &amp; Pills Reminder, </w:t>
-      </w:r>
-      <w:proofErr w:type="spellStart"/>
-      <w:r>
-        <w:rPr>
-          <w:b/>
-        </w:rPr>
-        <w:t>MediSafe</w:t>
-      </w:r>
-      <w:proofErr w:type="spellEnd"/>
-      <w:r>
-        <w:rPr>
-          <w:b/>
-        </w:rPr>
-        <w:t xml:space="preserve"> Project </w:t>
+        <w:t xml:space="preserve">MediSafe Project </w:t>
       </w:r>
     </w:p>
     <w:p>
       <w:pPr>
         <w:pStyle w:val="ListParagraph"/>
       </w:pPr>
-      <w:proofErr w:type="spellStart"/>
-      <w:r>
-        <w:t>MediSafe</w:t>
-      </w:r>
-      <w:proofErr w:type="spellEnd"/>
-      <w:r>
-        <w:t xml:space="preserve"> is a medication reminder app, it allows you to add the medication that you are due to take and will remind you when you should be taking the pills. If you don’t mark the action as complete the app will alert your selected </w:t>
-      </w:r>
-      <w:proofErr w:type="spellStart"/>
-      <w:r>
-        <w:t>MediSafe</w:t>
-      </w:r>
-      <w:proofErr w:type="spellEnd"/>
-      <w:r>
-        <w:t xml:space="preserve"> buddy. Also, the app facilitates a reporting feature showing if and when medication has been taken and when </w:t>
+      <w:r>
+        <w:t xml:space="preserve">MediSafe is a medication reminder app, it allows you to add the medication that you are due to take and will remind you when you should be taking the pills. If you don’t mark the action as complete the app will alert your selected MediSafe buddy. Also, the app facilitates a reporting feature showing if and when medication has been taken and when </w:t>
       </w:r>
       <w:r>
         <w:t>prescriptions need to be renewed.</w:t>
@@ -1378,27 +1173,14 @@
     </w:p>
     <w:p>
       <w:r>
-        <w:t xml:space="preserve">The </w:t>
-      </w:r>
-      <w:proofErr w:type="spellStart"/>
-      <w:r>
-        <w:t>MediSafe</w:t>
-      </w:r>
-      <w:proofErr w:type="spellEnd"/>
-      <w:r>
-        <w:t xml:space="preserve"> application is </w:t>
+        <w:t xml:space="preserve">The MediSafe application is </w:t>
       </w:r>
       <w:r>
         <w:t xml:space="preserve">available on android </w:t>
       </w:r>
       <w:r>
-        <w:t xml:space="preserve">as well as </w:t>
-      </w:r>
-      <w:proofErr w:type="spellStart"/>
-      <w:r>
-        <w:t>iOS</w:t>
-      </w:r>
-      <w:proofErr w:type="spellEnd"/>
+        <w:t>as well as iOS</w:t>
+      </w:r>
       <w:r>
         <w:t>,</w:t>
       </w:r>
@@ -1424,38 +1206,14 @@
         <w:t xml:space="preserve"> will be accessible from any device whether it be a smartphone, tablet or PC. </w:t>
       </w:r>
       <w:r>
-        <w:t xml:space="preserve">The </w:t>
-      </w:r>
-      <w:proofErr w:type="spellStart"/>
-      <w:r>
-        <w:t>Piri</w:t>
-      </w:r>
-      <w:proofErr w:type="spellEnd"/>
-      <w:r>
-        <w:t xml:space="preserve"> Pollen application is only available on </w:t>
-      </w:r>
-      <w:proofErr w:type="spellStart"/>
-      <w:r>
-        <w:t>iOS</w:t>
-      </w:r>
-      <w:proofErr w:type="spellEnd"/>
-      <w:r>
-        <w:t xml:space="preserve"> and </w:t>
+        <w:t xml:space="preserve">The Piri Pollen application is only available on iOS and </w:t>
       </w:r>
       <w:r>
         <w:lastRenderedPageBreak/>
         <w:t xml:space="preserve">although it does have a website that is able to </w:t>
       </w:r>
       <w:r>
-        <w:t xml:space="preserve">tell you the pollen count for your local area as well as order the </w:t>
-      </w:r>
-      <w:proofErr w:type="spellStart"/>
-      <w:r>
-        <w:t>Piriteze</w:t>
-      </w:r>
-      <w:proofErr w:type="spellEnd"/>
-      <w:r>
-        <w:t xml:space="preserve"> drug</w:t>
+        <w:t>tell you the pollen count for your local area as well as order the Piriteze drug</w:t>
       </w:r>
       <w:r>
         <w:t>,</w:t>
@@ -1466,42 +1224,10 @@
     </w:p>
     <w:p>
       <w:r>
-        <w:t xml:space="preserve">Furthermore, the </w:t>
-      </w:r>
-      <w:proofErr w:type="spellStart"/>
-      <w:r>
-        <w:t>MediSafe</w:t>
-      </w:r>
-      <w:proofErr w:type="spellEnd"/>
-      <w:r>
-        <w:t xml:space="preserve"> application is adapted for larger screens, such as the use of tablets as well as smart phones which tend to have smaller screens. This is very useful and again makes the application accessible to people that have either android smartphones or tablets. On the other hand, the </w:t>
-      </w:r>
-      <w:proofErr w:type="spellStart"/>
-      <w:r>
-        <w:t>Piri</w:t>
-      </w:r>
-      <w:proofErr w:type="spellEnd"/>
-      <w:r>
-        <w:t xml:space="preserve"> Pollen app is only available on the iPhone and not on the </w:t>
-      </w:r>
-      <w:proofErr w:type="spellStart"/>
-      <w:r>
-        <w:t>iPad</w:t>
-      </w:r>
-      <w:proofErr w:type="spellEnd"/>
-      <w:r>
-        <w:t xml:space="preserve"> which limits the user base of the application. </w:t>
-      </w:r>
-      <w:r>
-        <w:t xml:space="preserve">Although, for the </w:t>
-      </w:r>
-      <w:proofErr w:type="spellStart"/>
-      <w:r>
-        <w:t>JustHealth</w:t>
-      </w:r>
-      <w:proofErr w:type="spellEnd"/>
-      <w:r>
-        <w:t xml:space="preserve"> project</w:t>
+        <w:t xml:space="preserve">Furthermore, the MediSafe application is adapted for larger screens, such as the use of tablets as well as smart phones which tend to have smaller screens. This is very useful and again makes the application accessible to people that have either android smartphones or tablets. On the other hand, the Piri Pollen app is only available on the iPhone and not on the iPad which limits the user base of the application. </w:t>
+      </w:r>
+      <w:r>
+        <w:t>Although, for the JustHealth project</w:t>
       </w:r>
       <w:r>
         <w:t xml:space="preserve"> both smartphone and tablet compatibility are crucial</w:t>
@@ -1518,15 +1244,7 @@
     </w:p>
     <w:p>
       <w:r>
-        <w:t xml:space="preserve">The </w:t>
-      </w:r>
-      <w:proofErr w:type="spellStart"/>
-      <w:r>
-        <w:t>MediSafe</w:t>
-      </w:r>
-      <w:proofErr w:type="spellEnd"/>
-      <w:r>
-        <w:t xml:space="preserve"> application is compatible with android versions 2.3 and higher. This is important to ensure that users are not able to access the application if they are not on the latest version of android. We should also consider the security requirements of the application and ensure that versions that have potentially catastrophic security vulnerabilities are either mitigated by the coding of the application and/or not supported by the application. </w:t>
+        <w:t xml:space="preserve">The MediSafe application is compatible with android versions 2.3 and higher. This is important to ensure that users are not able to access the application if they are not on the latest version of android. We should also consider the security requirements of the application and ensure that versions that have potentially catastrophic security vulnerabilities are either mitigated by the coding of the application and/or not supported by the application. </w:t>
       </w:r>
     </w:p>
     <w:p>
@@ -1588,21 +1306,12 @@
           <w:u w:val="single"/>
         </w:rPr>
       </w:pPr>
-      <w:proofErr w:type="spellStart"/>
       <w:r>
         <w:rPr>
           <w:b/>
           <w:u w:val="single"/>
         </w:rPr>
-        <w:t>Piri</w:t>
-      </w:r>
-      <w:proofErr w:type="spellEnd"/>
-      <w:r>
-        <w:rPr>
-          <w:b/>
-          <w:u w:val="single"/>
-        </w:rPr>
-        <w:t xml:space="preserve"> Pollen Application</w:t>
+        <w:t>Piri Pollen Application</w:t>
       </w:r>
     </w:p>
     <w:p>
@@ -2485,19 +2194,11 @@
                                   <w:i/>
                                 </w:rPr>
                               </w:pPr>
-                              <w:proofErr w:type="gramStart"/>
                               <w:r>
                                 <w:rPr>
                                   <w:i/>
                                 </w:rPr>
-                                <w:t>Customary, automated inputs from the application.</w:t>
-                              </w:r>
-                              <w:proofErr w:type="gramEnd"/>
-                              <w:r>
-                                <w:rPr>
-                                  <w:i/>
-                                </w:rPr>
-                                <w:t xml:space="preserve"> This is a nice feature although, may not be applicable for people with chronic health conditions. </w:t>
+                                <w:t xml:space="preserve">Customary, automated inputs from the application. This is a nice feature although, may not be applicable for people with chronic health conditions. </w:t>
                               </w:r>
                             </w:p>
                           </w:txbxContent>
@@ -2770,19 +2471,17 @@
                                 <w:i/>
                               </w:rPr>
                             </w:pPr>
-                            <w:proofErr w:type="gramStart"/>
                             <w:r>
                               <w:rPr>
                                 <w:i/>
                               </w:rPr>
-                              <w:t>Checks that the user is happy with the decision that they have made.</w:t>
+                              <w:t>This c</w:t>
                             </w:r>
-                            <w:proofErr w:type="gramEnd"/>
                             <w:r>
                               <w:rPr>
                                 <w:i/>
                               </w:rPr>
-                              <w:t xml:space="preserve"> This adds a step in to the process that some users may find frustrating and time consuming although, this should be done to check that the reminder is as expected/needed otherwise it may have serious consequences if the patient is to miss a dose. </w:t>
+                              <w:t xml:space="preserve">hecks that the user is happy with the decision that they have made. This adds a step in to the process that some users may find frustrating and time consuming although, this should be done to check that the reminder is as expected/needed otherwise it may have serious consequences if the patient is to miss a dose. </w:t>
                             </w:r>
                           </w:p>
                         </w:txbxContent>
@@ -2804,6 +2503,10 @@
           </mc:Choice>
           <mc:Fallback>
             <w:pict>
+              <v:shapetype id="_x0000_t202" coordsize="21600,21600" o:spt="202" path="m,l,21600r21600,l21600,xe">
+                <v:stroke joinstyle="miter"/>
+                <v:path gradientshapeok="t" o:connecttype="rect"/>
+              </v:shapetype>
               <v:shape id="Text Box 21" o:spid="_x0000_s1046" type="#_x0000_t202" style="position:absolute;margin-left:354pt;margin-top:-9pt;width:108.75pt;height:281.25pt;z-index:251671040;visibility:visible;mso-wrap-style:square;mso-height-percent:0;mso-wrap-distance-left:9pt;mso-wrap-distance-top:0;mso-wrap-distance-right:9pt;mso-wrap-distance-bottom:0;mso-position-horizontal:absolute;mso-position-horizontal-relative:text;mso-position-vertical:absolute;mso-position-vertical-relative:text;mso-height-percent:0;mso-height-relative:margin;v-text-anchor:top" o:gfxdata="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" filled="f" stroked="f" strokeweight=".5pt">
                 <v:textbox>
                   <w:txbxContent>
@@ -2817,7 +2520,13 @@
                         <w:rPr>
                           <w:i/>
                         </w:rPr>
-                        <w:t xml:space="preserve">Checks that the user is happy with the decision that they have made. This adds a step in to the process that some users may find frustrating and time consuming although, this should be done to check that the reminder is as expected/needed otherwise it may have serious consequences if the patient is to miss a dose. </w:t>
+                        <w:t>This c</w:t>
+                      </w:r>
+                      <w:r>
+                        <w:rPr>
+                          <w:i/>
+                        </w:rPr>
+                        <w:t xml:space="preserve">hecks that the user is happy with the decision that they have made. This adds a step in to the process that some users may find frustrating and time consuming although, this should be done to check that the reminder is as expected/needed otherwise it may have serious consequences if the patient is to miss a dose. </w:t>
                       </w:r>
                     </w:p>
                   </w:txbxContent>
@@ -3140,21 +2849,13 @@
     <w:p/>
     <w:p>
       <w:r>
-        <w:t xml:space="preserve">Ultimately, the </w:t>
-      </w:r>
-      <w:proofErr w:type="spellStart"/>
-      <w:r>
-        <w:t>P</w:t>
+        <w:t>Ultimately, the P</w:t>
       </w:r>
       <w:r>
         <w:t>i</w:t>
       </w:r>
       <w:r>
-        <w:t>ri</w:t>
-      </w:r>
-      <w:proofErr w:type="spellEnd"/>
-      <w:r>
-        <w:t xml:space="preserve"> Pollen application has both good and bad features in it</w:t>
+        <w:t>ri Pollen application has both good and bad features in it</w:t>
       </w:r>
       <w:r>
         <w:t>s</w:t>
@@ -3169,37 +2870,19 @@
         <w:t>feel like the application looks quite dated and this is large</w:t>
       </w:r>
       <w:r>
-        <w:t xml:space="preserve">ly down to the colour scheme. I can see that this colour scheme has been adopted because this is the same colour scheme as the </w:t>
-      </w:r>
-      <w:proofErr w:type="spellStart"/>
-      <w:r>
-        <w:t>Piriteze</w:t>
-      </w:r>
-      <w:proofErr w:type="spellEnd"/>
-      <w:r>
-        <w:t xml:space="preserve"> medication box </w:t>
-      </w:r>
-      <w:proofErr w:type="gramStart"/>
-      <w:r>
-        <w:t>although,</w:t>
-      </w:r>
-      <w:proofErr w:type="gramEnd"/>
-      <w:r>
-        <w:t xml:space="preserve"> in the application I don’t feel that this works. As discussed previously, the website for the </w:t>
-      </w:r>
-      <w:proofErr w:type="spellStart"/>
-      <w:r>
-        <w:t>P</w:t>
+        <w:t xml:space="preserve">ly down to the colour scheme. I can see that this colour scheme has been adopted because this is the same colour scheme as the Piriteze medication box </w:t>
+      </w:r>
+      <w:r>
+        <w:t>although;</w:t>
+      </w:r>
+      <w:r>
+        <w:t xml:space="preserve"> in the application I don’t feel that this works. As discussed previously, the website for the P</w:t>
       </w:r>
       <w:r>
         <w:t>i</w:t>
       </w:r>
       <w:r>
-        <w:t>ri</w:t>
-      </w:r>
-      <w:proofErr w:type="spellEnd"/>
-      <w:r>
-        <w:t xml:space="preserve"> Pollen application </w:t>
+        <w:t xml:space="preserve">ri Pollen application </w:t>
       </w:r>
       <w:r>
         <w:t xml:space="preserve">doesn’t have the same functionality as the mobile application and it also has a very different look and feel. </w:t>
@@ -3211,23 +2894,7 @@
         <w:t>he brandi</w:t>
       </w:r>
       <w:r>
-        <w:t xml:space="preserve">ng is not consistent; the website shows the GSK logo as well as the </w:t>
-      </w:r>
-      <w:proofErr w:type="spellStart"/>
-      <w:r>
-        <w:t>Piriteze</w:t>
-      </w:r>
-      <w:proofErr w:type="spellEnd"/>
-      <w:r>
-        <w:t xml:space="preserve"> logo. This gives the application an unprofessional feel and that is something that the </w:t>
-      </w:r>
-      <w:proofErr w:type="spellStart"/>
-      <w:r>
-        <w:t>JustHealth</w:t>
-      </w:r>
-      <w:proofErr w:type="spellEnd"/>
-      <w:r>
-        <w:t xml:space="preserve"> application should aim to avoid. Having said this, the application is reasonably easy to navigate with large buttons that are suitable for the touchscreen interface. </w:t>
+        <w:t xml:space="preserve">ng is not consistent; the website shows the GSK logo as well as the Piriteze logo. This gives the application an unprofessional feel and that is something that the JustHealth application should aim to avoid. Having said this, the application is reasonably easy to navigate with large buttons that are suitable for the touchscreen interface. </w:t>
       </w:r>
     </w:p>
     <w:p>
@@ -3250,29 +2917,13 @@
     </w:p>
     <w:p>
       <w:r>
-        <w:t xml:space="preserve">The </w:t>
-      </w:r>
-      <w:proofErr w:type="spellStart"/>
-      <w:r>
-        <w:t>Piri</w:t>
-      </w:r>
-      <w:proofErr w:type="spellEnd"/>
-      <w:r>
-        <w:t xml:space="preserve"> Pollen app is specifically tailored for </w:t>
+        <w:t xml:space="preserve">The Piri Pollen app is specifically tailored for </w:t>
       </w:r>
       <w:r>
         <w:t>hay fever</w:t>
       </w:r>
       <w:r>
-        <w:t xml:space="preserve"> sufferers and therefore some of the functionality that this provides is not relevant to the proposed </w:t>
-      </w:r>
-      <w:proofErr w:type="spellStart"/>
-      <w:r>
-        <w:t>JustHealth</w:t>
-      </w:r>
-      <w:proofErr w:type="spellEnd"/>
-      <w:r>
-        <w:t xml:space="preserve"> application. Having said this, some </w:t>
+        <w:t xml:space="preserve"> sufferers and therefore some of the functionality that this provides is not relevant to the proposed JustHealth application. Having said this, some </w:t>
       </w:r>
       <w:r>
         <w:t xml:space="preserve">functionality could </w:t>
@@ -3281,15 +2932,7 @@
         <w:t>be utilised in a different way to</w:t>
       </w:r>
       <w:r>
-        <w:t xml:space="preserve"> achieve similar requirements, only those functionalities of the </w:t>
-      </w:r>
-      <w:proofErr w:type="spellStart"/>
-      <w:r>
-        <w:t>Piri</w:t>
-      </w:r>
-      <w:proofErr w:type="spellEnd"/>
-      <w:r>
-        <w:t xml:space="preserve"> Pollen application that may be of use will be mentioned below: </w:t>
+        <w:t xml:space="preserve"> achieve similar requirements, only those functionalities of the Piri Pollen application that may be of use will be mentioned below: </w:t>
       </w:r>
     </w:p>
     <w:p>
@@ -3342,15 +2985,7 @@
     </w:p>
     <w:p>
       <w:r>
-        <w:t xml:space="preserve">The </w:t>
-      </w:r>
-      <w:proofErr w:type="spellStart"/>
-      <w:r>
-        <w:t>Piri</w:t>
-      </w:r>
-      <w:proofErr w:type="spellEnd"/>
-      <w:r>
-        <w:t xml:space="preserve"> Pollen application is easy to </w:t>
+        <w:t xml:space="preserve">The Piri Pollen application is easy to </w:t>
       </w:r>
       <w:r>
         <w:t>use;</w:t>
@@ -3382,15 +3017,7 @@
     </w:p>
     <w:p>
       <w:r>
-        <w:t xml:space="preserve">The </w:t>
-      </w:r>
-      <w:proofErr w:type="spellStart"/>
-      <w:r>
-        <w:t>Piri</w:t>
-      </w:r>
-      <w:proofErr w:type="spellEnd"/>
-      <w:r>
-        <w:t xml:space="preserve"> Pollen application is great in terms of speed once it has booted, however the opening of the application from the phone home screen is slow and could be frustrating to a user. It would be beneficial if there was a loading bar at boot up to at least reassure the user that the application is booting and will take ‘x’ amount of time to do so. </w:t>
+        <w:t xml:space="preserve">The Piri Pollen application is great in terms of speed once it has booted, however the opening of the application from the phone home screen is slow and could be frustrating to a user. It would be beneficial if there was a loading bar at boot up to at least reassure the user that the application is booting and will take ‘x’ amount of time to do so. </w:t>
       </w:r>
     </w:p>
     <w:p>
@@ -3507,15 +3134,7 @@
     </w:p>
     <w:p>
       <w:r>
-        <w:t xml:space="preserve">An interview carried out over the phone with Dean </w:t>
-      </w:r>
-      <w:proofErr w:type="spellStart"/>
-      <w:r>
-        <w:t>Markwick</w:t>
-      </w:r>
-      <w:proofErr w:type="spellEnd"/>
-      <w:r>
-        <w:t xml:space="preserve">, a former employee of the NHS, South West Essex Community Services </w:t>
+        <w:t xml:space="preserve">An interview carried out over the phone with Dean Markwick, a former employee of the NHS, South West Essex Community Services </w:t>
       </w:r>
     </w:p>
     <w:p>
@@ -3523,15 +3142,7 @@
         <w:t xml:space="preserve">For the purpose of writing down this </w:t>
       </w:r>
       <w:r>
-        <w:t xml:space="preserve">interview questions asked by Stephen Tate will be in red and answers by Dean </w:t>
-      </w:r>
-      <w:proofErr w:type="spellStart"/>
-      <w:r>
-        <w:t>Markwick</w:t>
-      </w:r>
-      <w:proofErr w:type="spellEnd"/>
-      <w:r>
-        <w:t xml:space="preserve"> will be in black. </w:t>
+        <w:t xml:space="preserve">interview questions asked by Stephen Tate will be in red and answers by Dean Markwick will be in black. </w:t>
       </w:r>
     </w:p>
     <w:p>
@@ -3550,15 +3161,7 @@
     </w:p>
     <w:p>
       <w:r>
-        <w:t xml:space="preserve">Yes, I was a mobile working assistant working within the South West Essex Community Services. I was using a piece of enterprise software called </w:t>
-      </w:r>
-      <w:proofErr w:type="spellStart"/>
-      <w:r>
-        <w:t>SystmOne</w:t>
-      </w:r>
-      <w:proofErr w:type="spellEnd"/>
-      <w:r>
-        <w:t xml:space="preserve"> and was a part of a rollout where community and district nurses/carers were being given HP Toughbook’s to be able to use this whilst visiting patients in their homes. </w:t>
+        <w:t xml:space="preserve">Yes, I was a mobile working assistant working within the South West Essex Community Services. I was using a piece of enterprise software called SystmOne and was a part of a rollout where community and district nurses/carers were being given HP Toughbook’s to be able to use this whilst visiting patients in their homes. </w:t>
       </w:r>
     </w:p>
     <w:p>
@@ -3572,42 +3175,50 @@
         <w:rPr>
           <w:color w:val="FF0000"/>
         </w:rPr>
-        <w:t xml:space="preserve">Could you please outline what </w:t>
-      </w:r>
-      <w:proofErr w:type="spellStart"/>
-      <w:r>
+        <w:t xml:space="preserve">Could you please outline what SystmOne is? </w:t>
+      </w:r>
+    </w:p>
+    <w:p>
+      <w:r>
+        <w:t>SystmOne is a</w:t>
+      </w:r>
+      <w:r>
+        <w:t>n</w:t>
+      </w:r>
+      <w:r>
+        <w:t xml:space="preserve"> enterprise application that has been employed by several NHS trusts throughout the UK and essentially it stores records, schedules nurses, stores patient records, manages the ordering of medication, calculates BMI and alcohol intake – essentially it does nearly everything that a hospital/GP/nurse would need to do. </w:t>
+      </w:r>
+    </w:p>
+    <w:p>
+      <w:pPr>
+        <w:pStyle w:val="NoSpacing"/>
         <w:rPr>
           <w:color w:val="FF0000"/>
         </w:rPr>
-        <w:t>SystmOne</w:t>
-      </w:r>
-      <w:proofErr w:type="spellEnd"/>
+      </w:pPr>
       <w:r>
         <w:rPr>
           <w:color w:val="FF0000"/>
         </w:rPr>
-        <w:t xml:space="preserve"> is? </w:t>
-      </w:r>
-    </w:p>
-    <w:p>
-      <w:proofErr w:type="spellStart"/>
-      <w:r>
-        <w:t>SystmOne</w:t>
-      </w:r>
-      <w:proofErr w:type="spellEnd"/>
-      <w:r>
-        <w:t xml:space="preserve"> is a</w:t>
-      </w:r>
-      <w:r>
-        <w:t>n</w:t>
-      </w:r>
-      <w:r>
-        <w:t xml:space="preserve"> enterprise application that has been employed by several NHS trusts throughout the UK and essentially it stores records, schedules nurses, stores patient records, manages the ordering of medication, calculates BMI and alcohol intake – essentially it does nearly everything that a hospital/GP/nurse would need to do. </w:t>
+        <w:t>Is SystmOne accessible to patients?</w:t>
       </w:r>
     </w:p>
     <w:p>
       <w:pPr>
         <w:pStyle w:val="NoSpacing"/>
+      </w:pPr>
+      <w:r>
+        <w:t xml:space="preserve">No, SystmOne is solely for the use of NHS staff. Patients are able to request the information stored about them however, this would have to be a paper copy. </w:t>
+      </w:r>
+    </w:p>
+    <w:p>
+      <w:pPr>
+        <w:pStyle w:val="NoSpacing"/>
+      </w:pPr>
+    </w:p>
+    <w:p>
+      <w:pPr>
+        <w:pStyle w:val="NoSpacing"/>
         <w:rPr>
           <w:color w:val="FF0000"/>
         </w:rPr>
@@ -3616,126 +3227,49 @@
         <w:rPr>
           <w:color w:val="FF0000"/>
         </w:rPr>
-        <w:t xml:space="preserve">Is </w:t>
-      </w:r>
-      <w:proofErr w:type="spellStart"/>
-      <w:r>
+        <w:t xml:space="preserve">What security is employed within SystmOne? </w:t>
+      </w:r>
+    </w:p>
+    <w:p>
+      <w:pPr>
+        <w:pStyle w:val="NoSpacing"/>
+      </w:pPr>
+      <w:r>
+        <w:t>There will be multiple layers of Security protecting the</w:t>
+      </w:r>
+      <w:r>
+        <w:t xml:space="preserve"> backend servers both in line IT Security infrastructure and technology </w:t>
+      </w:r>
+      <w:r>
+        <w:t xml:space="preserve">as well as physical security of backend infrastructure. In terms of what security this is, I am not too sure. However, I know that 2-Factor Authentication is used and the system comes up to </w:t>
+      </w:r>
+      <w:r>
+        <w:rPr>
+          <w:b/>
+        </w:rPr>
+        <w:t xml:space="preserve">[ACTION] </w:t>
+      </w:r>
+      <w:r>
+        <w:t xml:space="preserve">NHS Data Protection Requirements, I can try to send these to you. </w:t>
+      </w:r>
+    </w:p>
+    <w:p>
+      <w:pPr>
+        <w:pStyle w:val="NoSpacing"/>
+      </w:pPr>
+    </w:p>
+    <w:p>
+      <w:pPr>
+        <w:pStyle w:val="NoSpacing"/>
         <w:rPr>
           <w:color w:val="FF0000"/>
         </w:rPr>
-        <w:t>SystmOne</w:t>
-      </w:r>
-      <w:proofErr w:type="spellEnd"/>
+      </w:pPr>
       <w:r>
         <w:rPr>
           <w:color w:val="FF0000"/>
         </w:rPr>
-        <w:t xml:space="preserve"> accessible to patients?</w:t>
-      </w:r>
-    </w:p>
-    <w:p>
-      <w:pPr>
-        <w:pStyle w:val="NoSpacing"/>
-      </w:pPr>
-      <w:r>
-        <w:t xml:space="preserve">No, </w:t>
-      </w:r>
-      <w:proofErr w:type="spellStart"/>
-      <w:r>
-        <w:t>SystmOne</w:t>
-      </w:r>
-      <w:proofErr w:type="spellEnd"/>
-      <w:r>
-        <w:t xml:space="preserve"> is solely for the use of NHS staff. Patients are able to request the information stored about them however, this would have to be a paper copy. </w:t>
-      </w:r>
-    </w:p>
-    <w:p>
-      <w:pPr>
-        <w:pStyle w:val="NoSpacing"/>
-      </w:pPr>
-    </w:p>
-    <w:p>
-      <w:pPr>
-        <w:pStyle w:val="NoSpacing"/>
-        <w:rPr>
-          <w:color w:val="FF0000"/>
-        </w:rPr>
-      </w:pPr>
-      <w:r>
-        <w:rPr>
-          <w:color w:val="FF0000"/>
-        </w:rPr>
-        <w:t xml:space="preserve">What security is employed within </w:t>
-      </w:r>
-      <w:proofErr w:type="spellStart"/>
-      <w:r>
-        <w:rPr>
-          <w:color w:val="FF0000"/>
-        </w:rPr>
-        <w:t>SystmOne</w:t>
-      </w:r>
-      <w:proofErr w:type="spellEnd"/>
-      <w:r>
-        <w:rPr>
-          <w:color w:val="FF0000"/>
-        </w:rPr>
-        <w:t xml:space="preserve">? </w:t>
-      </w:r>
-    </w:p>
-    <w:p>
-      <w:pPr>
-        <w:pStyle w:val="NoSpacing"/>
-      </w:pPr>
-      <w:r>
-        <w:t>There will be multiple layers of Security protecting the</w:t>
-      </w:r>
-      <w:r>
-        <w:t xml:space="preserve"> backend servers both in line IT Security infrastructure and technology </w:t>
-      </w:r>
-      <w:r>
-        <w:t xml:space="preserve">as well as physical security of backend infrastructure. In terms of what security this is, I am not too sure. However, I know that 2-Factor Authentication is used and the system comes up to </w:t>
-      </w:r>
-      <w:r>
-        <w:rPr>
-          <w:b/>
-        </w:rPr>
-        <w:t xml:space="preserve">[ACTION] </w:t>
-      </w:r>
-      <w:r>
-        <w:t xml:space="preserve">NHS Data Protection Requirements, I can try to send these to you. </w:t>
-      </w:r>
-    </w:p>
-    <w:p>
-      <w:pPr>
-        <w:pStyle w:val="NoSpacing"/>
-      </w:pPr>
-    </w:p>
-    <w:p>
-      <w:pPr>
-        <w:pStyle w:val="NoSpacing"/>
-        <w:rPr>
-          <w:color w:val="FF0000"/>
-        </w:rPr>
-      </w:pPr>
-      <w:r>
-        <w:rPr>
-          <w:color w:val="FF0000"/>
-        </w:rPr>
-        <w:t xml:space="preserve">What does </w:t>
-      </w:r>
-      <w:proofErr w:type="spellStart"/>
-      <w:r>
-        <w:rPr>
-          <w:color w:val="FF0000"/>
-        </w:rPr>
-        <w:t>SystmOne</w:t>
-      </w:r>
-      <w:proofErr w:type="spellEnd"/>
-      <w:r>
-        <w:rPr>
-          <w:color w:val="FF0000"/>
-        </w:rPr>
-        <w:t xml:space="preserve"> do particularly well? </w:t>
+        <w:t xml:space="preserve">What does SystmOne do particularly well? </w:t>
       </w:r>
     </w:p>
     <w:p>
@@ -3810,13 +3344,8 @@
       <w:pPr>
         <w:pStyle w:val="NoSpacing"/>
       </w:pPr>
-      <w:proofErr w:type="spellStart"/>
-      <w:r>
-        <w:t>SystmOne</w:t>
-      </w:r>
-      <w:proofErr w:type="spellEnd"/>
-      <w:r>
-        <w:t xml:space="preserve"> isn’t easy to use at all. Nurses find the </w:t>
+      <w:r>
+        <w:t xml:space="preserve">SystmOne isn’t easy to use at all. Nurses find the </w:t>
       </w:r>
       <w:r>
         <w:t>initial</w:t>
@@ -3831,15 +3360,7 @@
         <w:t>so find it frustrating that they are unable to fill in all of the details that they are required to when visiting a patient within the one viewing pain. For example, blood pressure in the left arm and right</w:t>
       </w:r>
       <w:r>
-        <w:t xml:space="preserve"> arm would have to be recorded in different tabs rather than all in the same window. This is the same for everything that they are required to input into </w:t>
-      </w:r>
-      <w:proofErr w:type="spellStart"/>
-      <w:r>
-        <w:t>SystmOne</w:t>
-      </w:r>
-      <w:proofErr w:type="spellEnd"/>
-      <w:r>
-        <w:t xml:space="preserve"> which is why some of the nurses find it hard to use. </w:t>
+        <w:t xml:space="preserve"> arm would have to be recorded in different tabs rather than all in the same window. This is the same for everything that they are required to input into SystmOne which is why some of the nurses find it hard to use. </w:t>
       </w:r>
     </w:p>
     <w:p>
@@ -3866,15 +3387,7 @@
         <w:pStyle w:val="NoSpacing"/>
       </w:pPr>
       <w:r>
-        <w:t xml:space="preserve">In regards to </w:t>
-      </w:r>
-      <w:proofErr w:type="spellStart"/>
-      <w:r>
-        <w:t>SystmOne</w:t>
-      </w:r>
-      <w:proofErr w:type="spellEnd"/>
-      <w:r>
-        <w:t xml:space="preserve"> there is no way that a patient is able to interact with a nurse. If they need to contact a nurse then they would have to contact them by phone the same as anyone else. This would require them to dial the switchboard of the local hospital or NHS Primary Care Trust centre and ask to be transferred. </w:t>
+        <w:t xml:space="preserve">In regards to SystmOne there is no way that a patient is able to interact with a nurse. If they need to contact a nurse then they would have to contact them by phone the same as anyone else. This would require them to dial the switchboard of the local hospital or NHS Primary Care Trust centre and ask to be transferred. </w:t>
       </w:r>
     </w:p>
     <w:p>
@@ -3914,21 +3427,52 @@
         <w:rPr>
           <w:color w:val="FF0000"/>
         </w:rPr>
-        <w:t xml:space="preserve"> how could the system be made more </w:t>
-      </w:r>
-      <w:proofErr w:type="gramStart"/>
-      <w:r>
+        <w:t xml:space="preserve"> how could the system be made more user friendly? </w:t>
+      </w:r>
+    </w:p>
+    <w:p>
+      <w:pPr>
+        <w:pStyle w:val="NoSpacing"/>
+      </w:pPr>
+      <w:r>
+        <w:t>Quite simply, a better user interface design</w:t>
+      </w:r>
+      <w:r>
+        <w:t>. Although, the iOS user interface wouldn’t be able to be replicated exactly, something similar to this with easy and clear buttons would be ideal. Ideally, the application should be able to be glanced at by the nurse and for them to be</w:t>
+      </w:r>
+      <w:r>
+        <w:t xml:space="preserve"> able to see what they want to do all on the one screen. It would also improve the speed that the nurses are able to use the system if they did not have to scroll up and </w:t>
+      </w:r>
+      <w:r>
+        <w:t>down</w:t>
+      </w:r>
+      <w:r>
+        <w:t xml:space="preserve"> </w:t>
+      </w:r>
+      <w:r>
+        <w:t>t</w:t>
+      </w:r>
+      <w:r>
+        <w:t>he page.  This would be difficult to do because of the number of features that are available but if there were multiple tabs and features were grouped, I believe that this would be easier for users to learn.</w:t>
+      </w:r>
+    </w:p>
+    <w:p>
+      <w:pPr>
+        <w:pStyle w:val="NoSpacing"/>
+      </w:pPr>
+    </w:p>
+    <w:p>
+      <w:pPr>
+        <w:pStyle w:val="NoSpacing"/>
         <w:rPr>
           <w:color w:val="FF0000"/>
         </w:rPr>
-        <w:t>user</w:t>
-      </w:r>
-      <w:proofErr w:type="gramEnd"/>
+      </w:pPr>
       <w:r>
         <w:rPr>
           <w:color w:val="FF0000"/>
         </w:rPr>
-        <w:t xml:space="preserve"> friendly? </w:t>
+        <w:t xml:space="preserve">Who has access to SystmOne aside of IT and Technical support? </w:t>
       </w:r>
     </w:p>
     <w:p>
@@ -3936,43 +3480,107 @@
         <w:pStyle w:val="NoSpacing"/>
       </w:pPr>
       <w:r>
-        <w:t>Quite simply, a better user interface design</w:t>
-      </w:r>
-      <w:r>
-        <w:t xml:space="preserve">. Although, the </w:t>
-      </w:r>
-      <w:proofErr w:type="spellStart"/>
-      <w:r>
-        <w:t>iOS</w:t>
-      </w:r>
-      <w:proofErr w:type="spellEnd"/>
-      <w:r>
-        <w:t xml:space="preserve"> user interface wouldn’t be able to be replicated exactly, something similar to this with easy and clear buttons would be ideal. Ideally, the application should be able to be glanced at by the nurse and for them to be</w:t>
-      </w:r>
-      <w:r>
-        <w:t xml:space="preserve"> able to see what they want to do all on the one screen. It would also improve the speed that the nurses are able to use the system if they did not have to scroll up and </w:t>
-      </w:r>
-      <w:r>
-        <w:t>down</w:t>
-      </w:r>
+        <w:rPr>
+          <w:b/>
+        </w:rPr>
+        <w:t>Management</w:t>
+      </w:r>
+      <w:r>
+        <w:t xml:space="preserve"> – they utilise the reporting functionality.</w:t>
+      </w:r>
+    </w:p>
+    <w:p>
+      <w:pPr>
+        <w:pStyle w:val="NoSpacing"/>
+      </w:pPr>
+      <w:r>
+        <w:rPr>
+          <w:b/>
+        </w:rPr>
+        <w:t>Hospital Doctors</w:t>
+      </w:r>
+      <w:r>
+        <w:t xml:space="preserve"> – the local hospital to the patient will be able to access the system to look at patient records.</w:t>
+      </w:r>
+    </w:p>
+    <w:p>
+      <w:pPr>
+        <w:pStyle w:val="NoSpacing"/>
+      </w:pPr>
+      <w:r>
+        <w:rPr>
+          <w:b/>
+        </w:rPr>
+        <w:t>Community Nurses /Carers</w:t>
+      </w:r>
+      <w:r>
+        <w:t xml:space="preserve"> – obviously, they will have access to the patients that assigned to them and will be able to update records and look at all previous patient history. </w:t>
+      </w:r>
+    </w:p>
+    <w:p>
+      <w:pPr>
+        <w:pStyle w:val="NoSpacing"/>
+      </w:pPr>
+      <w:r>
+        <w:rPr>
+          <w:b/>
+        </w:rPr>
+        <w:t>Administrators</w:t>
+      </w:r>
+      <w:r>
+        <w:t xml:space="preserve"> – they will have access to </w:t>
+      </w:r>
+      <w:r>
+        <w:t xml:space="preserve">everything as a nurse would have access, they would need access in order to be able to book appointments on behalf of nurses and carers. </w:t>
+      </w:r>
+    </w:p>
+    <w:p>
+      <w:pPr>
+        <w:pStyle w:val="NoSpacing"/>
+      </w:pPr>
       <w:r>
         <w:t xml:space="preserve"> </w:t>
       </w:r>
-      <w:r>
-        <w:t>t</w:t>
-      </w:r>
-      <w:r>
-        <w:t>he page.  This would be difficult to do because of the number of features that are available but if there were multiple tabs and features were grouped, I believe that this would be easier for users to learn.</w:t>
-      </w:r>
     </w:p>
     <w:p>
       <w:pPr>
         <w:pStyle w:val="NoSpacing"/>
-      </w:pPr>
+        <w:rPr>
+          <w:color w:val="FF0000"/>
+        </w:rPr>
+      </w:pPr>
+      <w:r>
+        <w:rPr>
+          <w:color w:val="FF0000"/>
+        </w:rPr>
+        <w:t xml:space="preserve">How is SystmOne regulated to ensure that incorrect data is not added into the </w:t>
+      </w:r>
+      <w:r>
+        <w:rPr>
+          <w:color w:val="FF0000"/>
+        </w:rPr>
+        <w:t xml:space="preserve">system? </w:t>
+      </w:r>
     </w:p>
     <w:p>
       <w:pPr>
         <w:pStyle w:val="NoSpacing"/>
+      </w:pPr>
+      <w:r>
+        <w:t xml:space="preserve">The input fields are all validated to ensure </w:t>
+      </w:r>
+      <w:r>
+        <w:t>that numbers cannot be entered into text fields and vice versa and also that values have to be within a certain range. This is not to say that someone that is trying to put bad data onto a patient record is unable to. Having said this, there is very high auditing on the system that tracks who made changes and when they were made.</w:t>
+      </w:r>
+    </w:p>
+    <w:p>
+      <w:pPr>
+        <w:pStyle w:val="NoSpacing"/>
+      </w:pPr>
+    </w:p>
+    <w:p>
+      <w:pPr>
+        <w:pStyle w:val="NoSpacing"/>
         <w:rPr>
           <w:color w:val="FF0000"/>
         </w:rPr>
@@ -3981,21 +3589,7 @@
         <w:rPr>
           <w:color w:val="FF0000"/>
         </w:rPr>
-        <w:t xml:space="preserve">Who has access to </w:t>
-      </w:r>
-      <w:proofErr w:type="spellStart"/>
-      <w:r>
-        <w:rPr>
-          <w:color w:val="FF0000"/>
-        </w:rPr>
-        <w:t>SystmOne</w:t>
-      </w:r>
-      <w:proofErr w:type="spellEnd"/>
-      <w:r>
-        <w:rPr>
-          <w:color w:val="FF0000"/>
-        </w:rPr>
-        <w:t xml:space="preserve"> aside of IT and Technical support? </w:t>
+        <w:t>Are there any additional mobile applications that are used?</w:t>
       </w:r>
     </w:p>
     <w:p>
@@ -4003,154 +3597,7 @@
         <w:pStyle w:val="NoSpacing"/>
       </w:pPr>
       <w:r>
-        <w:rPr>
-          <w:b/>
-        </w:rPr>
-        <w:t>Management</w:t>
-      </w:r>
-      <w:r>
-        <w:t xml:space="preserve"> – they utilise the reporting functionality.</w:t>
-      </w:r>
-    </w:p>
-    <w:p>
-      <w:pPr>
-        <w:pStyle w:val="NoSpacing"/>
-      </w:pPr>
-      <w:r>
-        <w:rPr>
-          <w:b/>
-        </w:rPr>
-        <w:t>Hospital Doctors</w:t>
-      </w:r>
-      <w:r>
-        <w:t xml:space="preserve"> – the local hospital to the patient will be able to access the system to look at patient records.</w:t>
-      </w:r>
-    </w:p>
-    <w:p>
-      <w:pPr>
-        <w:pStyle w:val="NoSpacing"/>
-      </w:pPr>
-      <w:r>
-        <w:rPr>
-          <w:b/>
-        </w:rPr>
-        <w:t>Community Nurses /Carers</w:t>
-      </w:r>
-      <w:r>
-        <w:t xml:space="preserve"> – obviously, they will have access to the patients that assigned to them and will be able to update records and look at all previous patient history. </w:t>
-      </w:r>
-    </w:p>
-    <w:p>
-      <w:pPr>
-        <w:pStyle w:val="NoSpacing"/>
-      </w:pPr>
-      <w:r>
-        <w:rPr>
-          <w:b/>
-        </w:rPr>
-        <w:t>Administrators</w:t>
-      </w:r>
-      <w:r>
-        <w:t xml:space="preserve"> – they will have access to </w:t>
-      </w:r>
-      <w:r>
-        <w:t xml:space="preserve">everything as a nurse would have access, they would need access in order to be able to book appointments on behalf of nurses and carers. </w:t>
-      </w:r>
-    </w:p>
-    <w:p>
-      <w:pPr>
-        <w:pStyle w:val="NoSpacing"/>
-      </w:pPr>
-      <w:r>
-        <w:t xml:space="preserve"> </w:t>
-      </w:r>
-    </w:p>
-    <w:p>
-      <w:pPr>
-        <w:pStyle w:val="NoSpacing"/>
-        <w:rPr>
-          <w:color w:val="FF0000"/>
-        </w:rPr>
-      </w:pPr>
-      <w:r>
-        <w:rPr>
-          <w:color w:val="FF0000"/>
-        </w:rPr>
-        <w:t xml:space="preserve">How is </w:t>
-      </w:r>
-      <w:proofErr w:type="spellStart"/>
-      <w:r>
-        <w:rPr>
-          <w:color w:val="FF0000"/>
-        </w:rPr>
-        <w:t>SystmOne</w:t>
-      </w:r>
-      <w:proofErr w:type="spellEnd"/>
-      <w:r>
-        <w:rPr>
-          <w:color w:val="FF0000"/>
-        </w:rPr>
-        <w:t xml:space="preserve"> regulated to ensure that incorrect data is not added into the </w:t>
-      </w:r>
-      <w:r>
-        <w:rPr>
-          <w:color w:val="FF0000"/>
-        </w:rPr>
-        <w:t xml:space="preserve">system? </w:t>
-      </w:r>
-    </w:p>
-    <w:p>
-      <w:pPr>
-        <w:pStyle w:val="NoSpacing"/>
-      </w:pPr>
-      <w:r>
-        <w:t xml:space="preserve">The input fields are all validated to ensure </w:t>
-      </w:r>
-      <w:r>
-        <w:t>that numbers cannot be entered into text fields and vice versa and also that values have to be within a certain range. This is not to say that someone that is trying to put bad data onto a patient record is unable to. Having said this, there is very high auditing on the system that tracks who made changes and when they were made.</w:t>
-      </w:r>
-    </w:p>
-    <w:p>
-      <w:pPr>
-        <w:pStyle w:val="NoSpacing"/>
-      </w:pPr>
-    </w:p>
-    <w:p>
-      <w:pPr>
-        <w:pStyle w:val="NoSpacing"/>
-        <w:rPr>
-          <w:color w:val="FF0000"/>
-        </w:rPr>
-      </w:pPr>
-      <w:r>
-        <w:rPr>
-          <w:color w:val="FF0000"/>
-        </w:rPr>
-        <w:t>Are there any additional mobile applications that are used?</w:t>
-      </w:r>
-    </w:p>
-    <w:p>
-      <w:pPr>
-        <w:pStyle w:val="NoSpacing"/>
-      </w:pPr>
-      <w:r>
-        <w:t xml:space="preserve">No, there used to be an application called </w:t>
-      </w:r>
-      <w:proofErr w:type="spellStart"/>
-      <w:r>
-        <w:t>iNurse</w:t>
-      </w:r>
-      <w:proofErr w:type="spellEnd"/>
-      <w:r>
-        <w:t xml:space="preserve"> which pulled information such as calendar and patient information from </w:t>
-      </w:r>
-      <w:proofErr w:type="spellStart"/>
-      <w:r>
-        <w:t>SystmOne</w:t>
-      </w:r>
-      <w:proofErr w:type="spellEnd"/>
-      <w:r>
-        <w:t xml:space="preserve"> to the blackberry, it also allowed nurses to mark when they were on their way to a patient, when they had arrived and when they had performed the procedures that they were due to perform. This application was decommissioned soon after it was released because it was so slow and would require nurses to leave the application open overnight to be able to successfully pull the data. </w:t>
+        <w:t xml:space="preserve">No, there used to be an application called iNurse which pulled information such as calendar and patient information from SystmOne to the blackberry, it also allowed nurses to mark when they were on their way to a patient, when they had arrived and when they had performed the procedures that they were due to perform. This application was decommissioned soon after it was released because it was so slow and would require nurses to leave the application open overnight to be able to successfully pull the data. </w:t>
       </w:r>
     </w:p>
     <w:p>
@@ -4180,9 +3627,248 @@
         <w:t>Appendix 2</w:t>
       </w:r>
     </w:p>
-    <w:p>
-      <w:bookmarkStart w:id="1" w:name="_GoBack"/>
-      <w:bookmarkEnd w:id="1"/>
+    <w:p/>
+    <w:p>
+      <w:pPr>
+        <w:pStyle w:val="Subtitle"/>
+      </w:pPr>
+      <w:r>
+        <w:t>Email Originally Sent</w:t>
+      </w:r>
+    </w:p>
+    <w:p>
+      <w:r>
+        <w:rPr>
+          <w:noProof/>
+          <w:lang w:eastAsia="en-GB"/>
+        </w:rPr>
+        <w:drawing>
+          <wp:anchor distT="0" distB="0" distL="114300" distR="114300" simplePos="0" relativeHeight="251879936" behindDoc="1" locked="0" layoutInCell="1" allowOverlap="1" wp14:anchorId="29352CEC" wp14:editId="6A01D3EA">
+            <wp:simplePos x="0" y="0"/>
+            <wp:positionH relativeFrom="column">
+              <wp:posOffset>-114300</wp:posOffset>
+            </wp:positionH>
+            <wp:positionV relativeFrom="paragraph">
+              <wp:posOffset>102870</wp:posOffset>
+            </wp:positionV>
+            <wp:extent cx="5372100" cy="5362575"/>
+            <wp:effectExtent l="0" t="0" r="0" b="9525"/>
+            <wp:wrapTight wrapText="bothSides">
+              <wp:wrapPolygon edited="0">
+                <wp:start x="0" y="0"/>
+                <wp:lineTo x="0" y="21562"/>
+                <wp:lineTo x="21523" y="21562"/>
+                <wp:lineTo x="21523" y="0"/>
+                <wp:lineTo x="0" y="0"/>
+              </wp:wrapPolygon>
+            </wp:wrapTight>
+            <wp:docPr id="29" name="Picture 29"/>
+            <wp:cNvGraphicFramePr>
+              <a:graphicFrameLocks xmlns:a="http://schemas.openxmlformats.org/drawingml/2006/main" noChangeAspect="1"/>
+            </wp:cNvGraphicFramePr>
+            <a:graphic xmlns:a="http://schemas.openxmlformats.org/drawingml/2006/main">
+              <a:graphicData uri="http://schemas.openxmlformats.org/drawingml/2006/picture">
+                <pic:pic xmlns:pic="http://schemas.openxmlformats.org/drawingml/2006/picture">
+                  <pic:nvPicPr>
+                    <pic:cNvPr id="0" name=""/>
+                    <pic:cNvPicPr/>
+                  </pic:nvPicPr>
+                  <pic:blipFill>
+                    <a:blip r:embed="rId14">
+                      <a:extLst>
+                        <a:ext uri="{28A0092B-C50C-407E-A947-70E740481C1C}">
+                          <a14:useLocalDpi xmlns:a14="http://schemas.microsoft.com/office/drawing/2010/main" val="0"/>
+                        </a:ext>
+                      </a:extLst>
+                    </a:blip>
+                    <a:stretch>
+                      <a:fillRect/>
+                    </a:stretch>
+                  </pic:blipFill>
+                  <pic:spPr>
+                    <a:xfrm>
+                      <a:off x="0" y="0"/>
+                      <a:ext cx="5372100" cy="5362575"/>
+                    </a:xfrm>
+                    <a:prstGeom prst="rect">
+                      <a:avLst/>
+                    </a:prstGeom>
+                  </pic:spPr>
+                </pic:pic>
+              </a:graphicData>
+            </a:graphic>
+            <wp14:sizeRelH relativeFrom="page">
+              <wp14:pctWidth>0</wp14:pctWidth>
+            </wp14:sizeRelH>
+            <wp14:sizeRelV relativeFrom="page">
+              <wp14:pctHeight>0</wp14:pctHeight>
+            </wp14:sizeRelV>
+          </wp:anchor>
+        </w:drawing>
+      </w:r>
+    </w:p>
+    <w:p/>
+    <w:p/>
+    <w:p/>
+    <w:p/>
+    <w:p/>
+    <w:p/>
+    <w:p/>
+    <w:p/>
+    <w:p/>
+    <w:p/>
+    <w:p/>
+    <w:p/>
+    <w:p/>
+    <w:p/>
+    <w:p/>
+    <w:p/>
+    <w:p>
+      <w:pPr>
+        <w:pStyle w:val="Subtitle"/>
+      </w:pPr>
+      <w:r>
+        <w:rPr>
+          <w:noProof/>
+          <w:lang w:eastAsia="en-GB"/>
+        </w:rPr>
+        <w:lastRenderedPageBreak/>
+        <w:drawing>
+          <wp:anchor distT="0" distB="0" distL="114300" distR="114300" simplePos="0" relativeHeight="251880960" behindDoc="1" locked="0" layoutInCell="1" allowOverlap="1" wp14:anchorId="3874739D" wp14:editId="39153852">
+            <wp:simplePos x="0" y="0"/>
+            <wp:positionH relativeFrom="column">
+              <wp:posOffset>-56515</wp:posOffset>
+            </wp:positionH>
+            <wp:positionV relativeFrom="paragraph">
+              <wp:posOffset>390525</wp:posOffset>
+            </wp:positionV>
+            <wp:extent cx="5456555" cy="4865370"/>
+            <wp:effectExtent l="0" t="0" r="0" b="0"/>
+            <wp:wrapThrough wrapText="bothSides">
+              <wp:wrapPolygon edited="0">
+                <wp:start x="0" y="0"/>
+                <wp:lineTo x="0" y="21482"/>
+                <wp:lineTo x="21492" y="21482"/>
+                <wp:lineTo x="21492" y="0"/>
+                <wp:lineTo x="0" y="0"/>
+              </wp:wrapPolygon>
+            </wp:wrapThrough>
+            <wp:docPr id="32" name="Picture 32"/>
+            <wp:cNvGraphicFramePr>
+              <a:graphicFrameLocks xmlns:a="http://schemas.openxmlformats.org/drawingml/2006/main" noChangeAspect="1"/>
+            </wp:cNvGraphicFramePr>
+            <a:graphic xmlns:a="http://schemas.openxmlformats.org/drawingml/2006/main">
+              <a:graphicData uri="http://schemas.openxmlformats.org/drawingml/2006/picture">
+                <pic:pic xmlns:pic="http://schemas.openxmlformats.org/drawingml/2006/picture">
+                  <pic:nvPicPr>
+                    <pic:cNvPr id="0" name=""/>
+                    <pic:cNvPicPr/>
+                  </pic:nvPicPr>
+                  <pic:blipFill>
+                    <a:blip r:embed="rId15">
+                      <a:extLst>
+                        <a:ext uri="{28A0092B-C50C-407E-A947-70E740481C1C}">
+                          <a14:useLocalDpi xmlns:a14="http://schemas.microsoft.com/office/drawing/2010/main" val="0"/>
+                        </a:ext>
+                      </a:extLst>
+                    </a:blip>
+                    <a:stretch>
+                      <a:fillRect/>
+                    </a:stretch>
+                  </pic:blipFill>
+                  <pic:spPr>
+                    <a:xfrm>
+                      <a:off x="0" y="0"/>
+                      <a:ext cx="5456555" cy="4865370"/>
+                    </a:xfrm>
+                    <a:prstGeom prst="rect">
+                      <a:avLst/>
+                    </a:prstGeom>
+                  </pic:spPr>
+                </pic:pic>
+              </a:graphicData>
+            </a:graphic>
+            <wp14:sizeRelH relativeFrom="page">
+              <wp14:pctWidth>0</wp14:pctWidth>
+            </wp14:sizeRelH>
+            <wp14:sizeRelV relativeFrom="page">
+              <wp14:pctHeight>0</wp14:pctHeight>
+            </wp14:sizeRelV>
+          </wp:anchor>
+        </w:drawing>
+      </w:r>
+      <w:r>
+        <w:rPr>
+          <w:noProof/>
+          <w:lang w:eastAsia="en-GB"/>
+        </w:rPr>
+        <mc:AlternateContent>
+          <mc:Choice Requires="wps">
+            <w:drawing>
+              <wp:anchor distT="0" distB="0" distL="114300" distR="114300" simplePos="0" relativeHeight="251881984" behindDoc="0" locked="0" layoutInCell="1" allowOverlap="1" wp14:anchorId="73FA5243" wp14:editId="5B071DC6">
+                <wp:simplePos x="0" y="0"/>
+                <wp:positionH relativeFrom="column">
+                  <wp:posOffset>1085850</wp:posOffset>
+                </wp:positionH>
+                <wp:positionV relativeFrom="paragraph">
+                  <wp:posOffset>714375</wp:posOffset>
+                </wp:positionV>
+                <wp:extent cx="533400" cy="85725"/>
+                <wp:effectExtent l="0" t="0" r="19050" b="28575"/>
+                <wp:wrapNone/>
+                <wp:docPr id="33" name="Rectangle 33"/>
+                <wp:cNvGraphicFramePr/>
+                <a:graphic xmlns:a="http://schemas.openxmlformats.org/drawingml/2006/main">
+                  <a:graphicData uri="http://schemas.microsoft.com/office/word/2010/wordprocessingShape">
+                    <wps:wsp>
+                      <wps:cNvSpPr/>
+                      <wps:spPr>
+                        <a:xfrm>
+                          <a:off x="0" y="0"/>
+                          <a:ext cx="533400" cy="85725"/>
+                        </a:xfrm>
+                        <a:prstGeom prst="rect">
+                          <a:avLst/>
+                        </a:prstGeom>
+                      </wps:spPr>
+                      <wps:style>
+                        <a:lnRef idx="2">
+                          <a:schemeClr val="dk1">
+                            <a:shade val="50000"/>
+                          </a:schemeClr>
+                        </a:lnRef>
+                        <a:fillRef idx="1">
+                          <a:schemeClr val="dk1"/>
+                        </a:fillRef>
+                        <a:effectRef idx="0">
+                          <a:schemeClr val="dk1"/>
+                        </a:effectRef>
+                        <a:fontRef idx="minor">
+                          <a:schemeClr val="lt1"/>
+                        </a:fontRef>
+                      </wps:style>
+                      <wps:bodyPr rot="0" spcFirstLastPara="0" vertOverflow="overflow" horzOverflow="overflow" vert="horz" wrap="square" lIns="91440" tIns="45720" rIns="91440" bIns="45720" numCol="1" spcCol="0" rtlCol="0" fromWordArt="0" anchor="ctr" anchorCtr="0" forceAA="0" compatLnSpc="1">
+                        <a:prstTxWarp prst="textNoShape">
+                          <a:avLst/>
+                        </a:prstTxWarp>
+                        <a:noAutofit/>
+                      </wps:bodyPr>
+                    </wps:wsp>
+                  </a:graphicData>
+                </a:graphic>
+              </wp:anchor>
+            </w:drawing>
+          </mc:Choice>
+          <mc:Fallback>
+            <w:pict>
+              <v:rect id="Rectangle 33" o:spid="_x0000_s1026" style="position:absolute;margin-left:85.5pt;margin-top:56.25pt;width:42pt;height:6.75pt;z-index:251881984;visibility:visible;mso-wrap-style:square;mso-wrap-distance-left:9pt;mso-wrap-distance-top:0;mso-wrap-distance-right:9pt;mso-wrap-distance-bottom:0;mso-position-horizontal:absolute;mso-position-horizontal-relative:text;mso-position-vertical:absolute;mso-position-vertical-relative:text;v-text-anchor:middle" o:gfxdata="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" fillcolor="black [3200]" strokecolor="black [1600]" strokeweight="2pt"/>
+            </w:pict>
+          </mc:Fallback>
+        </mc:AlternateContent>
+      </w:r>
+      <w:r>
+        <w:t>Email Received</w:t>
+      </w:r>
     </w:p>
     <w:sectPr>
       <w:pgSz w:w="11906" w:h="16838"/>
@@ -4196,7 +3882,7 @@
 
 <file path=word/comments.xml><?xml version="1.0" encoding="utf-8"?>
 <w:comments xmlns:wpc="http://schemas.microsoft.com/office/word/2010/wordprocessingCanvas" xmlns:mc="http://schemas.openxmlformats.org/markup-compatibility/2006" xmlns:o="urn:schemas-microsoft-com:office:office" xmlns:r="http://schemas.openxmlformats.org/officeDocument/2006/relationships" xmlns:m="http://schemas.openxmlformats.org/officeDocument/2006/math" xmlns:v="urn:schemas-microsoft-com:vml" xmlns:wp14="http://schemas.microsoft.com/office/word/2010/wordprocessingDrawing" xmlns:wp="http://schemas.openxmlformats.org/drawingml/2006/wordprocessingDrawing" xmlns:w10="urn:schemas-microsoft-com:office:word" xmlns:w="http://schemas.openxmlformats.org/wordprocessingml/2006/main" xmlns:w14="http://schemas.microsoft.com/office/word/2010/wordml" xmlns:wpg="http://schemas.microsoft.com/office/word/2010/wordprocessingGroup" xmlns:wpi="http://schemas.microsoft.com/office/word/2010/wordprocessingInk" xmlns:wne="http://schemas.microsoft.com/office/word/2006/wordml" xmlns:wps="http://schemas.microsoft.com/office/word/2010/wordprocessingShape" mc:Ignorable="w14 wp14">
-  <w:comment w:id="0" w:author="S.J.Tate" w:date="2014-09-22T13:14:00Z" w:initials="S">
+  <w:comment w:id="1" w:author="S.J.Tate" w:date="2014-09-22T13:14:00Z" w:initials="S">
     <w:p>
       <w:pPr>
         <w:pStyle w:val="CommentText"/>
@@ -5506,6 +5192,45 @@
       <w:spacing w:after="0" w:line="240" w:lineRule="auto"/>
     </w:pPr>
   </w:style>
+  <w:style w:type="paragraph" w:styleId="Subtitle">
+    <w:name w:val="Subtitle"/>
+    <w:basedOn w:val="Normal"/>
+    <w:next w:val="Normal"/>
+    <w:link w:val="SubtitleChar"/>
+    <w:uiPriority w:val="11"/>
+    <w:qFormat/>
+    <w:rsid w:val="00BF330E"/>
+    <w:pPr>
+      <w:numPr>
+        <w:ilvl w:val="1"/>
+      </w:numPr>
+    </w:pPr>
+    <w:rPr>
+      <w:rFonts w:asciiTheme="majorHAnsi" w:eastAsiaTheme="majorEastAsia" w:hAnsiTheme="majorHAnsi" w:cstheme="majorBidi"/>
+      <w:i/>
+      <w:iCs/>
+      <w:color w:val="4F81BD" w:themeColor="accent1"/>
+      <w:spacing w:val="15"/>
+      <w:sz w:val="24"/>
+      <w:szCs w:val="24"/>
+    </w:rPr>
+  </w:style>
+  <w:style w:type="character" w:customStyle="1" w:styleId="SubtitleChar">
+    <w:name w:val="Subtitle Char"/>
+    <w:basedOn w:val="DefaultParagraphFont"/>
+    <w:link w:val="Subtitle"/>
+    <w:uiPriority w:val="11"/>
+    <w:rsid w:val="00BF330E"/>
+    <w:rPr>
+      <w:rFonts w:asciiTheme="majorHAnsi" w:eastAsiaTheme="majorEastAsia" w:hAnsiTheme="majorHAnsi" w:cstheme="majorBidi"/>
+      <w:i/>
+      <w:iCs/>
+      <w:color w:val="4F81BD" w:themeColor="accent1"/>
+      <w:spacing w:val="15"/>
+      <w:sz w:val="24"/>
+      <w:szCs w:val="24"/>
+    </w:rPr>
+  </w:style>
 </w:styles>
 </file>
 
@@ -6009,6 +5734,45 @@
       <w:spacing w:after="0" w:line="240" w:lineRule="auto"/>
     </w:pPr>
   </w:style>
+  <w:style w:type="paragraph" w:styleId="Subtitle">
+    <w:name w:val="Subtitle"/>
+    <w:basedOn w:val="Normal"/>
+    <w:next w:val="Normal"/>
+    <w:link w:val="SubtitleChar"/>
+    <w:uiPriority w:val="11"/>
+    <w:qFormat/>
+    <w:rsid w:val="00BF330E"/>
+    <w:pPr>
+      <w:numPr>
+        <w:ilvl w:val="1"/>
+      </w:numPr>
+    </w:pPr>
+    <w:rPr>
+      <w:rFonts w:asciiTheme="majorHAnsi" w:eastAsiaTheme="majorEastAsia" w:hAnsiTheme="majorHAnsi" w:cstheme="majorBidi"/>
+      <w:i/>
+      <w:iCs/>
+      <w:color w:val="4F81BD" w:themeColor="accent1"/>
+      <w:spacing w:val="15"/>
+      <w:sz w:val="24"/>
+      <w:szCs w:val="24"/>
+    </w:rPr>
+  </w:style>
+  <w:style w:type="character" w:customStyle="1" w:styleId="SubtitleChar">
+    <w:name w:val="Subtitle Char"/>
+    <w:basedOn w:val="DefaultParagraphFont"/>
+    <w:link w:val="Subtitle"/>
+    <w:uiPriority w:val="11"/>
+    <w:rsid w:val="00BF330E"/>
+    <w:rPr>
+      <w:rFonts w:asciiTheme="majorHAnsi" w:eastAsiaTheme="majorEastAsia" w:hAnsiTheme="majorHAnsi" w:cstheme="majorBidi"/>
+      <w:i/>
+      <w:iCs/>
+      <w:color w:val="4F81BD" w:themeColor="accent1"/>
+      <w:spacing w:val="15"/>
+      <w:sz w:val="24"/>
+      <w:szCs w:val="24"/>
+    </w:rPr>
+  </w:style>
 </w:styles>
 </file>
 
@@ -6364,7 +6128,7 @@
 </file>
 
 <file path=customXml/itemProps1.xml><?xml version="1.0" encoding="utf-8"?>
-<ds:datastoreItem xmlns:ds="http://schemas.openxmlformats.org/officeDocument/2006/customXml" ds:itemID="{8C1B7489-A111-4742-99F0-0C16D9CF1FB8}">
+<ds:datastoreItem xmlns:ds="http://schemas.openxmlformats.org/officeDocument/2006/customXml" ds:itemID="{D5D0FCBE-70F3-4DA6-8236-36EBCA562B18}">
   <ds:schemaRefs>
     <ds:schemaRef ds:uri="http://schemas.openxmlformats.org/officeDocument/2006/bibliography"/>
   </ds:schemaRefs>

</xml_diff>